<commit_message>
Continuacion con la descripcion de la estrategia
</commit_message>
<xml_diff>
--- a/Estrategia.docx
+++ b/Estrategia.docx
@@ -1158,7 +1158,7 @@
           <w:sz w:val="21"/>
           <w:szCs w:val="21"/>
         </w:rPr>
-        <w:t>................................................................................................................................ 5</w:t>
+        <w:t>...................................................................................................... 5</w:t>
       </w:r>
     </w:p>
     <w:p>
@@ -1174,7 +1174,6 @@
           <w:szCs w:val="21"/>
         </w:rPr>
       </w:pPr>
-      <w:proofErr w:type="spellStart"/>
       <w:r>
         <w:rPr>
           <w:rFonts w:ascii="Times New Roman" w:hAnsi="Times New Roman" w:cs="Times New Roman"/>
@@ -1182,73 +1181,73 @@
           <w:sz w:val="21"/>
           <w:szCs w:val="21"/>
         </w:rPr>
-        <w:t>Login</w:t>
-      </w:r>
-      <w:proofErr w:type="spellEnd"/>
-      <w:r>
-        <w:rPr>
-          <w:rFonts w:ascii="Times New Roman" w:hAnsi="Times New Roman" w:cs="Times New Roman"/>
+        <w:t>Login:</w:t>
+      </w:r>
+      <w:r>
+        <w:rPr>
+          <w:rFonts w:ascii="Calibri" w:hAnsi="Calibri" w:cs="Calibri"/>
           <w:color w:val="000000"/>
           <w:sz w:val="21"/>
           <w:szCs w:val="21"/>
         </w:rPr>
-        <w:t xml:space="preserve">: </w:t>
-      </w:r>
-      <w:r>
+        <w:t>.................................................................................................................................................. 5</w:t>
+      </w:r>
+    </w:p>
+    <w:p>
+      <w:pPr>
+        <w:autoSpaceDE w:val="0"/>
+        <w:autoSpaceDN w:val="0"/>
+        <w:adjustRightInd w:val="0"/>
+        <w:spacing w:after="0" w:line="240" w:lineRule="auto"/>
         <w:rPr>
           <w:rFonts w:ascii="Calibri" w:hAnsi="Calibri" w:cs="Calibri"/>
           <w:color w:val="000000"/>
           <w:sz w:val="21"/>
           <w:szCs w:val="21"/>
         </w:rPr>
-        <w:t>...................................................................................................................................................................... 5</w:t>
-      </w:r>
-    </w:p>
-    <w:p>
-      <w:pPr>
-        <w:autoSpaceDE w:val="0"/>
-        <w:autoSpaceDN w:val="0"/>
-        <w:adjustRightInd w:val="0"/>
-        <w:spacing w:after="0" w:line="240" w:lineRule="auto"/>
-        <w:rPr>
-          <w:rFonts w:ascii="Calibri" w:hAnsi="Calibri" w:cs="Calibri"/>
+      </w:pPr>
+      <w:r>
+        <w:rPr>
+          <w:rFonts w:ascii="Times New Roman" w:hAnsi="Times New Roman" w:cs="Times New Roman"/>
           <w:color w:val="000000"/>
           <w:sz w:val="21"/>
           <w:szCs w:val="21"/>
         </w:rPr>
-      </w:pPr>
-      <w:r>
-        <w:rPr>
-          <w:rFonts w:ascii="Times New Roman" w:hAnsi="Times New Roman" w:cs="Times New Roman"/>
+        <w:t xml:space="preserve">Menú Principal: </w:t>
+      </w:r>
+      <w:r>
+        <w:rPr>
+          <w:rFonts w:ascii="Calibri" w:hAnsi="Calibri" w:cs="Calibri"/>
           <w:color w:val="000000"/>
           <w:sz w:val="21"/>
           <w:szCs w:val="21"/>
         </w:rPr>
-        <w:t xml:space="preserve">Menú Principal: </w:t>
-      </w:r>
-      <w:r>
+        <w:t>............................................................................................................................. 5</w:t>
+      </w:r>
+    </w:p>
+    <w:p>
+      <w:pPr>
+        <w:autoSpaceDE w:val="0"/>
+        <w:autoSpaceDN w:val="0"/>
+        <w:adjustRightInd w:val="0"/>
+        <w:spacing w:after="0" w:line="240" w:lineRule="auto"/>
         <w:rPr>
           <w:rFonts w:ascii="Calibri" w:hAnsi="Calibri" w:cs="Calibri"/>
           <w:color w:val="000000"/>
           <w:sz w:val="21"/>
           <w:szCs w:val="21"/>
         </w:rPr>
-        <w:t>....................................................................................................................................................... 5</w:t>
-      </w:r>
-    </w:p>
-    <w:p>
-      <w:pPr>
-        <w:autoSpaceDE w:val="0"/>
-        <w:autoSpaceDN w:val="0"/>
-        <w:adjustRightInd w:val="0"/>
-        <w:spacing w:after="0" w:line="240" w:lineRule="auto"/>
-        <w:rPr>
-          <w:rFonts w:ascii="Calibri" w:hAnsi="Calibri" w:cs="Calibri"/>
+      </w:pPr>
+      <w:proofErr w:type="spellStart"/>
+      <w:r>
+        <w:rPr>
+          <w:rFonts w:ascii="Times New Roman" w:hAnsi="Times New Roman" w:cs="Times New Roman"/>
           <w:color w:val="000000"/>
           <w:sz w:val="21"/>
           <w:szCs w:val="21"/>
         </w:rPr>
-      </w:pPr>
+        <w:t>ABM</w:t>
+      </w:r>
       <w:r>
         <w:rPr>
           <w:rFonts w:ascii="Times New Roman" w:hAnsi="Times New Roman" w:cs="Times New Roman"/>
@@ -1256,360 +1255,26 @@
           <w:sz w:val="21"/>
           <w:szCs w:val="21"/>
         </w:rPr>
-        <w:t xml:space="preserve">ABM: </w:t>
-      </w:r>
-      <w:r>
-        <w:rPr>
-          <w:rFonts w:ascii="Calibri" w:hAnsi="Calibri" w:cs="Calibri"/>
+        <w:t>s</w:t>
+      </w:r>
+      <w:proofErr w:type="spellEnd"/>
+      <w:r>
+        <w:rPr>
+          <w:rFonts w:ascii="Times New Roman" w:hAnsi="Times New Roman" w:cs="Times New Roman"/>
           <w:color w:val="000000"/>
           <w:sz w:val="21"/>
           <w:szCs w:val="21"/>
         </w:rPr>
-        <w:t>...................................................................................................................................................................... 7</w:t>
-      </w:r>
-    </w:p>
-    <w:p>
-      <w:pPr>
-        <w:autoSpaceDE w:val="0"/>
-        <w:autoSpaceDN w:val="0"/>
-        <w:adjustRightInd w:val="0"/>
-        <w:spacing w:after="0" w:line="240" w:lineRule="auto"/>
+        <w:t xml:space="preserve">: </w:t>
+      </w:r>
+      <w:r>
         <w:rPr>
           <w:rFonts w:ascii="Calibri" w:hAnsi="Calibri" w:cs="Calibri"/>
           <w:color w:val="000000"/>
           <w:sz w:val="21"/>
           <w:szCs w:val="21"/>
         </w:rPr>
-      </w:pPr>
-      <w:r>
-        <w:rPr>
-          <w:rFonts w:ascii="Times New Roman" w:hAnsi="Times New Roman" w:cs="Times New Roman"/>
-          <w:color w:val="000000"/>
-          <w:sz w:val="21"/>
-          <w:szCs w:val="21"/>
-        </w:rPr>
-        <w:t xml:space="preserve">ABM de Cliente: </w:t>
-      </w:r>
-      <w:r>
-        <w:rPr>
-          <w:rFonts w:ascii="Calibri" w:hAnsi="Calibri" w:cs="Calibri"/>
-          <w:color w:val="000000"/>
-          <w:sz w:val="21"/>
-          <w:szCs w:val="21"/>
-        </w:rPr>
-        <w:t>.................................................................................................................................................. 7</w:t>
-      </w:r>
-    </w:p>
-    <w:p>
-      <w:pPr>
-        <w:autoSpaceDE w:val="0"/>
-        <w:autoSpaceDN w:val="0"/>
-        <w:adjustRightInd w:val="0"/>
-        <w:spacing w:after="0" w:line="240" w:lineRule="auto"/>
-        <w:rPr>
-          <w:rFonts w:ascii="Calibri" w:hAnsi="Calibri" w:cs="Calibri"/>
-          <w:color w:val="000000"/>
-          <w:sz w:val="21"/>
-          <w:szCs w:val="21"/>
-        </w:rPr>
-      </w:pPr>
-      <w:r>
-        <w:rPr>
-          <w:rFonts w:ascii="Times New Roman" w:hAnsi="Times New Roman" w:cs="Times New Roman"/>
-          <w:color w:val="000000"/>
-          <w:sz w:val="21"/>
-          <w:szCs w:val="21"/>
-        </w:rPr>
-        <w:t xml:space="preserve">ABM de Cuenta: </w:t>
-      </w:r>
-      <w:r>
-        <w:rPr>
-          <w:rFonts w:ascii="Calibri" w:hAnsi="Calibri" w:cs="Calibri"/>
-          <w:color w:val="000000"/>
-          <w:sz w:val="21"/>
-          <w:szCs w:val="21"/>
-        </w:rPr>
-        <w:t>.................................................................................................................................................. 8</w:t>
-      </w:r>
-    </w:p>
-    <w:p>
-      <w:pPr>
-        <w:autoSpaceDE w:val="0"/>
-        <w:autoSpaceDN w:val="0"/>
-        <w:adjustRightInd w:val="0"/>
-        <w:spacing w:after="0" w:line="240" w:lineRule="auto"/>
-        <w:rPr>
-          <w:rFonts w:ascii="Calibri" w:hAnsi="Calibri" w:cs="Calibri"/>
-          <w:color w:val="000000"/>
-          <w:sz w:val="21"/>
-          <w:szCs w:val="21"/>
-        </w:rPr>
-      </w:pPr>
-      <w:r>
-        <w:rPr>
-          <w:rFonts w:ascii="Times New Roman" w:hAnsi="Times New Roman" w:cs="Times New Roman"/>
-          <w:color w:val="000000"/>
-          <w:sz w:val="21"/>
-          <w:szCs w:val="21"/>
-        </w:rPr>
-        <w:t xml:space="preserve">Asociar/Desasociar TC: </w:t>
-      </w:r>
-      <w:r>
-        <w:rPr>
-          <w:rFonts w:ascii="Calibri" w:hAnsi="Calibri" w:cs="Calibri"/>
-          <w:color w:val="000000"/>
-          <w:sz w:val="21"/>
-          <w:szCs w:val="21"/>
-        </w:rPr>
-        <w:t>...................................................................................................................................... 10</w:t>
-      </w:r>
-    </w:p>
-    <w:p>
-      <w:pPr>
-        <w:autoSpaceDE w:val="0"/>
-        <w:autoSpaceDN w:val="0"/>
-        <w:adjustRightInd w:val="0"/>
-        <w:spacing w:after="0" w:line="240" w:lineRule="auto"/>
-        <w:rPr>
-          <w:rFonts w:ascii="Calibri" w:hAnsi="Calibri" w:cs="Calibri"/>
-          <w:color w:val="000000"/>
-          <w:sz w:val="21"/>
-          <w:szCs w:val="21"/>
-        </w:rPr>
-      </w:pPr>
-      <w:r>
-        <w:rPr>
-          <w:rFonts w:ascii="Times New Roman" w:hAnsi="Times New Roman" w:cs="Times New Roman"/>
-          <w:color w:val="000000"/>
-          <w:sz w:val="21"/>
-          <w:szCs w:val="21"/>
-        </w:rPr>
-        <w:t xml:space="preserve">ABM de Rol: </w:t>
-      </w:r>
-      <w:r>
-        <w:rPr>
-          <w:rFonts w:ascii="Calibri" w:hAnsi="Calibri" w:cs="Calibri"/>
-          <w:color w:val="000000"/>
-          <w:sz w:val="21"/>
-          <w:szCs w:val="21"/>
-        </w:rPr>
-        <w:t>..................................................................................................................................................... 11</w:t>
-      </w:r>
-    </w:p>
-    <w:p>
-      <w:pPr>
-        <w:autoSpaceDE w:val="0"/>
-        <w:autoSpaceDN w:val="0"/>
-        <w:adjustRightInd w:val="0"/>
-        <w:spacing w:after="0" w:line="240" w:lineRule="auto"/>
-        <w:rPr>
-          <w:rFonts w:ascii="Calibri" w:hAnsi="Calibri" w:cs="Calibri"/>
-          <w:color w:val="000000"/>
-          <w:sz w:val="21"/>
-          <w:szCs w:val="21"/>
-        </w:rPr>
-      </w:pPr>
-      <w:r>
-        <w:rPr>
-          <w:rFonts w:ascii="Times New Roman" w:hAnsi="Times New Roman" w:cs="Times New Roman"/>
-          <w:color w:val="000000"/>
-          <w:sz w:val="21"/>
-          <w:szCs w:val="21"/>
-        </w:rPr>
-        <w:t xml:space="preserve">Consulta de Saldo: </w:t>
-      </w:r>
-      <w:r>
-        <w:rPr>
-          <w:rFonts w:ascii="Calibri" w:hAnsi="Calibri" w:cs="Calibri"/>
-          <w:color w:val="000000"/>
-          <w:sz w:val="21"/>
-          <w:szCs w:val="21"/>
-        </w:rPr>
-        <w:t>................................................................................................................................................. 11</w:t>
-      </w:r>
-    </w:p>
-    <w:p>
-      <w:pPr>
-        <w:autoSpaceDE w:val="0"/>
-        <w:autoSpaceDN w:val="0"/>
-        <w:adjustRightInd w:val="0"/>
-        <w:spacing w:after="0" w:line="240" w:lineRule="auto"/>
-        <w:rPr>
-          <w:rFonts w:ascii="Calibri" w:hAnsi="Calibri" w:cs="Calibri"/>
-          <w:color w:val="000000"/>
-          <w:sz w:val="21"/>
-          <w:szCs w:val="21"/>
-        </w:rPr>
-      </w:pPr>
-      <w:r>
-        <w:rPr>
-          <w:rFonts w:ascii="Times New Roman" w:hAnsi="Times New Roman" w:cs="Times New Roman"/>
-          <w:color w:val="000000"/>
-          <w:sz w:val="21"/>
-          <w:szCs w:val="21"/>
-        </w:rPr>
-        <w:t xml:space="preserve">Deposito: </w:t>
-      </w:r>
-      <w:r>
-        <w:rPr>
-          <w:rFonts w:ascii="Calibri" w:hAnsi="Calibri" w:cs="Calibri"/>
-          <w:color w:val="000000"/>
-          <w:sz w:val="21"/>
-          <w:szCs w:val="21"/>
-        </w:rPr>
-        <w:t>............................................................................................................................................................... 12</w:t>
-      </w:r>
-    </w:p>
-    <w:p>
-      <w:pPr>
-        <w:autoSpaceDE w:val="0"/>
-        <w:autoSpaceDN w:val="0"/>
-        <w:adjustRightInd w:val="0"/>
-        <w:spacing w:after="0" w:line="240" w:lineRule="auto"/>
-        <w:rPr>
-          <w:rFonts w:ascii="Calibri" w:hAnsi="Calibri" w:cs="Calibri"/>
-          <w:color w:val="000000"/>
-          <w:sz w:val="21"/>
-          <w:szCs w:val="21"/>
-        </w:rPr>
-      </w:pPr>
-      <w:r>
-        <w:rPr>
-          <w:rFonts w:ascii="Times New Roman" w:hAnsi="Times New Roman" w:cs="Times New Roman"/>
-          <w:color w:val="000000"/>
-          <w:sz w:val="21"/>
-          <w:szCs w:val="21"/>
-        </w:rPr>
-        <w:t xml:space="preserve">Retiro de Efectivo: </w:t>
-      </w:r>
-      <w:r>
-        <w:rPr>
-          <w:rFonts w:ascii="Calibri" w:hAnsi="Calibri" w:cs="Calibri"/>
-          <w:color w:val="000000"/>
-          <w:sz w:val="21"/>
-          <w:szCs w:val="21"/>
-        </w:rPr>
-        <w:t>................................................................................................................................................. 13</w:t>
-      </w:r>
-    </w:p>
-    <w:p>
-      <w:pPr>
-        <w:autoSpaceDE w:val="0"/>
-        <w:autoSpaceDN w:val="0"/>
-        <w:adjustRightInd w:val="0"/>
-        <w:spacing w:after="0" w:line="240" w:lineRule="auto"/>
-        <w:rPr>
-          <w:rFonts w:ascii="Calibri" w:hAnsi="Calibri" w:cs="Calibri"/>
-          <w:color w:val="000000"/>
-          <w:sz w:val="21"/>
-          <w:szCs w:val="21"/>
-        </w:rPr>
-      </w:pPr>
-      <w:r>
-        <w:rPr>
-          <w:rFonts w:ascii="Times New Roman" w:hAnsi="Times New Roman" w:cs="Times New Roman"/>
-          <w:color w:val="000000"/>
-          <w:sz w:val="21"/>
-          <w:szCs w:val="21"/>
-        </w:rPr>
-        <w:t xml:space="preserve">Transferencia entre Cuentas: </w:t>
-      </w:r>
-      <w:r>
-        <w:rPr>
-          <w:rFonts w:ascii="Calibri" w:hAnsi="Calibri" w:cs="Calibri"/>
-          <w:color w:val="000000"/>
-          <w:sz w:val="21"/>
-          <w:szCs w:val="21"/>
-        </w:rPr>
-        <w:t>.................................................................................................................................. 14</w:t>
-      </w:r>
-    </w:p>
-    <w:p>
-      <w:pPr>
-        <w:autoSpaceDE w:val="0"/>
-        <w:autoSpaceDN w:val="0"/>
-        <w:adjustRightInd w:val="0"/>
-        <w:spacing w:after="0" w:line="240" w:lineRule="auto"/>
-        <w:rPr>
-          <w:rFonts w:ascii="Calibri" w:hAnsi="Calibri" w:cs="Calibri"/>
-          <w:color w:val="000000"/>
-          <w:sz w:val="21"/>
-          <w:szCs w:val="21"/>
-        </w:rPr>
-      </w:pPr>
-      <w:r>
-        <w:rPr>
-          <w:rFonts w:ascii="Times New Roman" w:hAnsi="Times New Roman" w:cs="Times New Roman"/>
-          <w:color w:val="000000"/>
-          <w:sz w:val="21"/>
-          <w:szCs w:val="21"/>
-        </w:rPr>
-        <w:t xml:space="preserve">Facturar Costos: </w:t>
-      </w:r>
-      <w:r>
-        <w:rPr>
-          <w:rFonts w:ascii="Calibri" w:hAnsi="Calibri" w:cs="Calibri"/>
-          <w:color w:val="000000"/>
-          <w:sz w:val="21"/>
-          <w:szCs w:val="21"/>
-        </w:rPr>
-        <w:t>..................................................................................................................................................... 14</w:t>
-      </w:r>
-    </w:p>
-    <w:p>
-      <w:pPr>
-        <w:autoSpaceDE w:val="0"/>
-        <w:autoSpaceDN w:val="0"/>
-        <w:adjustRightInd w:val="0"/>
-        <w:spacing w:after="0" w:line="240" w:lineRule="auto"/>
-        <w:rPr>
-          <w:rFonts w:ascii="Calibri" w:hAnsi="Calibri" w:cs="Calibri"/>
-          <w:color w:val="000000"/>
-          <w:sz w:val="21"/>
-          <w:szCs w:val="21"/>
-        </w:rPr>
-      </w:pPr>
-      <w:r>
-        <w:rPr>
-          <w:rFonts w:ascii="Times New Roman" w:hAnsi="Times New Roman" w:cs="Times New Roman"/>
-          <w:color w:val="000000"/>
-          <w:sz w:val="21"/>
-          <w:szCs w:val="21"/>
-        </w:rPr>
-        <w:t xml:space="preserve">Listado Estadístico: </w:t>
-      </w:r>
-      <w:r>
-        <w:rPr>
-          <w:rFonts w:ascii="Calibri" w:hAnsi="Calibri" w:cs="Calibri"/>
-          <w:color w:val="000000"/>
-          <w:sz w:val="21"/>
-          <w:szCs w:val="21"/>
-        </w:rPr>
-        <w:t>....................................................................................................................</w:t>
-      </w:r>
-      <w:r>
-        <w:rPr>
-          <w:rFonts w:ascii="Calibri" w:hAnsi="Calibri" w:cs="Calibri"/>
-          <w:color w:val="000000"/>
-          <w:sz w:val="21"/>
-          <w:szCs w:val="21"/>
-        </w:rPr>
-        <w:t>............................ 15</w:t>
-      </w:r>
-    </w:p>
-    <w:p>
-      <w:pPr>
-        <w:rPr>
-          <w:rFonts w:ascii="Times New Roman" w:hAnsi="Times New Roman" w:cs="Times New Roman"/>
-          <w:color w:val="000000"/>
-        </w:rPr>
-      </w:pPr>
-      <w:r>
-        <w:rPr>
-          <w:rFonts w:ascii="Times New Roman" w:hAnsi="Times New Roman" w:cs="Times New Roman"/>
-          <w:color w:val="000000"/>
-        </w:rPr>
-        <w:t>(</w:t>
+        <w:t>............................................................................................................................................... 7</w:t>
       </w:r>
     </w:p>
     <w:p>
@@ -1662,7 +1327,6 @@
         <w:rPr>
           <w:rFonts w:ascii="Arial Black" w:hAnsi="Arial Black"/>
         </w:rPr>
-        <w:lastRenderedPageBreak/>
         <w:t>DER</w:t>
       </w:r>
     </w:p>
@@ -1672,13 +1336,13 @@
           <w:rFonts w:ascii="Arial Black" w:hAnsi="Arial Black"/>
         </w:rPr>
       </w:pPr>
-      <w:bookmarkStart w:id="0" w:name="_GoBack"/>
       <w:r>
         <w:rPr>
           <w:rFonts w:ascii="Arial Black" w:hAnsi="Arial Black"/>
           <w:noProof/>
           <w:lang w:eastAsia="es-AR"/>
         </w:rPr>
+        <w:lastRenderedPageBreak/>
         <w:drawing>
           <wp:inline distT="0" distB="0" distL="0" distR="0">
             <wp:extent cx="8307384" cy="5800090"/>
@@ -1728,7 +1392,6 @@
           </wp:inline>
         </w:drawing>
       </w:r>
-      <w:bookmarkEnd w:id="0"/>
     </w:p>
     <w:p>
       <w:pPr>
@@ -1749,6 +1412,7 @@
           <w:noProof/>
           <w:lang w:eastAsia="es-AR"/>
         </w:rPr>
+        <w:lastRenderedPageBreak/>
         <w:drawing>
           <wp:inline distT="0" distB="0" distL="0" distR="0">
             <wp:extent cx="5400675" cy="6191250"/>
@@ -1831,30 +1495,141 @@
         <w:rPr>
           <w:rFonts w:ascii="Arial Black" w:hAnsi="Arial Black"/>
         </w:rPr>
-        <w:t>Servicios</w:t>
-      </w:r>
-      <w:proofErr w:type="gramStart"/>
+        <w:t>Servicios:</w:t>
+      </w:r>
+      <w:r>
+        <w:t xml:space="preserve"> </w:t>
+      </w:r>
+      <w:r>
+        <w:t xml:space="preserve">En la tabla servicios, los datos se cargan a partir de </w:t>
+      </w:r>
+      <w:r>
+        <w:t xml:space="preserve">la tabla maestra, con un </w:t>
+      </w:r>
+      <w:proofErr w:type="spellStart"/>
+      <w:r>
+        <w:t>distin</w:t>
+      </w:r>
+      <w:r>
+        <w:t>c</w:t>
+      </w:r>
+      <w:r>
+        <w:t>t</w:t>
+      </w:r>
+      <w:proofErr w:type="spellEnd"/>
+      <w:r>
+        <w:t xml:space="preserve">  </w:t>
+      </w:r>
+      <w:r>
+        <w:t>sobre el campo servicio. Estipulamos los</w:t>
+      </w:r>
+      <w:r>
+        <w:t xml:space="preserve"> porcentaje</w:t>
+      </w:r>
+      <w:r>
+        <w:t>s</w:t>
+      </w:r>
+      <w:r>
+        <w:t xml:space="preserve"> adicional</w:t>
+      </w:r>
+      <w:r>
+        <w:t>es</w:t>
+      </w:r>
+      <w:r>
+        <w:t xml:space="preserve"> con valores de </w:t>
+      </w:r>
+      <w:r>
+        <w:t>30, 20 y 10 para Primera Clase, Ejecutivo y Turista, respectivamente. Y cualquier otro tipo de servicio que exista le imputamos el porcentaje de 5.</w:t>
+      </w:r>
+    </w:p>
+    <w:p/>
+    <w:p>
+      <w:pPr>
+        <w:autoSpaceDE w:val="0"/>
+        <w:autoSpaceDN w:val="0"/>
+        <w:adjustRightInd w:val="0"/>
+        <w:spacing w:after="0" w:line="240" w:lineRule="auto"/>
+      </w:pPr>
+      <w:proofErr w:type="spellStart"/>
       <w:r>
         <w:rPr>
           <w:rFonts w:ascii="Arial Black" w:hAnsi="Arial Black"/>
         </w:rPr>
+        <w:t>Ciudades_Aeropuertos</w:t>
+      </w:r>
+      <w:proofErr w:type="spellEnd"/>
+      <w:r>
+        <w:rPr>
+          <w:rFonts w:ascii="Arial Black" w:hAnsi="Arial Black"/>
+        </w:rPr>
         <w:t>:</w:t>
       </w:r>
       <w:r>
-        <w:t xml:space="preserve">  En</w:t>
-      </w:r>
-      <w:proofErr w:type="gramEnd"/>
-      <w:r>
-        <w:t xml:space="preserve"> la tabla servicios, los datos se cargan a partir de </w:t>
-      </w:r>
-      <w:r>
-        <w:t xml:space="preserve">la tabla maestra, con un </w:t>
+        <w:t xml:space="preserve"> </w:t>
+      </w:r>
+      <w:r>
+        <w:t xml:space="preserve">Los datos se cargan a partir de los campos </w:t>
       </w:r>
       <w:proofErr w:type="spellStart"/>
       <w:r>
+        <w:t>Ruta_Ciudad_Origen</w:t>
+      </w:r>
+      <w:proofErr w:type="spellEnd"/>
+      <w:r>
+        <w:t xml:space="preserve"> y </w:t>
+      </w:r>
+      <w:proofErr w:type="spellStart"/>
+      <w:r>
+        <w:t>Ruta_Ciudad_Destino</w:t>
+      </w:r>
+      <w:proofErr w:type="spellEnd"/>
+      <w:r>
+        <w:t xml:space="preserve"> con un </w:t>
+      </w:r>
+      <w:proofErr w:type="spellStart"/>
+      <w:r>
         <w:t>distin</w:t>
       </w:r>
       <w:r>
+        <w:t>ct</w:t>
+      </w:r>
+      <w:proofErr w:type="spellEnd"/>
+      <w:r>
+        <w:t xml:space="preserve"> de los mismos sobre la tabla maestra.</w:t>
+      </w:r>
+    </w:p>
+    <w:p>
+      <w:pPr>
+        <w:autoSpaceDE w:val="0"/>
+        <w:autoSpaceDN w:val="0"/>
+        <w:adjustRightInd w:val="0"/>
+        <w:spacing w:after="0" w:line="240" w:lineRule="auto"/>
+      </w:pPr>
+    </w:p>
+    <w:p>
+      <w:pPr>
+        <w:autoSpaceDE w:val="0"/>
+        <w:autoSpaceDN w:val="0"/>
+        <w:adjustRightInd w:val="0"/>
+        <w:spacing w:after="0" w:line="240" w:lineRule="auto"/>
+      </w:pPr>
+      <w:r>
+        <w:rPr>
+          <w:rFonts w:ascii="Arial Black" w:hAnsi="Arial Black"/>
+        </w:rPr>
+        <w:t>Aeronave Fabricantes:</w:t>
+      </w:r>
+      <w:r>
+        <w:t xml:space="preserve"> Lo</w:t>
+      </w:r>
+      <w:r>
+        <w:t xml:space="preserve">s datos se cargan con un </w:t>
+      </w:r>
+      <w:proofErr w:type="spellStart"/>
+      <w:r>
+        <w:t>distin</w:t>
+      </w:r>
+      <w:r>
         <w:t>c</w:t>
       </w:r>
       <w:r>
@@ -1862,88 +1637,392 @@
       </w:r>
       <w:proofErr w:type="spellEnd"/>
       <w:r>
-        <w:t xml:space="preserve">  </w:t>
-      </w:r>
-      <w:r>
-        <w:t>sobre el campo servicio. Estipulamos los</w:t>
-      </w:r>
-      <w:r>
-        <w:t xml:space="preserve"> porcentaje</w:t>
-      </w:r>
-      <w:r>
-        <w:t>s</w:t>
-      </w:r>
-      <w:r>
-        <w:t xml:space="preserve"> adicional</w:t>
-      </w:r>
-      <w:r>
-        <w:t>es</w:t>
-      </w:r>
-      <w:r>
-        <w:t xml:space="preserve"> con valores de </w:t>
-      </w:r>
-      <w:r>
-        <w:t>30, 20 y 10 para Primera Clase, Ejecutivo y Turista, respectivamente. Y cualquier otro tipo de servicio que exista le imputamos el porcentaje de 5.</w:t>
-      </w:r>
-    </w:p>
-    <w:p/>
-    <w:p>
-      <w:pPr>
-        <w:autoSpaceDE w:val="0"/>
-        <w:autoSpaceDN w:val="0"/>
-        <w:adjustRightInd w:val="0"/>
-        <w:spacing w:after="0" w:line="240" w:lineRule="auto"/>
-      </w:pPr>
+        <w:t xml:space="preserve"> a partir la tabla maestra.</w:t>
+      </w:r>
+    </w:p>
+    <w:p>
+      <w:pPr>
+        <w:autoSpaceDE w:val="0"/>
+        <w:autoSpaceDN w:val="0"/>
+        <w:adjustRightInd w:val="0"/>
+        <w:spacing w:after="0" w:line="240" w:lineRule="auto"/>
+      </w:pPr>
+    </w:p>
+    <w:p>
+      <w:pPr>
+        <w:autoSpaceDE w:val="0"/>
+        <w:autoSpaceDN w:val="0"/>
+        <w:adjustRightInd w:val="0"/>
+        <w:spacing w:after="0" w:line="240" w:lineRule="auto"/>
+      </w:pPr>
+      <w:r>
+        <w:rPr>
+          <w:rFonts w:ascii="Arial Black" w:hAnsi="Arial Black"/>
+        </w:rPr>
+        <w:t>Modelos:</w:t>
+      </w:r>
+      <w:r>
+        <w:t xml:space="preserve"> Asociamos los modelos que levantamos de la tabla Maestra con los </w:t>
+      </w:r>
       <w:proofErr w:type="spellStart"/>
       <w:r>
+        <w:t>IDs</w:t>
+      </w:r>
+      <w:proofErr w:type="spellEnd"/>
+      <w:r>
+        <w:t xml:space="preserve"> de los fabricantes recientemente cargados en la tabla anterior.  Dado que el modelo: “modelo” pertenece a distintos fabricantes en la tabla Maestra, tomamos la decisión de aceptar este hecho como parte de la realidad, es decir que un mismo modelo pueda ser fabricado por distintos fabricantes. </w:t>
+      </w:r>
+    </w:p>
+    <w:p>
+      <w:pPr>
+        <w:autoSpaceDE w:val="0"/>
+        <w:autoSpaceDN w:val="0"/>
+        <w:adjustRightInd w:val="0"/>
+        <w:spacing w:after="0" w:line="240" w:lineRule="auto"/>
+      </w:pPr>
+    </w:p>
+    <w:p>
+      <w:pPr>
+        <w:autoSpaceDE w:val="0"/>
+        <w:autoSpaceDN w:val="0"/>
+        <w:adjustRightInd w:val="0"/>
+        <w:spacing w:after="0" w:line="240" w:lineRule="auto"/>
+      </w:pPr>
+      <w:r>
         <w:rPr>
           <w:rFonts w:ascii="Arial Black" w:hAnsi="Arial Black"/>
         </w:rPr>
-        <w:lastRenderedPageBreak/>
-        <w:t>Ciudades_Aeropuertos</w:t>
+        <w:t>Formas de Pago:</w:t>
+      </w:r>
+      <w:r>
+        <w:t xml:space="preserve"> D</w:t>
+      </w:r>
+      <w:r>
+        <w:t xml:space="preserve">efinimos la tabla </w:t>
+      </w:r>
+      <w:proofErr w:type="spellStart"/>
+      <w:r>
+        <w:t>t_forma_pago</w:t>
       </w:r>
       <w:proofErr w:type="spellEnd"/>
       <w:r>
+        <w:t xml:space="preserve"> contemplando, en principio dos formas de pago, a saber: contado y </w:t>
+      </w:r>
+      <w:proofErr w:type="spellStart"/>
+      <w:r>
+        <w:t>tarjeta_crédito</w:t>
+      </w:r>
+      <w:proofErr w:type="spellEnd"/>
+      <w:r>
+        <w:tab/>
+      </w:r>
+    </w:p>
+    <w:p>
+      <w:pPr>
+        <w:autoSpaceDE w:val="0"/>
+        <w:autoSpaceDN w:val="0"/>
+        <w:adjustRightInd w:val="0"/>
+        <w:spacing w:after="0" w:line="240" w:lineRule="auto"/>
+      </w:pPr>
+    </w:p>
+    <w:p>
+      <w:pPr>
+        <w:autoSpaceDE w:val="0"/>
+        <w:autoSpaceDN w:val="0"/>
+        <w:adjustRightInd w:val="0"/>
+        <w:spacing w:after="0" w:line="240" w:lineRule="auto"/>
+      </w:pPr>
+      <w:r>
         <w:rPr>
           <w:rFonts w:ascii="Arial Black" w:hAnsi="Arial Black"/>
         </w:rPr>
+        <w:t>Clientes:</w:t>
+      </w:r>
+      <w:r>
+        <w:t xml:space="preserve"> Con la ayuda de una tabla temporal en la cual cargamos los </w:t>
+      </w:r>
+      <w:proofErr w:type="spellStart"/>
+      <w:r>
+        <w:t>DNIs</w:t>
+      </w:r>
+      <w:proofErr w:type="spellEnd"/>
+      <w:r>
+        <w:t xml:space="preserve"> que estén asociados a más de un cliente. Levantamos, todos los datos correspondiente a los clientes desde la tabla Maestra, y cargamos la tabla definitiva de clientes, validando los casos en los cuales exista un DNI asociado a más de un cliente. </w:t>
+      </w:r>
+      <w:r>
+        <w:t xml:space="preserve">La decisión adoptada para estos casos es dar de baja a ambos clientes, ya que no podemos determinar a cuál de los dos pertenece el DNI. Cabe la aclaración que la baja es lógica, por medio de un campo </w:t>
+      </w:r>
+      <w:proofErr w:type="spellStart"/>
+      <w:r>
+        <w:t>fecha_baja</w:t>
+      </w:r>
+      <w:proofErr w:type="spellEnd"/>
+      <w:r>
+        <w:t>.</w:t>
+      </w:r>
+    </w:p>
+    <w:p>
+      <w:pPr>
+        <w:autoSpaceDE w:val="0"/>
+        <w:autoSpaceDN w:val="0"/>
+        <w:adjustRightInd w:val="0"/>
+        <w:spacing w:after="0" w:line="240" w:lineRule="auto"/>
+      </w:pPr>
+      <w:bookmarkStart w:id="0" w:name="_GoBack"/>
+      <w:bookmarkEnd w:id="0"/>
+    </w:p>
+    <w:p>
+      <w:pPr>
+        <w:autoSpaceDE w:val="0"/>
+        <w:autoSpaceDN w:val="0"/>
+        <w:adjustRightInd w:val="0"/>
+        <w:spacing w:after="0" w:line="240" w:lineRule="auto"/>
+      </w:pPr>
+    </w:p>
+    <w:p>
+      <w:pPr>
+        <w:autoSpaceDE w:val="0"/>
+        <w:autoSpaceDN w:val="0"/>
+        <w:adjustRightInd w:val="0"/>
+        <w:spacing w:after="0" w:line="240" w:lineRule="auto"/>
+      </w:pPr>
+      <w:r>
+        <w:rPr>
+          <w:rFonts w:ascii="Arial Black" w:hAnsi="Arial Black"/>
+        </w:rPr>
+        <w:t>Rutas:</w:t>
+      </w:r>
+      <w:r>
+        <w:t xml:space="preserve"> </w:t>
+      </w:r>
+      <w:r>
+        <w:t xml:space="preserve">Los datos son cargados desde la tabla maestra, con ayuda de un cursor. </w:t>
+      </w:r>
+      <w:proofErr w:type="spellStart"/>
+      <w:r>
+        <w:t>Agragamos</w:t>
+      </w:r>
+      <w:proofErr w:type="spellEnd"/>
+      <w:r>
+        <w:t xml:space="preserve"> el campo </w:t>
+      </w:r>
+      <w:proofErr w:type="spellStart"/>
+      <w:r>
+        <w:t>fecha_baja</w:t>
+      </w:r>
+      <w:proofErr w:type="spellEnd"/>
+      <w:r>
+        <w:t xml:space="preserve"> para la baja lógica de la ruta. Validamos que no exista para el mismo código de ruta, distinto par ciudad origen – destino. En el caso de presentarse esta situación automáticamente se realiza la baja lógica de ambos duplicados. Las demás rutas que no presentan est</w:t>
+      </w:r>
+      <w:r>
+        <w:t xml:space="preserve">a inconsistencia se cargan con </w:t>
+      </w:r>
+      <w:proofErr w:type="spellStart"/>
+      <w:r>
+        <w:t>N</w:t>
+      </w:r>
+      <w:r>
+        <w:t>ull</w:t>
+      </w:r>
+      <w:proofErr w:type="spellEnd"/>
+      <w:r>
+        <w:t xml:space="preserve"> en el campo </w:t>
+      </w:r>
+      <w:proofErr w:type="spellStart"/>
+      <w:r>
+        <w:t>fecha_baja</w:t>
+      </w:r>
+      <w:proofErr w:type="spellEnd"/>
+      <w:r>
+        <w:t>.</w:t>
+      </w:r>
+      <w:r>
+        <w:t xml:space="preserve"> El servicio que brindan las rutas, es una clave FK que hace referencia a la PK de la tabla </w:t>
+      </w:r>
+      <w:proofErr w:type="spellStart"/>
+      <w:r>
+        <w:t>tipo_servicio</w:t>
+      </w:r>
+      <w:proofErr w:type="spellEnd"/>
+      <w:r>
+        <w:t>.</w:t>
+      </w:r>
+    </w:p>
+    <w:p>
+      <w:pPr>
+        <w:autoSpaceDE w:val="0"/>
+        <w:autoSpaceDN w:val="0"/>
+        <w:adjustRightInd w:val="0"/>
+        <w:spacing w:after="0" w:line="240" w:lineRule="auto"/>
+      </w:pPr>
+    </w:p>
+    <w:p>
+      <w:pPr>
+        <w:autoSpaceDE w:val="0"/>
+        <w:autoSpaceDN w:val="0"/>
+        <w:adjustRightInd w:val="0"/>
+        <w:spacing w:after="0" w:line="240" w:lineRule="auto"/>
+      </w:pPr>
+      <w:r>
+        <w:rPr>
+          <w:rFonts w:ascii="Arial Black" w:hAnsi="Arial Black"/>
+        </w:rPr>
+        <w:t>Aeronaves:</w:t>
+      </w:r>
+      <w:r>
+        <w:t xml:space="preserve"> Los campos</w:t>
+      </w:r>
+      <w:r>
         <w:t>:</w:t>
       </w:r>
       <w:r>
         <w:t xml:space="preserve"> </w:t>
       </w:r>
       <w:r>
-        <w:t xml:space="preserve">Los datos se cargan a partir de los campos </w:t>
+        <w:t>matricula</w:t>
+      </w:r>
+      <w:r>
+        <w:t xml:space="preserve">, modelo, </w:t>
+      </w:r>
+      <w:r>
+        <w:t>kg disponibles y servicios son tomados de la tabla maestra. La relación con el Fabricante se hace indirectamente a través del id de modelo.</w:t>
+      </w:r>
+    </w:p>
+    <w:p>
+      <w:pPr>
+        <w:autoSpaceDE w:val="0"/>
+        <w:autoSpaceDN w:val="0"/>
+        <w:adjustRightInd w:val="0"/>
+        <w:spacing w:after="0" w:line="240" w:lineRule="auto"/>
+      </w:pPr>
+      <w:r>
+        <w:t xml:space="preserve">Se crean los campos </w:t>
       </w:r>
       <w:proofErr w:type="spellStart"/>
       <w:r>
-        <w:t>Ruta_Ciudad_Origen</w:t>
+        <w:t>fecha_baja_definitiva</w:t>
       </w:r>
       <w:proofErr w:type="spellEnd"/>
       <w:r>
+        <w:t xml:space="preserve"> para modelar dicho evento. También se generan los campos </w:t>
+      </w:r>
+      <w:proofErr w:type="spellStart"/>
+      <w:r>
+        <w:t>fecha_fuera_servicio</w:t>
+      </w:r>
+      <w:proofErr w:type="spellEnd"/>
+      <w:r>
+        <w:t xml:space="preserve"> y </w:t>
+      </w:r>
+      <w:proofErr w:type="spellStart"/>
+      <w:r>
+        <w:t>fecha_reinicio_servicio</w:t>
+      </w:r>
+      <w:proofErr w:type="spellEnd"/>
+      <w:r>
+        <w:t>, como indicativos del estado de la nave.</w:t>
+      </w:r>
+    </w:p>
+    <w:p>
+      <w:pPr>
+        <w:autoSpaceDE w:val="0"/>
+        <w:autoSpaceDN w:val="0"/>
+        <w:adjustRightInd w:val="0"/>
+        <w:spacing w:after="0" w:line="240" w:lineRule="auto"/>
+      </w:pPr>
+      <w:r>
+        <w:t xml:space="preserve">Hay un campo </w:t>
+      </w:r>
+      <w:proofErr w:type="spellStart"/>
+      <w:r>
+        <w:t>fecha_alta</w:t>
+      </w:r>
+      <w:proofErr w:type="spellEnd"/>
+      <w:r>
+        <w:t xml:space="preserve"> que modela el inicio de actividades de la nave, se coloca por </w:t>
+      </w:r>
+      <w:r>
+        <w:t>default el valor de 01-Ene-2000, dado que no hay operaciones anteriores a esa fecha.</w:t>
+      </w:r>
+    </w:p>
+    <w:p>
+      <w:pPr>
+        <w:autoSpaceDE w:val="0"/>
+        <w:autoSpaceDN w:val="0"/>
+        <w:adjustRightInd w:val="0"/>
+        <w:spacing w:after="0" w:line="240" w:lineRule="auto"/>
+      </w:pPr>
+    </w:p>
+    <w:p>
+      <w:pPr>
+        <w:autoSpaceDE w:val="0"/>
+        <w:autoSpaceDN w:val="0"/>
+        <w:adjustRightInd w:val="0"/>
+        <w:spacing w:after="0" w:line="240" w:lineRule="auto"/>
+      </w:pPr>
+      <w:r>
+        <w:rPr>
+          <w:rFonts w:ascii="Arial Black" w:hAnsi="Arial Black"/>
+        </w:rPr>
+        <w:t>Butacas:</w:t>
+      </w:r>
+      <w:r>
         <w:t xml:space="preserve"> </w:t>
       </w:r>
       <w:r>
-        <w:t xml:space="preserve">y </w:t>
+        <w:t xml:space="preserve">Cada registro </w:t>
+      </w:r>
+      <w:r>
+        <w:t xml:space="preserve">de esta tabla asocia una butaca con su aeronave respectiva. Es decir si una aeronave tiene 40 butacas, se tendrán 40 registros para esta aeronave. El tipo de butaca está referenciado por una FK a la tabla </w:t>
       </w:r>
       <w:proofErr w:type="spellStart"/>
       <w:r>
-        <w:t>Ruta_Ciudad_Destino</w:t>
+        <w:t>tipo_butacas</w:t>
       </w:r>
       <w:proofErr w:type="spellEnd"/>
       <w:r>
-        <w:t xml:space="preserve"> con un </w:t>
+        <w:t>.</w:t>
+      </w:r>
+    </w:p>
+    <w:p>
+      <w:pPr>
+        <w:autoSpaceDE w:val="0"/>
+        <w:autoSpaceDN w:val="0"/>
+        <w:adjustRightInd w:val="0"/>
+        <w:spacing w:after="0" w:line="240" w:lineRule="auto"/>
+      </w:pPr>
+    </w:p>
+    <w:p>
+      <w:pPr>
+        <w:autoSpaceDE w:val="0"/>
+        <w:autoSpaceDN w:val="0"/>
+        <w:adjustRightInd w:val="0"/>
+        <w:spacing w:after="0" w:line="240" w:lineRule="auto"/>
+      </w:pPr>
+      <w:r>
+        <w:rPr>
+          <w:rFonts w:ascii="Arial Black" w:hAnsi="Arial Black"/>
+        </w:rPr>
+        <w:t>Tipo Butacas:</w:t>
+      </w:r>
+      <w:r>
+        <w:t xml:space="preserve"> La carga se hace con un </w:t>
       </w:r>
       <w:proofErr w:type="spellStart"/>
       <w:r>
-        <w:t>distin</w:t>
-      </w:r>
-      <w:r>
-        <w:t>ct</w:t>
+        <w:t>distinct</w:t>
       </w:r>
       <w:proofErr w:type="spellEnd"/>
       <w:r>
-        <w:t xml:space="preserve"> de los mismos sobre la tabla maestra.</w:t>
+        <w:t xml:space="preserve"> de </w:t>
+      </w:r>
+      <w:proofErr w:type="spellStart"/>
+      <w:r>
+        <w:t>Butaca_tipo</w:t>
+      </w:r>
+      <w:proofErr w:type="spellEnd"/>
+      <w:r>
+        <w:t xml:space="preserve"> de la Maestra, excluyendo las del tipo 0, por corresponder a encomienda y no a pasaje.</w:t>
       </w:r>
     </w:p>
     <w:p>
@@ -1965,157 +2044,30 @@
         <w:rPr>
           <w:rFonts w:ascii="Arial Black" w:hAnsi="Arial Black"/>
         </w:rPr>
-        <w:t>Aeronave Fabricantes:</w:t>
-      </w:r>
-      <w:r>
-        <w:t xml:space="preserve"> Lo</w:t>
-      </w:r>
-      <w:r>
-        <w:t xml:space="preserve">s datos se cargan con un </w:t>
+        <w:t>Viajes:</w:t>
+      </w:r>
+      <w:r>
+        <w:t xml:space="preserve"> </w:t>
+      </w:r>
+      <w:r>
+        <w:t xml:space="preserve">Los viajes tienen referencia a través de claves FK a los </w:t>
       </w:r>
       <w:proofErr w:type="spellStart"/>
       <w:r>
-        <w:t>distin</w:t>
-      </w:r>
-      <w:r>
-        <w:t>c</w:t>
-      </w:r>
-      <w:r>
-        <w:t>t</w:t>
+        <w:t>IDs</w:t>
       </w:r>
       <w:proofErr w:type="spellEnd"/>
       <w:r>
-        <w:t xml:space="preserve"> a partir la tabla maestra.</w:t>
-      </w:r>
-    </w:p>
-    <w:p>
-      <w:pPr>
-        <w:autoSpaceDE w:val="0"/>
-        <w:autoSpaceDN w:val="0"/>
-        <w:adjustRightInd w:val="0"/>
-        <w:spacing w:after="0" w:line="240" w:lineRule="auto"/>
-      </w:pPr>
-    </w:p>
-    <w:p>
-      <w:pPr>
-        <w:autoSpaceDE w:val="0"/>
-        <w:autoSpaceDN w:val="0"/>
-        <w:adjustRightInd w:val="0"/>
-        <w:spacing w:after="0" w:line="240" w:lineRule="auto"/>
-      </w:pPr>
-      <w:r>
-        <w:rPr>
-          <w:rFonts w:ascii="Arial Black" w:hAnsi="Arial Black"/>
-        </w:rPr>
-        <w:t>Modelos:</w:t>
-      </w:r>
-      <w:r>
-        <w:t xml:space="preserve"> Asociamos los modelos que levantamos de la tabla Maestra con los </w:t>
+        <w:t xml:space="preserve"> de rutas y aeronaves. En la migración de datos se hacen todas las validaciones que después se deberán tener en cuenta en la aplicación, como ser: que la fecha de venta sea futura, que los servicios de rutas y naves coincidan, que no exista un avión con la misma fecha de salida para distintas rutas. Se creó el campo </w:t>
       </w:r>
       <w:proofErr w:type="spellStart"/>
       <w:r>
-        <w:t>IDs</w:t>
+        <w:t>viaje_invalido</w:t>
       </w:r>
       <w:proofErr w:type="spellEnd"/>
       <w:r>
-        <w:t xml:space="preserve"> de los fabricantes recientemente cargados en la tabla anterior.  Dado que el modelo: “modelo” pertenece a distintos fabricantes en la tabla Maestra, tomamos la decisión de aceptar este hecho como parte de la realidad, es decir que un mismo modelo pueda ser fabricado por distintos fabricantes. </w:t>
-      </w:r>
-    </w:p>
-    <w:p>
-      <w:pPr>
-        <w:autoSpaceDE w:val="0"/>
-        <w:autoSpaceDN w:val="0"/>
-        <w:adjustRightInd w:val="0"/>
-        <w:spacing w:after="0" w:line="240" w:lineRule="auto"/>
-      </w:pPr>
-    </w:p>
-    <w:p>
-      <w:pPr>
-        <w:autoSpaceDE w:val="0"/>
-        <w:autoSpaceDN w:val="0"/>
-        <w:adjustRightInd w:val="0"/>
-        <w:spacing w:after="0" w:line="240" w:lineRule="auto"/>
-      </w:pPr>
-      <w:r>
-        <w:rPr>
-          <w:rFonts w:ascii="Arial Black" w:hAnsi="Arial Black"/>
-        </w:rPr>
-        <w:t>Formas de Pago:</w:t>
-      </w:r>
-      <w:r>
-        <w:t xml:space="preserve"> D</w:t>
-      </w:r>
-      <w:r>
-        <w:t xml:space="preserve">efinimos la tabla </w:t>
-      </w:r>
-      <w:proofErr w:type="spellStart"/>
-      <w:r>
-        <w:t>t_forma_pago</w:t>
-      </w:r>
-      <w:proofErr w:type="spellEnd"/>
-      <w:r>
-        <w:t xml:space="preserve"> contemplando, en principio dos formas de pago, a saber: contado y </w:t>
-      </w:r>
-      <w:proofErr w:type="spellStart"/>
-      <w:r>
-        <w:t>tarjeta_crédito</w:t>
-      </w:r>
-      <w:proofErr w:type="spellEnd"/>
-      <w:r>
-        <w:tab/>
-      </w:r>
-    </w:p>
-    <w:p>
-      <w:pPr>
-        <w:autoSpaceDE w:val="0"/>
-        <w:autoSpaceDN w:val="0"/>
-        <w:adjustRightInd w:val="0"/>
-        <w:spacing w:after="0" w:line="240" w:lineRule="auto"/>
-      </w:pPr>
-    </w:p>
-    <w:p>
-      <w:pPr>
-        <w:autoSpaceDE w:val="0"/>
-        <w:autoSpaceDN w:val="0"/>
-        <w:adjustRightInd w:val="0"/>
-        <w:spacing w:after="0" w:line="240" w:lineRule="auto"/>
-      </w:pPr>
-      <w:r>
-        <w:rPr>
-          <w:rFonts w:ascii="Arial Black" w:hAnsi="Arial Black"/>
-        </w:rPr>
-        <w:t>Clientes:</w:t>
-      </w:r>
-      <w:r>
-        <w:t xml:space="preserve"> Con la ayuda de una tabla temporal en la cual cargamos los </w:t>
-      </w:r>
-      <w:proofErr w:type="spellStart"/>
-      <w:r>
-        <w:t>DNIs</w:t>
-      </w:r>
-      <w:proofErr w:type="spellEnd"/>
-      <w:r>
-        <w:t xml:space="preserve"> que estén asociados a más de un cliente. Levantamos, todos los datos correspondiente a los clientes desde la tabla Maestra, y cargamos la tabla definitiva de clientes, validando los casos en los cuales exista un DNI asociado a más de un cliente. </w:t>
-      </w:r>
-      <w:r>
-        <w:t xml:space="preserve">La decisión adoptada para estos casos es dar de baja a ambos clientes, ya que no podemos determinar a cuál de los dos pertenece el DNI. Cabe la aclaración que la baja es lógica, por medio de un campo </w:t>
-      </w:r>
-      <w:proofErr w:type="spellStart"/>
-      <w:r>
-        <w:t>fecha_baja</w:t>
-      </w:r>
-      <w:proofErr w:type="spellEnd"/>
-      <w:r>
-        <w:t>.</w:t>
-      </w:r>
-    </w:p>
-    <w:p>
-      <w:pPr>
-        <w:autoSpaceDE w:val="0"/>
-        <w:autoSpaceDN w:val="0"/>
-        <w:adjustRightInd w:val="0"/>
-        <w:spacing w:after="0" w:line="240" w:lineRule="auto"/>
-      </w:pPr>
+        <w:t xml:space="preserve"> para cuando no se cumple alguna de estas restricciones.</w:t>
+      </w:r>
     </w:p>
     <w:p>
       <w:pPr>

</xml_diff>

<commit_message>
agrego viajes y compras queda pendiente devoluciones
</commit_message>
<xml_diff>
--- a/Estrategia.docx
+++ b/Estrategia.docx
@@ -94,22 +94,7 @@
         <w:autoSpaceDN w:val="0"/>
         <w:adjustRightInd w:val="0"/>
         <w:spacing w:after="0" w:line="240" w:lineRule="auto"/>
-        <w:rPr>
-          <w:rFonts w:ascii="Times New Roman" w:hAnsi="Times New Roman" w:cs="Times New Roman"/>
-          <w:b/>
-          <w:bCs/>
-          <w:color w:val="000000"/>
-          <w:sz w:val="28"/>
-          <w:szCs w:val="28"/>
-        </w:rPr>
-      </w:pPr>
-    </w:p>
-    <w:p>
-      <w:pPr>
-        <w:autoSpaceDE w:val="0"/>
-        <w:autoSpaceDN w:val="0"/>
-        <w:adjustRightInd w:val="0"/>
-        <w:spacing w:after="0" w:line="240" w:lineRule="auto"/>
+        <w:jc w:val="center"/>
         <w:rPr>
           <w:rFonts w:ascii="Times New Roman" w:hAnsi="Times New Roman" w:cs="Times New Roman"/>
           <w:b/>
@@ -162,7 +147,13 @@
           <w:szCs w:val="32"/>
         </w:rPr>
       </w:pPr>
-      <w:r>
+    </w:p>
+    <w:p>
+      <w:pPr>
+        <w:autoSpaceDE w:val="0"/>
+        <w:autoSpaceDN w:val="0"/>
+        <w:adjustRightInd w:val="0"/>
+        <w:spacing w:after="0" w:line="240" w:lineRule="auto"/>
         <w:rPr>
           <w:rFonts w:ascii="Times New Roman" w:hAnsi="Times New Roman" w:cs="Times New Roman"/>
           <w:b/>
@@ -171,8 +162,7 @@
           <w:sz w:val="32"/>
           <w:szCs w:val="32"/>
         </w:rPr>
-        <w:t>Materia: Gestión de datos.</w:t>
-      </w:r>
+      </w:pPr>
     </w:p>
     <w:p>
       <w:pPr>
@@ -189,13 +179,7 @@
           <w:szCs w:val="32"/>
         </w:rPr>
       </w:pPr>
-    </w:p>
-    <w:p>
-      <w:pPr>
-        <w:autoSpaceDE w:val="0"/>
-        <w:autoSpaceDN w:val="0"/>
-        <w:adjustRightInd w:val="0"/>
-        <w:spacing w:after="0" w:line="240" w:lineRule="auto"/>
+      <w:r>
         <w:rPr>
           <w:rFonts w:ascii="Times New Roman" w:hAnsi="Times New Roman" w:cs="Times New Roman"/>
           <w:b/>
@@ -204,8 +188,15 @@
           <w:sz w:val="32"/>
           <w:szCs w:val="32"/>
         </w:rPr>
-      </w:pPr>
-      <w:r>
+        <w:t>Materia: Gestión de datos.</w:t>
+      </w:r>
+    </w:p>
+    <w:p>
+      <w:pPr>
+        <w:autoSpaceDE w:val="0"/>
+        <w:autoSpaceDN w:val="0"/>
+        <w:adjustRightInd w:val="0"/>
+        <w:spacing w:after="0" w:line="240" w:lineRule="auto"/>
         <w:rPr>
           <w:rFonts w:ascii="Times New Roman" w:hAnsi="Times New Roman" w:cs="Times New Roman"/>
           <w:b/>
@@ -214,7 +205,44 @@
           <w:sz w:val="32"/>
           <w:szCs w:val="32"/>
         </w:rPr>
-        <w:t>Título: Decisiones de diseño.</w:t>
+      </w:pPr>
+    </w:p>
+    <w:p>
+      <w:pPr>
+        <w:autoSpaceDE w:val="0"/>
+        <w:autoSpaceDN w:val="0"/>
+        <w:adjustRightInd w:val="0"/>
+        <w:spacing w:after="0" w:line="240" w:lineRule="auto"/>
+        <w:rPr>
+          <w:rFonts w:ascii="Times New Roman" w:hAnsi="Times New Roman" w:cs="Times New Roman"/>
+          <w:b/>
+          <w:bCs/>
+          <w:color w:val="000000"/>
+          <w:sz w:val="32"/>
+          <w:szCs w:val="32"/>
+        </w:rPr>
+      </w:pPr>
+      <w:r>
+        <w:rPr>
+          <w:rFonts w:ascii="Times New Roman" w:hAnsi="Times New Roman" w:cs="Times New Roman"/>
+          <w:b/>
+          <w:bCs/>
+          <w:color w:val="000000"/>
+          <w:sz w:val="32"/>
+          <w:szCs w:val="32"/>
+        </w:rPr>
+        <w:t xml:space="preserve">Título: Estrategia </w:t>
+      </w:r>
+      <w:r>
+        <w:rPr>
+          <w:rFonts w:ascii="Times New Roman" w:hAnsi="Times New Roman" w:cs="Times New Roman"/>
+          <w:b/>
+          <w:bCs/>
+          <w:color w:val="000000"/>
+          <w:sz w:val="32"/>
+          <w:szCs w:val="32"/>
+        </w:rPr>
+        <w:t>de diseño.</w:t>
       </w:r>
     </w:p>
     <w:p>
@@ -272,17 +300,21 @@
         <w:adjustRightInd w:val="0"/>
         <w:spacing w:after="0" w:line="240" w:lineRule="auto"/>
         <w:rPr>
-          <w:rFonts w:ascii="Arial Black" w:hAnsi="Arial Black" w:cs="Times New Roman"/>
+          <w:rFonts w:ascii="Times New Roman" w:hAnsi="Times New Roman" w:cs="Times New Roman"/>
           <w:b/>
           <w:bCs/>
           <w:i/>
           <w:iCs/>
           <w:color w:val="000000"/>
-          <w:sz w:val="24"/>
-          <w:szCs w:val="24"/>
-        </w:rPr>
-      </w:pPr>
-      <w:r>
+        </w:rPr>
+      </w:pPr>
+    </w:p>
+    <w:p>
+      <w:pPr>
+        <w:autoSpaceDE w:val="0"/>
+        <w:autoSpaceDN w:val="0"/>
+        <w:adjustRightInd w:val="0"/>
+        <w:spacing w:after="0" w:line="240" w:lineRule="auto"/>
         <w:rPr>
           <w:rFonts w:ascii="Arial Black" w:hAnsi="Arial Black" w:cs="Times New Roman"/>
           <w:b/>
@@ -293,16 +325,8 @@
           <w:sz w:val="24"/>
           <w:szCs w:val="24"/>
         </w:rPr>
-        <w:t>Nombre del grupo:</w:t>
-      </w:r>
-    </w:p>
-    <w:p>
-      <w:pPr>
-        <w:autoSpaceDE w:val="0"/>
-        <w:autoSpaceDN w:val="0"/>
-        <w:adjustRightInd w:val="0"/>
-        <w:spacing w:after="0" w:line="240" w:lineRule="auto"/>
-        <w:ind w:left="1416" w:firstLine="708"/>
+      </w:pPr>
+      <w:r>
         <w:rPr>
           <w:rFonts w:ascii="Arial Black" w:hAnsi="Arial Black" w:cs="Times New Roman"/>
           <w:b/>
@@ -313,8 +337,16 @@
           <w:sz w:val="24"/>
           <w:szCs w:val="24"/>
         </w:rPr>
-      </w:pPr>
-      <w:r>
+        <w:t>Nombre del grupo:</w:t>
+      </w:r>
+    </w:p>
+    <w:p>
+      <w:pPr>
+        <w:autoSpaceDE w:val="0"/>
+        <w:autoSpaceDN w:val="0"/>
+        <w:adjustRightInd w:val="0"/>
+        <w:spacing w:after="0" w:line="240" w:lineRule="auto"/>
+        <w:ind w:left="2124" w:firstLine="708"/>
         <w:rPr>
           <w:rFonts w:ascii="Arial Black" w:hAnsi="Arial Black" w:cs="Times New Roman"/>
           <w:b/>
@@ -325,15 +357,8 @@
           <w:sz w:val="24"/>
           <w:szCs w:val="24"/>
         </w:rPr>
-        <w:t>SFX</w:t>
-      </w:r>
-    </w:p>
-    <w:p>
-      <w:pPr>
-        <w:autoSpaceDE w:val="0"/>
-        <w:autoSpaceDN w:val="0"/>
-        <w:adjustRightInd w:val="0"/>
-        <w:spacing w:after="0" w:line="240" w:lineRule="auto"/>
+      </w:pPr>
+      <w:r>
         <w:rPr>
           <w:rFonts w:ascii="Arial Black" w:hAnsi="Arial Black" w:cs="Times New Roman"/>
           <w:b/>
@@ -344,7 +369,8 @@
           <w:sz w:val="24"/>
           <w:szCs w:val="24"/>
         </w:rPr>
-      </w:pPr>
+        <w:t>SFX</w:t>
+      </w:r>
     </w:p>
     <w:p>
       <w:pPr>
@@ -363,7 +389,13 @@
           <w:szCs w:val="24"/>
         </w:rPr>
       </w:pPr>
-      <w:r>
+    </w:p>
+    <w:p>
+      <w:pPr>
+        <w:autoSpaceDE w:val="0"/>
+        <w:autoSpaceDN w:val="0"/>
+        <w:adjustRightInd w:val="0"/>
+        <w:spacing w:after="0" w:line="240" w:lineRule="auto"/>
         <w:rPr>
           <w:rFonts w:ascii="Arial Black" w:hAnsi="Arial Black" w:cs="Times New Roman"/>
           <w:b/>
@@ -374,32 +406,7 @@
           <w:sz w:val="24"/>
           <w:szCs w:val="24"/>
         </w:rPr>
-        <w:t>Grupo N°:</w:t>
-      </w:r>
-    </w:p>
-    <w:p>
-      <w:pPr>
-        <w:autoSpaceDE w:val="0"/>
-        <w:autoSpaceDN w:val="0"/>
-        <w:adjustRightInd w:val="0"/>
-        <w:spacing w:after="0" w:line="240" w:lineRule="auto"/>
-        <w:ind w:left="2124"/>
-        <w:rPr>
-          <w:rFonts w:ascii="Arial Black" w:hAnsi="Arial Black" w:cs="Times New Roman"/>
-          <w:color w:val="000000"/>
-          <w:sz w:val="24"/>
-          <w:szCs w:val="24"/>
-        </w:rPr>
-      </w:pPr>
-      <w:r>
-        <w:rPr>
-          <w:rFonts w:ascii="Arial Black" w:hAnsi="Arial Black" w:cs="Times New Roman"/>
-          <w:color w:val="000000"/>
-          <w:sz w:val="24"/>
-          <w:szCs w:val="24"/>
-        </w:rPr>
-        <w:t>X</w:t>
-      </w:r>
+      </w:pPr>
     </w:p>
     <w:p>
       <w:pPr>
@@ -418,13 +425,7 @@
           <w:szCs w:val="24"/>
         </w:rPr>
       </w:pPr>
-    </w:p>
-    <w:p>
-      <w:pPr>
-        <w:autoSpaceDE w:val="0"/>
-        <w:autoSpaceDN w:val="0"/>
-        <w:adjustRightInd w:val="0"/>
-        <w:spacing w:after="0" w:line="240" w:lineRule="auto"/>
+      <w:r>
         <w:rPr>
           <w:rFonts w:ascii="Arial Black" w:hAnsi="Arial Black" w:cs="Times New Roman"/>
           <w:b/>
@@ -435,8 +436,39 @@
           <w:sz w:val="24"/>
           <w:szCs w:val="24"/>
         </w:rPr>
-      </w:pPr>
-      <w:r>
+        <w:t>Grupo N°:</w:t>
+      </w:r>
+    </w:p>
+    <w:p>
+      <w:pPr>
+        <w:autoSpaceDE w:val="0"/>
+        <w:autoSpaceDN w:val="0"/>
+        <w:adjustRightInd w:val="0"/>
+        <w:spacing w:after="0" w:line="240" w:lineRule="auto"/>
+        <w:ind w:left="2124" w:firstLine="708"/>
+        <w:rPr>
+          <w:rFonts w:ascii="Arial Black" w:hAnsi="Arial Black" w:cs="Times New Roman"/>
+          <w:color w:val="000000"/>
+          <w:sz w:val="24"/>
+          <w:szCs w:val="24"/>
+        </w:rPr>
+      </w:pPr>
+      <w:r>
+        <w:rPr>
+          <w:rFonts w:ascii="Arial Black" w:hAnsi="Arial Black" w:cs="Times New Roman"/>
+          <w:color w:val="000000"/>
+          <w:sz w:val="24"/>
+          <w:szCs w:val="24"/>
+        </w:rPr>
+        <w:t>37</w:t>
+      </w:r>
+    </w:p>
+    <w:p>
+      <w:pPr>
+        <w:autoSpaceDE w:val="0"/>
+        <w:autoSpaceDN w:val="0"/>
+        <w:adjustRightInd w:val="0"/>
+        <w:spacing w:after="0" w:line="240" w:lineRule="auto"/>
         <w:rPr>
           <w:rFonts w:ascii="Arial Black" w:hAnsi="Arial Black" w:cs="Times New Roman"/>
           <w:b/>
@@ -447,32 +479,7 @@
           <w:sz w:val="24"/>
           <w:szCs w:val="24"/>
         </w:rPr>
-        <w:t>Curso:</w:t>
-      </w:r>
-    </w:p>
-    <w:p>
-      <w:pPr>
-        <w:autoSpaceDE w:val="0"/>
-        <w:autoSpaceDN w:val="0"/>
-        <w:adjustRightInd w:val="0"/>
-        <w:spacing w:after="0" w:line="240" w:lineRule="auto"/>
-        <w:ind w:left="1416" w:firstLine="708"/>
-        <w:rPr>
-          <w:rFonts w:ascii="Arial Black" w:hAnsi="Arial Black" w:cs="Times New Roman"/>
-          <w:color w:val="000000"/>
-          <w:sz w:val="24"/>
-          <w:szCs w:val="24"/>
-        </w:rPr>
-      </w:pPr>
-      <w:r>
-        <w:rPr>
-          <w:rFonts w:ascii="Arial Black" w:hAnsi="Arial Black" w:cs="Times New Roman"/>
-          <w:color w:val="000000"/>
-          <w:sz w:val="24"/>
-          <w:szCs w:val="24"/>
-        </w:rPr>
-        <w:t>K</w:t>
-      </w:r>
+      </w:pPr>
     </w:p>
     <w:p>
       <w:pPr>
@@ -520,6 +527,97 @@
           <w:sz w:val="24"/>
           <w:szCs w:val="24"/>
         </w:rPr>
+        <w:t>Curso:</w:t>
+      </w:r>
+    </w:p>
+    <w:p>
+      <w:pPr>
+        <w:autoSpaceDE w:val="0"/>
+        <w:autoSpaceDN w:val="0"/>
+        <w:adjustRightInd w:val="0"/>
+        <w:spacing w:after="0" w:line="240" w:lineRule="auto"/>
+        <w:ind w:left="2124" w:firstLine="708"/>
+        <w:rPr>
+          <w:rFonts w:ascii="Arial Black" w:hAnsi="Arial Black" w:cs="Times New Roman"/>
+          <w:color w:val="000000"/>
+          <w:sz w:val="24"/>
+          <w:szCs w:val="24"/>
+        </w:rPr>
+      </w:pPr>
+      <w:r>
+        <w:rPr>
+          <w:rFonts w:ascii="Arial Black" w:hAnsi="Arial Black" w:cs="Times New Roman"/>
+          <w:color w:val="000000"/>
+          <w:sz w:val="24"/>
+          <w:szCs w:val="24"/>
+        </w:rPr>
+        <w:t>K</w:t>
+      </w:r>
+    </w:p>
+    <w:p>
+      <w:pPr>
+        <w:autoSpaceDE w:val="0"/>
+        <w:autoSpaceDN w:val="0"/>
+        <w:adjustRightInd w:val="0"/>
+        <w:spacing w:after="0" w:line="240" w:lineRule="auto"/>
+        <w:rPr>
+          <w:rFonts w:ascii="Arial Black" w:hAnsi="Arial Black" w:cs="Times New Roman"/>
+          <w:b/>
+          <w:bCs/>
+          <w:i/>
+          <w:iCs/>
+          <w:color w:val="000000"/>
+          <w:sz w:val="24"/>
+          <w:szCs w:val="24"/>
+        </w:rPr>
+      </w:pPr>
+    </w:p>
+    <w:p>
+      <w:pPr>
+        <w:autoSpaceDE w:val="0"/>
+        <w:autoSpaceDN w:val="0"/>
+        <w:adjustRightInd w:val="0"/>
+        <w:spacing w:after="0" w:line="240" w:lineRule="auto"/>
+        <w:rPr>
+          <w:rFonts w:ascii="Arial Black" w:hAnsi="Arial Black" w:cs="Times New Roman"/>
+          <w:b/>
+          <w:bCs/>
+          <w:i/>
+          <w:iCs/>
+          <w:color w:val="000000"/>
+          <w:sz w:val="24"/>
+          <w:szCs w:val="24"/>
+        </w:rPr>
+      </w:pPr>
+    </w:p>
+    <w:p>
+      <w:pPr>
+        <w:autoSpaceDE w:val="0"/>
+        <w:autoSpaceDN w:val="0"/>
+        <w:adjustRightInd w:val="0"/>
+        <w:spacing w:after="0" w:line="240" w:lineRule="auto"/>
+        <w:rPr>
+          <w:rFonts w:ascii="Arial Black" w:hAnsi="Arial Black" w:cs="Times New Roman"/>
+          <w:b/>
+          <w:bCs/>
+          <w:i/>
+          <w:iCs/>
+          <w:color w:val="000000"/>
+          <w:sz w:val="24"/>
+          <w:szCs w:val="24"/>
+        </w:rPr>
+      </w:pPr>
+      <w:r>
+        <w:rPr>
+          <w:rFonts w:ascii="Arial Black" w:hAnsi="Arial Black" w:cs="Times New Roman"/>
+          <w:b/>
+          <w:bCs/>
+          <w:i/>
+          <w:iCs/>
+          <w:color w:val="000000"/>
+          <w:sz w:val="24"/>
+          <w:szCs w:val="24"/>
+        </w:rPr>
         <w:t>Integrantes:</w:t>
       </w:r>
     </w:p>
@@ -529,54 +627,180 @@
         <w:autoSpaceDN w:val="0"/>
         <w:adjustRightInd w:val="0"/>
         <w:spacing w:after="0" w:line="240" w:lineRule="auto"/>
+        <w:ind w:left="2124" w:firstLine="708"/>
+        <w:rPr>
+          <w:rFonts w:ascii="Arial Black" w:hAnsi="Arial Black" w:cs="Times New Roman"/>
+          <w:color w:val="000000"/>
+          <w:sz w:val="24"/>
+          <w:szCs w:val="24"/>
+        </w:rPr>
+      </w:pPr>
+      <w:r>
+        <w:rPr>
+          <w:rFonts w:ascii="Arial Black" w:hAnsi="Arial Black" w:cs="Times New Roman"/>
+          <w:color w:val="000000"/>
+          <w:sz w:val="24"/>
+          <w:szCs w:val="24"/>
+        </w:rPr>
+        <w:t>Ojeda, Hernan (</w:t>
+      </w:r>
+      <w:proofErr w:type="spellStart"/>
+      <w:r>
+        <w:rPr>
+          <w:rFonts w:ascii="Arial Black" w:hAnsi="Arial Black" w:cs="Times New Roman"/>
+          <w:color w:val="000000"/>
+          <w:sz w:val="24"/>
+          <w:szCs w:val="24"/>
+        </w:rPr>
+        <w:t>Leg</w:t>
+      </w:r>
+      <w:proofErr w:type="spellEnd"/>
+      <w:r>
+        <w:rPr>
+          <w:rFonts w:ascii="Arial Black" w:hAnsi="Arial Black" w:cs="Times New Roman"/>
+          <w:color w:val="000000"/>
+          <w:sz w:val="24"/>
+          <w:szCs w:val="24"/>
+        </w:rPr>
+        <w:t xml:space="preserve">. </w:t>
+      </w:r>
+      <w:r>
+        <w:rPr>
+          <w:rFonts w:ascii="Arial Black" w:hAnsi="Arial Black" w:cs="Times New Roman"/>
+          <w:color w:val="000000"/>
+          <w:sz w:val="24"/>
+          <w:szCs w:val="24"/>
+        </w:rPr>
+        <w:t>139277-3</w:t>
+      </w:r>
+      <w:r>
+        <w:rPr>
+          <w:rFonts w:ascii="Arial Black" w:hAnsi="Arial Black" w:cs="Times New Roman"/>
+          <w:color w:val="000000"/>
+          <w:sz w:val="24"/>
+          <w:szCs w:val="24"/>
+        </w:rPr>
+        <w:t>)</w:t>
+      </w:r>
+    </w:p>
+    <w:p>
+      <w:pPr>
+        <w:autoSpaceDE w:val="0"/>
+        <w:autoSpaceDN w:val="0"/>
+        <w:adjustRightInd w:val="0"/>
+        <w:spacing w:after="0" w:line="240" w:lineRule="auto"/>
+        <w:ind w:left="2124" w:firstLine="708"/>
+        <w:rPr>
+          <w:rFonts w:ascii="Arial Black" w:hAnsi="Arial Black" w:cs="Times New Roman"/>
+          <w:color w:val="000000"/>
+          <w:sz w:val="24"/>
+          <w:szCs w:val="24"/>
+        </w:rPr>
+      </w:pPr>
+      <w:proofErr w:type="spellStart"/>
+      <w:r>
+        <w:rPr>
+          <w:rFonts w:ascii="Arial Black" w:hAnsi="Arial Black" w:cs="Times New Roman"/>
+          <w:color w:val="000000"/>
+          <w:sz w:val="24"/>
+          <w:szCs w:val="24"/>
+        </w:rPr>
+        <w:t>Fernandez</w:t>
+      </w:r>
+      <w:proofErr w:type="spellEnd"/>
+      <w:r>
+        <w:rPr>
+          <w:rFonts w:ascii="Arial Black" w:hAnsi="Arial Black" w:cs="Times New Roman"/>
+          <w:color w:val="000000"/>
+          <w:sz w:val="24"/>
+          <w:szCs w:val="24"/>
+        </w:rPr>
+        <w:t>, Javier (</w:t>
+      </w:r>
+      <w:proofErr w:type="spellStart"/>
+      <w:r>
+        <w:rPr>
+          <w:rFonts w:ascii="Arial Black" w:hAnsi="Arial Black" w:cs="Times New Roman"/>
+          <w:color w:val="000000"/>
+          <w:sz w:val="24"/>
+          <w:szCs w:val="24"/>
+        </w:rPr>
+        <w:t>Leg</w:t>
+      </w:r>
+      <w:proofErr w:type="spellEnd"/>
+      <w:r>
+        <w:rPr>
+          <w:rFonts w:ascii="Arial Black" w:hAnsi="Arial Black" w:cs="Times New Roman"/>
+          <w:color w:val="000000"/>
+          <w:sz w:val="24"/>
+          <w:szCs w:val="24"/>
+        </w:rPr>
+        <w:t xml:space="preserve">. </w:t>
+      </w:r>
+      <w:r>
+        <w:rPr>
+          <w:rFonts w:ascii="Arial Black" w:hAnsi="Arial Black" w:cs="Times New Roman"/>
+          <w:color w:val="000000"/>
+          <w:sz w:val="24"/>
+          <w:szCs w:val="24"/>
+        </w:rPr>
+        <w:t>108986-9</w:t>
+      </w:r>
+      <w:r>
+        <w:rPr>
+          <w:rFonts w:ascii="Arial Black" w:hAnsi="Arial Black" w:cs="Times New Roman"/>
+          <w:color w:val="000000"/>
+          <w:sz w:val="24"/>
+          <w:szCs w:val="24"/>
+        </w:rPr>
+        <w:t>)</w:t>
+      </w:r>
+    </w:p>
+    <w:p>
+      <w:pPr>
+        <w:autoSpaceDE w:val="0"/>
+        <w:autoSpaceDN w:val="0"/>
+        <w:adjustRightInd w:val="0"/>
+        <w:spacing w:after="0" w:line="240" w:lineRule="auto"/>
+        <w:ind w:left="2124" w:firstLine="708"/>
+        <w:rPr>
+          <w:rFonts w:ascii="Arial Black" w:hAnsi="Arial Black" w:cs="Times New Roman"/>
+          <w:color w:val="000000"/>
+          <w:sz w:val="24"/>
+          <w:szCs w:val="24"/>
+        </w:rPr>
+      </w:pPr>
+      <w:r>
+        <w:rPr>
+          <w:rFonts w:ascii="Arial Black" w:hAnsi="Arial Black" w:cs="Times New Roman"/>
+          <w:color w:val="000000"/>
+          <w:sz w:val="24"/>
+          <w:szCs w:val="24"/>
+        </w:rPr>
+        <w:t>Mejía De la Gala, Rodolfo (Leg.110922-4</w:t>
+      </w:r>
+      <w:r>
+        <w:rPr>
+          <w:rFonts w:ascii="Arial Black" w:hAnsi="Arial Black" w:cs="Times New Roman"/>
+          <w:color w:val="000000"/>
+          <w:sz w:val="24"/>
+          <w:szCs w:val="24"/>
+        </w:rPr>
+        <w:t>)</w:t>
+      </w:r>
+    </w:p>
+    <w:p>
+      <w:pPr>
+        <w:autoSpaceDE w:val="0"/>
+        <w:autoSpaceDN w:val="0"/>
+        <w:adjustRightInd w:val="0"/>
+        <w:spacing w:after="0" w:line="240" w:lineRule="auto"/>
         <w:ind w:left="1416" w:firstLine="708"/>
         <w:rPr>
-          <w:rFonts w:ascii="Arial Black" w:hAnsi="Arial Black" w:cs="Times New Roman"/>
-          <w:color w:val="000000"/>
-          <w:sz w:val="24"/>
-          <w:szCs w:val="24"/>
-        </w:rPr>
-      </w:pPr>
-      <w:r>
-        <w:rPr>
-          <w:rFonts w:ascii="Arial Black" w:hAnsi="Arial Black" w:cs="Times New Roman"/>
-          <w:color w:val="000000"/>
-          <w:sz w:val="24"/>
-          <w:szCs w:val="24"/>
-        </w:rPr>
-        <w:t>Ojeda, Hernan (</w:t>
-      </w:r>
-      <w:proofErr w:type="spellStart"/>
-      <w:r>
-        <w:rPr>
-          <w:rFonts w:ascii="Arial Black" w:hAnsi="Arial Black" w:cs="Times New Roman"/>
-          <w:color w:val="000000"/>
-          <w:sz w:val="24"/>
-          <w:szCs w:val="24"/>
-        </w:rPr>
-        <w:t>Leg</w:t>
-      </w:r>
-      <w:proofErr w:type="spellEnd"/>
-      <w:proofErr w:type="gramStart"/>
-      <w:r>
-        <w:rPr>
-          <w:rFonts w:ascii="Arial Black" w:hAnsi="Arial Black" w:cs="Times New Roman"/>
-          <w:color w:val="000000"/>
-          <w:sz w:val="24"/>
-          <w:szCs w:val="24"/>
-        </w:rPr>
-        <w:t xml:space="preserve">. </w:t>
-      </w:r>
-      <w:r>
-        <w:rPr>
-          <w:rFonts w:ascii="Arial Black" w:hAnsi="Arial Black" w:cs="Times New Roman"/>
-          <w:color w:val="000000"/>
-          <w:sz w:val="24"/>
-          <w:szCs w:val="24"/>
-        </w:rPr>
-        <w:t>)</w:t>
-      </w:r>
-      <w:proofErr w:type="gramEnd"/>
+          <w:rFonts w:ascii="Times New Roman" w:hAnsi="Times New Roman" w:cs="Times New Roman"/>
+          <w:color w:val="000000"/>
+        </w:rPr>
+      </w:pPr>
     </w:p>
     <w:p>
       <w:pPr>
@@ -586,63 +810,10 @@
         <w:spacing w:after="0" w:line="240" w:lineRule="auto"/>
         <w:ind w:left="1416" w:firstLine="708"/>
         <w:rPr>
-          <w:rFonts w:ascii="Arial Black" w:hAnsi="Arial Black" w:cs="Times New Roman"/>
-          <w:color w:val="000000"/>
-          <w:sz w:val="24"/>
-          <w:szCs w:val="24"/>
-        </w:rPr>
-      </w:pPr>
-      <w:proofErr w:type="spellStart"/>
-      <w:r>
-        <w:rPr>
-          <w:rFonts w:ascii="Arial Black" w:hAnsi="Arial Black" w:cs="Times New Roman"/>
-          <w:color w:val="000000"/>
-          <w:sz w:val="24"/>
-          <w:szCs w:val="24"/>
-        </w:rPr>
-        <w:t>Fernandez</w:t>
-      </w:r>
-      <w:proofErr w:type="spellEnd"/>
-      <w:r>
-        <w:rPr>
-          <w:rFonts w:ascii="Arial Black" w:hAnsi="Arial Black" w:cs="Times New Roman"/>
-          <w:color w:val="000000"/>
-          <w:sz w:val="24"/>
-          <w:szCs w:val="24"/>
-        </w:rPr>
-        <w:t>, Javier (</w:t>
-      </w:r>
-      <w:proofErr w:type="spellStart"/>
-      <w:r>
-        <w:rPr>
-          <w:rFonts w:ascii="Arial Black" w:hAnsi="Arial Black" w:cs="Times New Roman"/>
-          <w:color w:val="000000"/>
-          <w:sz w:val="24"/>
-          <w:szCs w:val="24"/>
-        </w:rPr>
-        <w:t>Leg</w:t>
-      </w:r>
-      <w:proofErr w:type="spellEnd"/>
-      <w:proofErr w:type="gramStart"/>
-      <w:r>
-        <w:rPr>
-          <w:rFonts w:ascii="Arial Black" w:hAnsi="Arial Black" w:cs="Times New Roman"/>
-          <w:color w:val="000000"/>
-          <w:sz w:val="24"/>
-          <w:szCs w:val="24"/>
-        </w:rPr>
-        <w:t xml:space="preserve">. </w:t>
-      </w:r>
-      <w:r>
-        <w:rPr>
-          <w:rFonts w:ascii="Arial Black" w:hAnsi="Arial Black" w:cs="Times New Roman"/>
-          <w:color w:val="000000"/>
-          <w:sz w:val="24"/>
-          <w:szCs w:val="24"/>
-        </w:rPr>
-        <w:t>)</w:t>
-      </w:r>
-      <w:proofErr w:type="gramEnd"/>
+          <w:rFonts w:ascii="Times New Roman" w:hAnsi="Times New Roman" w:cs="Times New Roman"/>
+          <w:color w:val="000000"/>
+        </w:rPr>
+      </w:pPr>
     </w:p>
     <w:p>
       <w:pPr>
@@ -652,30 +823,10 @@
         <w:spacing w:after="0" w:line="240" w:lineRule="auto"/>
         <w:ind w:left="1416" w:firstLine="708"/>
         <w:rPr>
-          <w:rFonts w:ascii="Arial Black" w:hAnsi="Arial Black" w:cs="Times New Roman"/>
-          <w:color w:val="000000"/>
-          <w:sz w:val="24"/>
-          <w:szCs w:val="24"/>
-        </w:rPr>
-      </w:pPr>
-      <w:r>
-        <w:rPr>
-          <w:rFonts w:ascii="Arial Black" w:hAnsi="Arial Black" w:cs="Times New Roman"/>
-          <w:color w:val="000000"/>
-          <w:sz w:val="24"/>
-          <w:szCs w:val="24"/>
-        </w:rPr>
-        <w:t>Mejía De la Gala, Rodolfo (Leg.110922-4</w:t>
-      </w:r>
-      <w:r>
-        <w:rPr>
-          <w:rFonts w:ascii="Arial Black" w:hAnsi="Arial Black" w:cs="Times New Roman"/>
-          <w:color w:val="000000"/>
-          <w:sz w:val="24"/>
-          <w:szCs w:val="24"/>
-        </w:rPr>
-        <w:t>)</w:t>
-      </w:r>
+          <w:rFonts w:ascii="Times New Roman" w:hAnsi="Times New Roman" w:cs="Times New Roman"/>
+          <w:color w:val="000000"/>
+        </w:rPr>
+      </w:pPr>
     </w:p>
     <w:p>
       <w:pPr>
@@ -748,176 +899,18 @@
         <w:autoSpaceDN w:val="0"/>
         <w:adjustRightInd w:val="0"/>
         <w:spacing w:after="0" w:line="240" w:lineRule="auto"/>
-        <w:ind w:left="1416" w:firstLine="708"/>
-        <w:rPr>
-          <w:rFonts w:ascii="Times New Roman" w:hAnsi="Times New Roman" w:cs="Times New Roman"/>
-          <w:color w:val="000000"/>
-        </w:rPr>
-      </w:pPr>
-    </w:p>
-    <w:p>
-      <w:pPr>
-        <w:autoSpaceDE w:val="0"/>
-        <w:autoSpaceDN w:val="0"/>
-        <w:adjustRightInd w:val="0"/>
-        <w:spacing w:after="0" w:line="240" w:lineRule="auto"/>
-        <w:ind w:left="1416" w:firstLine="708"/>
-        <w:rPr>
-          <w:rFonts w:ascii="Times New Roman" w:hAnsi="Times New Roman" w:cs="Times New Roman"/>
-          <w:color w:val="000000"/>
-        </w:rPr>
-      </w:pPr>
-    </w:p>
-    <w:p>
-      <w:pPr>
-        <w:autoSpaceDE w:val="0"/>
-        <w:autoSpaceDN w:val="0"/>
-        <w:adjustRightInd w:val="0"/>
-        <w:spacing w:after="0" w:line="240" w:lineRule="auto"/>
-        <w:ind w:left="1416" w:firstLine="708"/>
-        <w:rPr>
-          <w:rFonts w:ascii="Times New Roman" w:hAnsi="Times New Roman" w:cs="Times New Roman"/>
-          <w:color w:val="000000"/>
-        </w:rPr>
-      </w:pPr>
-    </w:p>
-    <w:p>
-      <w:pPr>
-        <w:autoSpaceDE w:val="0"/>
-        <w:autoSpaceDN w:val="0"/>
-        <w:adjustRightInd w:val="0"/>
-        <w:spacing w:after="0" w:line="240" w:lineRule="auto"/>
-        <w:ind w:left="1416" w:firstLine="708"/>
-        <w:rPr>
-          <w:rFonts w:ascii="Times New Roman" w:hAnsi="Times New Roman" w:cs="Times New Roman"/>
-          <w:color w:val="000000"/>
-        </w:rPr>
-      </w:pPr>
-    </w:p>
-    <w:p>
-      <w:pPr>
-        <w:autoSpaceDE w:val="0"/>
-        <w:autoSpaceDN w:val="0"/>
-        <w:adjustRightInd w:val="0"/>
-        <w:spacing w:after="0" w:line="240" w:lineRule="auto"/>
-        <w:ind w:left="1416" w:firstLine="708"/>
-        <w:rPr>
-          <w:rFonts w:ascii="Times New Roman" w:hAnsi="Times New Roman" w:cs="Times New Roman"/>
-          <w:color w:val="000000"/>
-        </w:rPr>
-      </w:pPr>
-    </w:p>
-    <w:p>
-      <w:pPr>
-        <w:autoSpaceDE w:val="0"/>
-        <w:autoSpaceDN w:val="0"/>
-        <w:adjustRightInd w:val="0"/>
-        <w:spacing w:after="0" w:line="240" w:lineRule="auto"/>
-        <w:ind w:left="1416" w:firstLine="708"/>
-        <w:rPr>
-          <w:rFonts w:ascii="Times New Roman" w:hAnsi="Times New Roman" w:cs="Times New Roman"/>
-          <w:color w:val="000000"/>
-        </w:rPr>
-      </w:pPr>
-    </w:p>
-    <w:p>
-      <w:pPr>
-        <w:autoSpaceDE w:val="0"/>
-        <w:autoSpaceDN w:val="0"/>
-        <w:adjustRightInd w:val="0"/>
-        <w:spacing w:after="0" w:line="240" w:lineRule="auto"/>
-        <w:ind w:left="1416" w:firstLine="708"/>
-        <w:rPr>
-          <w:rFonts w:ascii="Times New Roman" w:hAnsi="Times New Roman" w:cs="Times New Roman"/>
-          <w:color w:val="000000"/>
-        </w:rPr>
-      </w:pPr>
-    </w:p>
-    <w:p>
-      <w:pPr>
-        <w:autoSpaceDE w:val="0"/>
-        <w:autoSpaceDN w:val="0"/>
-        <w:adjustRightInd w:val="0"/>
-        <w:spacing w:after="0" w:line="240" w:lineRule="auto"/>
-        <w:ind w:left="1416" w:firstLine="708"/>
-        <w:rPr>
-          <w:rFonts w:ascii="Times New Roman" w:hAnsi="Times New Roman" w:cs="Times New Roman"/>
-          <w:color w:val="000000"/>
-        </w:rPr>
-      </w:pPr>
-    </w:p>
-    <w:p>
-      <w:pPr>
-        <w:autoSpaceDE w:val="0"/>
-        <w:autoSpaceDN w:val="0"/>
-        <w:adjustRightInd w:val="0"/>
-        <w:spacing w:after="0" w:line="240" w:lineRule="auto"/>
-        <w:ind w:left="1416" w:firstLine="708"/>
-        <w:rPr>
-          <w:rFonts w:ascii="Times New Roman" w:hAnsi="Times New Roman" w:cs="Times New Roman"/>
-          <w:color w:val="000000"/>
-        </w:rPr>
-      </w:pPr>
-    </w:p>
-    <w:p>
-      <w:pPr>
-        <w:autoSpaceDE w:val="0"/>
-        <w:autoSpaceDN w:val="0"/>
-        <w:adjustRightInd w:val="0"/>
-        <w:spacing w:after="0" w:line="240" w:lineRule="auto"/>
-        <w:ind w:left="1416" w:firstLine="708"/>
-        <w:rPr>
-          <w:rFonts w:ascii="Times New Roman" w:hAnsi="Times New Roman" w:cs="Times New Roman"/>
-          <w:color w:val="000000"/>
-        </w:rPr>
-      </w:pPr>
-    </w:p>
-    <w:p>
-      <w:pPr>
-        <w:autoSpaceDE w:val="0"/>
-        <w:autoSpaceDN w:val="0"/>
-        <w:adjustRightInd w:val="0"/>
-        <w:spacing w:after="0" w:line="240" w:lineRule="auto"/>
-        <w:ind w:left="1416" w:firstLine="708"/>
-        <w:rPr>
-          <w:rFonts w:ascii="Times New Roman" w:hAnsi="Times New Roman" w:cs="Times New Roman"/>
-          <w:color w:val="000000"/>
-        </w:rPr>
-      </w:pPr>
-    </w:p>
-    <w:p>
-      <w:pPr>
-        <w:autoSpaceDE w:val="0"/>
-        <w:autoSpaceDN w:val="0"/>
-        <w:adjustRightInd w:val="0"/>
-        <w:spacing w:after="0" w:line="240" w:lineRule="auto"/>
-        <w:ind w:left="1416" w:firstLine="708"/>
-        <w:rPr>
-          <w:rFonts w:ascii="Times New Roman" w:hAnsi="Times New Roman" w:cs="Times New Roman"/>
-          <w:color w:val="000000"/>
-        </w:rPr>
-      </w:pPr>
-    </w:p>
-    <w:p>
-      <w:pPr>
-        <w:autoSpaceDE w:val="0"/>
-        <w:autoSpaceDN w:val="0"/>
-        <w:adjustRightInd w:val="0"/>
-        <w:spacing w:after="0" w:line="240" w:lineRule="auto"/>
-        <w:ind w:left="1416" w:firstLine="708"/>
-        <w:rPr>
-          <w:rFonts w:ascii="Times New Roman" w:hAnsi="Times New Roman" w:cs="Times New Roman"/>
-          <w:color w:val="000000"/>
-        </w:rPr>
-      </w:pPr>
-    </w:p>
-    <w:p>
-      <w:pPr>
-        <w:autoSpaceDE w:val="0"/>
-        <w:autoSpaceDN w:val="0"/>
-        <w:adjustRightInd w:val="0"/>
-        <w:spacing w:after="0" w:line="240" w:lineRule="auto"/>
-        <w:ind w:left="1416" w:firstLine="708"/>
+        <w:rPr>
+          <w:rFonts w:ascii="Times New Roman" w:hAnsi="Times New Roman" w:cs="Times New Roman"/>
+          <w:color w:val="000000"/>
+        </w:rPr>
+      </w:pPr>
+    </w:p>
+    <w:p>
+      <w:pPr>
+        <w:autoSpaceDE w:val="0"/>
+        <w:autoSpaceDN w:val="0"/>
+        <w:adjustRightInd w:val="0"/>
+        <w:spacing w:after="0" w:line="240" w:lineRule="auto"/>
         <w:rPr>
           <w:rFonts w:ascii="Times New Roman" w:hAnsi="Times New Roman" w:cs="Times New Roman"/>
           <w:color w:val="000000"/>
@@ -1038,7 +1031,7 @@
         <w:autoSpaceDE w:val="0"/>
         <w:autoSpaceDN w:val="0"/>
         <w:adjustRightInd w:val="0"/>
-        <w:spacing w:after="0" w:line="240" w:lineRule="auto"/>
+        <w:spacing w:after="0" w:line="480" w:lineRule="auto"/>
         <w:rPr>
           <w:rFonts w:ascii="Calibri" w:hAnsi="Calibri" w:cs="Calibri"/>
           <w:color w:val="000000"/>
@@ -1070,7 +1063,7 @@
         <w:autoSpaceDE w:val="0"/>
         <w:autoSpaceDN w:val="0"/>
         <w:adjustRightInd w:val="0"/>
-        <w:spacing w:after="0" w:line="240" w:lineRule="auto"/>
+        <w:spacing w:after="0" w:line="480" w:lineRule="auto"/>
         <w:rPr>
           <w:rFonts w:ascii="Calibri" w:hAnsi="Calibri" w:cs="Calibri"/>
           <w:color w:val="000000"/>
@@ -1085,7 +1078,16 @@
           <w:sz w:val="21"/>
           <w:szCs w:val="21"/>
         </w:rPr>
-        <w:t xml:space="preserve">Respecto a la migración de datos: </w:t>
+        <w:t>M</w:t>
+      </w:r>
+      <w:r>
+        <w:rPr>
+          <w:rFonts w:ascii="Times New Roman" w:hAnsi="Times New Roman" w:cs="Times New Roman"/>
+          <w:color w:val="000000"/>
+          <w:sz w:val="21"/>
+          <w:szCs w:val="21"/>
+        </w:rPr>
+        <w:t xml:space="preserve">igración de datos: </w:t>
       </w:r>
       <w:r>
         <w:rPr>
@@ -1102,7 +1104,7 @@
         <w:autoSpaceDE w:val="0"/>
         <w:autoSpaceDN w:val="0"/>
         <w:adjustRightInd w:val="0"/>
-        <w:spacing w:after="0" w:line="240" w:lineRule="auto"/>
+        <w:spacing w:after="0" w:line="480" w:lineRule="auto"/>
         <w:rPr>
           <w:rFonts w:ascii="Calibri" w:hAnsi="Calibri" w:cs="Calibri"/>
           <w:color w:val="000000"/>
@@ -1117,7 +1119,16 @@
           <w:sz w:val="21"/>
           <w:szCs w:val="21"/>
         </w:rPr>
-        <w:t xml:space="preserve">Respecto a los tipos de datos: </w:t>
+        <w:t>T</w:t>
+      </w:r>
+      <w:r>
+        <w:rPr>
+          <w:rFonts w:ascii="Times New Roman" w:hAnsi="Times New Roman" w:cs="Times New Roman"/>
+          <w:color w:val="000000"/>
+          <w:sz w:val="21"/>
+          <w:szCs w:val="21"/>
+        </w:rPr>
+        <w:t xml:space="preserve">ipos de datos: </w:t>
       </w:r>
       <w:r>
         <w:rPr>
@@ -1126,53 +1137,80 @@
           <w:sz w:val="21"/>
           <w:szCs w:val="21"/>
         </w:rPr>
-        <w:t>.................................................................................................................. 4</w:t>
-      </w:r>
-    </w:p>
-    <w:p>
-      <w:pPr>
-        <w:autoSpaceDE w:val="0"/>
-        <w:autoSpaceDN w:val="0"/>
-        <w:adjustRightInd w:val="0"/>
-        <w:spacing w:after="0" w:line="240" w:lineRule="auto"/>
+        <w:t>....................................................................................</w:t>
+      </w:r>
+      <w:r>
         <w:rPr>
           <w:rFonts w:ascii="Calibri" w:hAnsi="Calibri" w:cs="Calibri"/>
           <w:color w:val="000000"/>
           <w:sz w:val="21"/>
           <w:szCs w:val="21"/>
         </w:rPr>
-      </w:pPr>
-      <w:r>
-        <w:rPr>
-          <w:rFonts w:ascii="Times New Roman" w:hAnsi="Times New Roman" w:cs="Times New Roman"/>
-          <w:color w:val="000000"/>
-          <w:sz w:val="21"/>
-          <w:szCs w:val="21"/>
-        </w:rPr>
-        <w:t xml:space="preserve">Respecto a la aplicación Desktop: </w:t>
-      </w:r>
-      <w:r>
+        <w:t xml:space="preserve">.............................. </w:t>
+      </w:r>
+    </w:p>
+    <w:p>
+      <w:pPr>
+        <w:autoSpaceDE w:val="0"/>
+        <w:autoSpaceDN w:val="0"/>
+        <w:adjustRightInd w:val="0"/>
+        <w:spacing w:after="0" w:line="480" w:lineRule="auto"/>
         <w:rPr>
           <w:rFonts w:ascii="Calibri" w:hAnsi="Calibri" w:cs="Calibri"/>
           <w:color w:val="000000"/>
           <w:sz w:val="21"/>
           <w:szCs w:val="21"/>
         </w:rPr>
-        <w:t>...................................................................................................... 5</w:t>
-      </w:r>
-    </w:p>
-    <w:p>
-      <w:pPr>
-        <w:autoSpaceDE w:val="0"/>
-        <w:autoSpaceDN w:val="0"/>
-        <w:adjustRightInd w:val="0"/>
-        <w:spacing w:after="0" w:line="240" w:lineRule="auto"/>
+      </w:pPr>
+      <w:r>
+        <w:rPr>
+          <w:rFonts w:ascii="Times New Roman" w:hAnsi="Times New Roman" w:cs="Times New Roman"/>
+          <w:color w:val="000000"/>
+          <w:sz w:val="21"/>
+          <w:szCs w:val="21"/>
+        </w:rPr>
+        <w:t>A</w:t>
+      </w:r>
+      <w:r>
+        <w:rPr>
+          <w:rFonts w:ascii="Times New Roman" w:hAnsi="Times New Roman" w:cs="Times New Roman"/>
+          <w:color w:val="000000"/>
+          <w:sz w:val="21"/>
+          <w:szCs w:val="21"/>
+        </w:rPr>
+        <w:t xml:space="preserve">plicación Desktop: </w:t>
+      </w:r>
+      <w:r>
         <w:rPr>
           <w:rFonts w:ascii="Calibri" w:hAnsi="Calibri" w:cs="Calibri"/>
           <w:color w:val="000000"/>
           <w:sz w:val="21"/>
           <w:szCs w:val="21"/>
         </w:rPr>
+        <w:t>........................................................................</w:t>
+      </w:r>
+      <w:r>
+        <w:rPr>
+          <w:rFonts w:ascii="Calibri" w:hAnsi="Calibri" w:cs="Calibri"/>
+          <w:color w:val="000000"/>
+          <w:sz w:val="21"/>
+          <w:szCs w:val="21"/>
+        </w:rPr>
+        <w:t xml:space="preserve">.............................. </w:t>
+      </w:r>
+    </w:p>
+    <w:p>
+      <w:pPr>
+        <w:autoSpaceDE w:val="0"/>
+        <w:autoSpaceDN w:val="0"/>
+        <w:adjustRightInd w:val="0"/>
+        <w:spacing w:after="0" w:line="480" w:lineRule="auto"/>
+        <w:rPr>
+          <w:rFonts w:ascii="Calibri" w:hAnsi="Calibri" w:cs="Calibri"/>
+          <w:color w:val="000000"/>
+          <w:sz w:val="21"/>
+          <w:szCs w:val="21"/>
+        </w:rPr>
       </w:pPr>
       <w:r>
         <w:rPr>
@@ -1190,21 +1228,30 @@
           <w:sz w:val="21"/>
           <w:szCs w:val="21"/>
         </w:rPr>
-        <w:t>.................................................................................................................................................. 5</w:t>
-      </w:r>
-    </w:p>
-    <w:p>
-      <w:pPr>
-        <w:autoSpaceDE w:val="0"/>
-        <w:autoSpaceDN w:val="0"/>
-        <w:adjustRightInd w:val="0"/>
-        <w:spacing w:after="0" w:line="240" w:lineRule="auto"/>
+        <w:t>....................................................................................................................</w:t>
+      </w:r>
+      <w:r>
         <w:rPr>
           <w:rFonts w:ascii="Calibri" w:hAnsi="Calibri" w:cs="Calibri"/>
           <w:color w:val="000000"/>
           <w:sz w:val="21"/>
           <w:szCs w:val="21"/>
         </w:rPr>
+        <w:t xml:space="preserve">.............................. </w:t>
+      </w:r>
+    </w:p>
+    <w:p>
+      <w:pPr>
+        <w:autoSpaceDE w:val="0"/>
+        <w:autoSpaceDN w:val="0"/>
+        <w:adjustRightInd w:val="0"/>
+        <w:spacing w:after="0" w:line="480" w:lineRule="auto"/>
+        <w:rPr>
+          <w:rFonts w:ascii="Calibri" w:hAnsi="Calibri" w:cs="Calibri"/>
+          <w:color w:val="000000"/>
+          <w:sz w:val="21"/>
+          <w:szCs w:val="21"/>
+        </w:rPr>
       </w:pPr>
       <w:r>
         <w:rPr>
@@ -1222,21 +1269,30 @@
           <w:sz w:val="21"/>
           <w:szCs w:val="21"/>
         </w:rPr>
-        <w:t>............................................................................................................................. 5</w:t>
-      </w:r>
-    </w:p>
-    <w:p>
-      <w:pPr>
-        <w:autoSpaceDE w:val="0"/>
-        <w:autoSpaceDN w:val="0"/>
-        <w:adjustRightInd w:val="0"/>
-        <w:spacing w:after="0" w:line="240" w:lineRule="auto"/>
+        <w:t>...............................................................................................</w:t>
+      </w:r>
+      <w:r>
         <w:rPr>
           <w:rFonts w:ascii="Calibri" w:hAnsi="Calibri" w:cs="Calibri"/>
           <w:color w:val="000000"/>
           <w:sz w:val="21"/>
           <w:szCs w:val="21"/>
         </w:rPr>
+        <w:t xml:space="preserve">.............................. </w:t>
+      </w:r>
+    </w:p>
+    <w:p>
+      <w:pPr>
+        <w:autoSpaceDE w:val="0"/>
+        <w:autoSpaceDN w:val="0"/>
+        <w:adjustRightInd w:val="0"/>
+        <w:spacing w:after="0" w:line="480" w:lineRule="auto"/>
+        <w:rPr>
+          <w:rFonts w:ascii="Calibri" w:hAnsi="Calibri" w:cs="Calibri"/>
+          <w:color w:val="000000"/>
+          <w:sz w:val="21"/>
+          <w:szCs w:val="21"/>
+        </w:rPr>
       </w:pPr>
       <w:proofErr w:type="spellStart"/>
       <w:r>
@@ -1274,40 +1330,17 @@
           <w:sz w:val="21"/>
           <w:szCs w:val="21"/>
         </w:rPr>
-        <w:t>............................................................................................................................................... 7</w:t>
-      </w:r>
-    </w:p>
-    <w:p>
-      <w:pPr>
-        <w:rPr>
-          <w:rFonts w:ascii="Times New Roman" w:hAnsi="Times New Roman" w:cs="Times New Roman"/>
-          <w:color w:val="000000"/>
-        </w:rPr>
-      </w:pPr>
-    </w:p>
-    <w:p>
-      <w:pPr>
-        <w:rPr>
-          <w:rFonts w:ascii="Times New Roman" w:hAnsi="Times New Roman" w:cs="Times New Roman"/>
-          <w:color w:val="000000"/>
-        </w:rPr>
-      </w:pPr>
-    </w:p>
-    <w:p>
-      <w:pPr>
-        <w:rPr>
-          <w:rFonts w:ascii="Times New Roman" w:hAnsi="Times New Roman" w:cs="Times New Roman"/>
-          <w:color w:val="000000"/>
-        </w:rPr>
-      </w:pPr>
-    </w:p>
-    <w:p>
-      <w:pPr>
-        <w:rPr>
-          <w:rFonts w:ascii="Times New Roman" w:hAnsi="Times New Roman" w:cs="Times New Roman"/>
-          <w:color w:val="000000"/>
-        </w:rPr>
-      </w:pPr>
+        <w:t>.................................................................................................................</w:t>
+      </w:r>
+      <w:r>
+        <w:rPr>
+          <w:rFonts w:ascii="Calibri" w:hAnsi="Calibri" w:cs="Calibri"/>
+          <w:color w:val="000000"/>
+          <w:sz w:val="21"/>
+          <w:szCs w:val="21"/>
+        </w:rPr>
+        <w:t xml:space="preserve">.............................. </w:t>
+      </w:r>
     </w:p>
     <w:p>
       <w:pPr>
@@ -1327,26 +1360,19 @@
         <w:rPr>
           <w:rFonts w:ascii="Arial Black" w:hAnsi="Arial Black"/>
         </w:rPr>
+        <w:lastRenderedPageBreak/>
         <w:t>DER</w:t>
       </w:r>
-    </w:p>
-    <w:p>
-      <w:pPr>
-        <w:rPr>
-          <w:rFonts w:ascii="Arial Black" w:hAnsi="Arial Black"/>
-        </w:rPr>
-      </w:pPr>
       <w:r>
         <w:rPr>
           <w:rFonts w:ascii="Arial Black" w:hAnsi="Arial Black"/>
           <w:noProof/>
           <w:lang w:eastAsia="es-AR"/>
         </w:rPr>
-        <w:lastRenderedPageBreak/>
         <w:drawing>
           <wp:inline distT="0" distB="0" distL="0" distR="0">
-            <wp:extent cx="8307384" cy="5800090"/>
-            <wp:effectExtent l="0" t="3810" r="0" b="0"/>
+            <wp:extent cx="7851204" cy="5799871"/>
+            <wp:effectExtent l="0" t="2858" r="0" b="0"/>
             <wp:docPr id="2" name="Imagen 2"/>
             <wp:cNvGraphicFramePr>
               <a:graphicFrameLocks xmlns:a="http://schemas.openxmlformats.org/drawingml/2006/main" noChangeAspect="1"/>
@@ -1376,7 +1402,7 @@
                   <pic:spPr bwMode="auto">
                     <a:xfrm rot="16200000">
                       <a:off x="0" y="0"/>
-                      <a:ext cx="8310906" cy="5802549"/>
+                      <a:ext cx="7856519" cy="5803797"/>
                     </a:xfrm>
                     <a:prstGeom prst="rect">
                       <a:avLst/>
@@ -1768,322 +1794,423 @@
         <w:adjustRightInd w:val="0"/>
         <w:spacing w:after="0" w:line="240" w:lineRule="auto"/>
       </w:pPr>
+    </w:p>
+    <w:p>
+      <w:pPr>
+        <w:autoSpaceDE w:val="0"/>
+        <w:autoSpaceDN w:val="0"/>
+        <w:adjustRightInd w:val="0"/>
+        <w:spacing w:after="0" w:line="240" w:lineRule="auto"/>
+      </w:pPr>
+    </w:p>
+    <w:p>
+      <w:pPr>
+        <w:autoSpaceDE w:val="0"/>
+        <w:autoSpaceDN w:val="0"/>
+        <w:adjustRightInd w:val="0"/>
+        <w:spacing w:after="0" w:line="240" w:lineRule="auto"/>
+      </w:pPr>
+      <w:r>
+        <w:rPr>
+          <w:rFonts w:ascii="Arial Black" w:hAnsi="Arial Black"/>
+        </w:rPr>
+        <w:t>Rutas:</w:t>
+      </w:r>
+      <w:r>
+        <w:t xml:space="preserve"> </w:t>
+      </w:r>
+      <w:r>
+        <w:t xml:space="preserve">Los datos son cargados desde la tabla maestra, con ayuda de un cursor. </w:t>
+      </w:r>
+      <w:proofErr w:type="spellStart"/>
+      <w:r>
+        <w:t>Agragamos</w:t>
+      </w:r>
+      <w:proofErr w:type="spellEnd"/>
+      <w:r>
+        <w:t xml:space="preserve"> el campo </w:t>
+      </w:r>
+      <w:proofErr w:type="spellStart"/>
+      <w:r>
+        <w:t>fecha_baja</w:t>
+      </w:r>
+      <w:proofErr w:type="spellEnd"/>
+      <w:r>
+        <w:t xml:space="preserve"> para la baja lógica de la ruta. Validamos que no exista para el mismo código de ruta, distinto par ciudad origen – destino. En el caso de presentarse esta situación automáticamente se realiza la baja lógica de ambos duplicados. Las demás rutas que no presentan est</w:t>
+      </w:r>
+      <w:r>
+        <w:t xml:space="preserve">a inconsistencia se cargan con </w:t>
+      </w:r>
+      <w:proofErr w:type="spellStart"/>
+      <w:r>
+        <w:t>N</w:t>
+      </w:r>
+      <w:r>
+        <w:t>ull</w:t>
+      </w:r>
+      <w:proofErr w:type="spellEnd"/>
+      <w:r>
+        <w:t xml:space="preserve"> en el campo </w:t>
+      </w:r>
+      <w:proofErr w:type="spellStart"/>
+      <w:r>
+        <w:t>fecha_baja</w:t>
+      </w:r>
+      <w:proofErr w:type="spellEnd"/>
+      <w:r>
+        <w:t>.</w:t>
+      </w:r>
+      <w:r>
+        <w:t xml:space="preserve"> El servicio que brindan las rutas, es una clave FK que hace referencia a la PK de la tabla </w:t>
+      </w:r>
+      <w:proofErr w:type="spellStart"/>
+      <w:r>
+        <w:t>tipo_servicio</w:t>
+      </w:r>
+      <w:proofErr w:type="spellEnd"/>
+      <w:r>
+        <w:t>.</w:t>
+      </w:r>
+    </w:p>
+    <w:p>
+      <w:pPr>
+        <w:autoSpaceDE w:val="0"/>
+        <w:autoSpaceDN w:val="0"/>
+        <w:adjustRightInd w:val="0"/>
+        <w:spacing w:after="0" w:line="240" w:lineRule="auto"/>
+      </w:pPr>
+    </w:p>
+    <w:p>
+      <w:pPr>
+        <w:autoSpaceDE w:val="0"/>
+        <w:autoSpaceDN w:val="0"/>
+        <w:adjustRightInd w:val="0"/>
+        <w:spacing w:after="0" w:line="240" w:lineRule="auto"/>
+      </w:pPr>
+      <w:r>
+        <w:rPr>
+          <w:rFonts w:ascii="Arial Black" w:hAnsi="Arial Black"/>
+        </w:rPr>
+        <w:t>Aeronaves:</w:t>
+      </w:r>
+      <w:r>
+        <w:t xml:space="preserve"> Los campos</w:t>
+      </w:r>
+      <w:r>
+        <w:t>:</w:t>
+      </w:r>
+      <w:r>
+        <w:t xml:space="preserve"> </w:t>
+      </w:r>
+      <w:r>
+        <w:t>matricula</w:t>
+      </w:r>
+      <w:r>
+        <w:t xml:space="preserve">, modelo, </w:t>
+      </w:r>
+      <w:r>
+        <w:t>kg disponibles y servicios son tomados de la tabla maestra. La relación con el Fabricante se hace indirectamente a través del id de modelo.</w:t>
+      </w:r>
+    </w:p>
+    <w:p>
+      <w:pPr>
+        <w:autoSpaceDE w:val="0"/>
+        <w:autoSpaceDN w:val="0"/>
+        <w:adjustRightInd w:val="0"/>
+        <w:spacing w:after="0" w:line="240" w:lineRule="auto"/>
+      </w:pPr>
+      <w:r>
+        <w:t xml:space="preserve">Se crean los campos </w:t>
+      </w:r>
+      <w:proofErr w:type="spellStart"/>
+      <w:r>
+        <w:t>fecha_baja_definitiva</w:t>
+      </w:r>
+      <w:proofErr w:type="spellEnd"/>
+      <w:r>
+        <w:t xml:space="preserve"> para modelar dicho evento. También se generan los campos </w:t>
+      </w:r>
+      <w:proofErr w:type="spellStart"/>
+      <w:r>
+        <w:t>fecha_fuera_servicio</w:t>
+      </w:r>
+      <w:proofErr w:type="spellEnd"/>
+      <w:r>
+        <w:t xml:space="preserve"> y </w:t>
+      </w:r>
+      <w:proofErr w:type="spellStart"/>
+      <w:r>
+        <w:t>fecha_reinicio_servicio</w:t>
+      </w:r>
+      <w:proofErr w:type="spellEnd"/>
+      <w:r>
+        <w:t>, como indicativos del estado de la nave.</w:t>
+      </w:r>
+    </w:p>
+    <w:p>
+      <w:pPr>
+        <w:autoSpaceDE w:val="0"/>
+        <w:autoSpaceDN w:val="0"/>
+        <w:adjustRightInd w:val="0"/>
+        <w:spacing w:after="0" w:line="240" w:lineRule="auto"/>
+      </w:pPr>
+      <w:r>
+        <w:t xml:space="preserve">Hay un campo </w:t>
+      </w:r>
+      <w:proofErr w:type="spellStart"/>
+      <w:r>
+        <w:t>fecha_alta</w:t>
+      </w:r>
+      <w:proofErr w:type="spellEnd"/>
+      <w:r>
+        <w:t xml:space="preserve"> que modela el inicio de actividades de la nave, se coloca por </w:t>
+      </w:r>
+      <w:r>
+        <w:t>default el valor de 01-Ene-2000, dado que no hay operaciones anteriores a esa fecha.</w:t>
+      </w:r>
+    </w:p>
+    <w:p>
+      <w:pPr>
+        <w:autoSpaceDE w:val="0"/>
+        <w:autoSpaceDN w:val="0"/>
+        <w:adjustRightInd w:val="0"/>
+        <w:spacing w:after="0" w:line="240" w:lineRule="auto"/>
+      </w:pPr>
+    </w:p>
+    <w:p>
+      <w:pPr>
+        <w:autoSpaceDE w:val="0"/>
+        <w:autoSpaceDN w:val="0"/>
+        <w:adjustRightInd w:val="0"/>
+        <w:spacing w:after="0" w:line="240" w:lineRule="auto"/>
+      </w:pPr>
+      <w:r>
+        <w:rPr>
+          <w:rFonts w:ascii="Arial Black" w:hAnsi="Arial Black"/>
+        </w:rPr>
+        <w:t>Butacas:</w:t>
+      </w:r>
+      <w:r>
+        <w:t xml:space="preserve"> </w:t>
+      </w:r>
+      <w:r>
+        <w:t xml:space="preserve">Cada registro </w:t>
+      </w:r>
+      <w:r>
+        <w:t xml:space="preserve">de esta tabla asocia una butaca con su aeronave respectiva. Es decir si una aeronave tiene 40 butacas, se tendrán 40 registros para esta aeronave. El tipo de butaca está referenciado por una FK a la tabla </w:t>
+      </w:r>
+      <w:proofErr w:type="spellStart"/>
+      <w:r>
+        <w:t>tipo_butacas</w:t>
+      </w:r>
+      <w:proofErr w:type="spellEnd"/>
+      <w:r>
+        <w:t>.</w:t>
+      </w:r>
+    </w:p>
+    <w:p>
+      <w:pPr>
+        <w:autoSpaceDE w:val="0"/>
+        <w:autoSpaceDN w:val="0"/>
+        <w:adjustRightInd w:val="0"/>
+        <w:spacing w:after="0" w:line="240" w:lineRule="auto"/>
+      </w:pPr>
+    </w:p>
+    <w:p>
+      <w:pPr>
+        <w:autoSpaceDE w:val="0"/>
+        <w:autoSpaceDN w:val="0"/>
+        <w:adjustRightInd w:val="0"/>
+        <w:spacing w:after="0" w:line="240" w:lineRule="auto"/>
+      </w:pPr>
+      <w:r>
+        <w:rPr>
+          <w:rFonts w:ascii="Arial Black" w:hAnsi="Arial Black"/>
+        </w:rPr>
+        <w:t>Tipo Butacas:</w:t>
+      </w:r>
+      <w:r>
+        <w:t xml:space="preserve"> La carga se hace con un </w:t>
+      </w:r>
+      <w:proofErr w:type="spellStart"/>
+      <w:r>
+        <w:t>distinct</w:t>
+      </w:r>
+      <w:proofErr w:type="spellEnd"/>
+      <w:r>
+        <w:t xml:space="preserve"> de </w:t>
+      </w:r>
+      <w:proofErr w:type="spellStart"/>
+      <w:r>
+        <w:t>Butaca_tipo</w:t>
+      </w:r>
+      <w:proofErr w:type="spellEnd"/>
+      <w:r>
+        <w:t xml:space="preserve"> de la Maestra, excluyendo las del tipo 0, por corresponder a encomienda y no a pasaje.</w:t>
+      </w:r>
+    </w:p>
+    <w:p>
+      <w:pPr>
+        <w:autoSpaceDE w:val="0"/>
+        <w:autoSpaceDN w:val="0"/>
+        <w:adjustRightInd w:val="0"/>
+        <w:spacing w:after="0" w:line="240" w:lineRule="auto"/>
+      </w:pPr>
+    </w:p>
+    <w:p>
+      <w:pPr>
+        <w:autoSpaceDE w:val="0"/>
+        <w:autoSpaceDN w:val="0"/>
+        <w:adjustRightInd w:val="0"/>
+        <w:spacing w:after="0" w:line="240" w:lineRule="auto"/>
+      </w:pPr>
+      <w:r>
+        <w:rPr>
+          <w:rFonts w:ascii="Arial Black" w:hAnsi="Arial Black"/>
+        </w:rPr>
+        <w:t>Viajes:</w:t>
+      </w:r>
+      <w:r>
+        <w:t xml:space="preserve"> </w:t>
+      </w:r>
+      <w:r>
+        <w:t xml:space="preserve">Los viajes tienen referencia a través de claves FK a los </w:t>
+      </w:r>
+      <w:proofErr w:type="spellStart"/>
+      <w:r>
+        <w:t>IDs</w:t>
+      </w:r>
+      <w:proofErr w:type="spellEnd"/>
+      <w:r>
+        <w:t xml:space="preserve"> de rutas y aeronaves. En la migración de datos se hacen todas las validaciones que después se deberán tener en cuenta en la aplicación, como ser: que la fecha de venta sea futura, que los servicios de rutas y naves coincidan, que no exista un avión con la misma fecha de salida para distintas rutas. Se creó el campo </w:t>
+      </w:r>
+      <w:proofErr w:type="spellStart"/>
+      <w:r>
+        <w:t>viaje_invalido</w:t>
+      </w:r>
+      <w:proofErr w:type="spellEnd"/>
+      <w:r>
+        <w:t xml:space="preserve"> para cuando no se cumple alguna de estas restricciones.</w:t>
+      </w:r>
+    </w:p>
+    <w:p>
+      <w:pPr>
+        <w:autoSpaceDE w:val="0"/>
+        <w:autoSpaceDN w:val="0"/>
+        <w:adjustRightInd w:val="0"/>
+        <w:spacing w:after="0" w:line="240" w:lineRule="auto"/>
+      </w:pPr>
+    </w:p>
+    <w:p>
+      <w:pPr>
+        <w:autoSpaceDE w:val="0"/>
+        <w:autoSpaceDN w:val="0"/>
+        <w:adjustRightInd w:val="0"/>
+        <w:spacing w:after="0" w:line="240" w:lineRule="auto"/>
+      </w:pPr>
+      <w:r>
+        <w:rPr>
+          <w:rFonts w:ascii="Arial Black" w:hAnsi="Arial Black"/>
+        </w:rPr>
+        <w:t>Compras:</w:t>
+      </w:r>
+      <w:r>
+        <w:t xml:space="preserve"> Modelamos las compras como una asociación de cliente y viaje(o vuelo). Las compras son referenciadas por los pasajes y paquetes.</w:t>
+      </w:r>
+      <w:r>
+        <w:t xml:space="preserve"> Para la migración de datos se </w:t>
+      </w:r>
+      <w:r>
+        <w:t>usó</w:t>
+      </w:r>
+      <w:r>
+        <w:t xml:space="preserve"> un cursor, con el cual se cargan también la tabla de pasajes y paquetes.</w:t>
+      </w:r>
+    </w:p>
+    <w:p>
+      <w:pPr>
+        <w:autoSpaceDE w:val="0"/>
+        <w:autoSpaceDN w:val="0"/>
+        <w:adjustRightInd w:val="0"/>
+        <w:spacing w:after="0" w:line="240" w:lineRule="auto"/>
+      </w:pPr>
+    </w:p>
+    <w:p>
+      <w:pPr>
+        <w:autoSpaceDE w:val="0"/>
+        <w:autoSpaceDN w:val="0"/>
+        <w:adjustRightInd w:val="0"/>
+        <w:spacing w:after="0" w:line="240" w:lineRule="auto"/>
+      </w:pPr>
+      <w:r>
+        <w:rPr>
+          <w:rFonts w:ascii="Arial Black" w:hAnsi="Arial Black"/>
+        </w:rPr>
+        <w:t>Pasajes y Paquetes:</w:t>
+      </w:r>
+      <w:r>
+        <w:t xml:space="preserve"> </w:t>
+      </w:r>
+      <w:r>
+        <w:t>Fueron modelados en dos tablas distintas y hacen referencia a</w:t>
+      </w:r>
+      <w:r>
+        <w:t xml:space="preserve"> la compra y cliente por medio de claves  FK.</w:t>
+      </w:r>
+    </w:p>
+    <w:p>
+      <w:pPr>
+        <w:autoSpaceDE w:val="0"/>
+        <w:autoSpaceDN w:val="0"/>
+        <w:adjustRightInd w:val="0"/>
+        <w:spacing w:after="0" w:line="240" w:lineRule="auto"/>
+      </w:pPr>
+      <w:r>
+        <w:t xml:space="preserve">Los pasajes hacen referencia a las butacas. Pueden existir varios pasajes que hagan referencia a la misma compra. Existe un campo </w:t>
+      </w:r>
+      <w:proofErr w:type="spellStart"/>
+      <w:r>
+        <w:t>estado_pasaje</w:t>
+      </w:r>
+      <w:proofErr w:type="spellEnd"/>
+      <w:r>
+        <w:t xml:space="preserve"> para indicar en el mismo si hubo devolución.</w:t>
+      </w:r>
+    </w:p>
+    <w:p>
+      <w:pPr>
+        <w:autoSpaceDE w:val="0"/>
+        <w:autoSpaceDN w:val="0"/>
+        <w:adjustRightInd w:val="0"/>
+        <w:spacing w:after="0" w:line="240" w:lineRule="auto"/>
+      </w:pPr>
+    </w:p>
+    <w:p>
+      <w:pPr>
+        <w:autoSpaceDE w:val="0"/>
+        <w:autoSpaceDN w:val="0"/>
+        <w:adjustRightInd w:val="0"/>
+        <w:spacing w:after="0" w:line="240" w:lineRule="auto"/>
+        <w:rPr>
+          <w:rFonts w:ascii="Arial Black" w:hAnsi="Arial Black"/>
+        </w:rPr>
+      </w:pPr>
+      <w:r>
+        <w:rPr>
+          <w:rFonts w:ascii="Arial Black" w:hAnsi="Arial Black"/>
+        </w:rPr>
+        <w:t>Devolución:</w:t>
+      </w:r>
+    </w:p>
+    <w:p>
+      <w:pPr>
+        <w:autoSpaceDE w:val="0"/>
+        <w:autoSpaceDN w:val="0"/>
+        <w:adjustRightInd w:val="0"/>
+        <w:spacing w:after="0" w:line="240" w:lineRule="auto"/>
+      </w:pPr>
       <w:bookmarkStart w:id="0" w:name="_GoBack"/>
       <w:bookmarkEnd w:id="0"/>
-    </w:p>
-    <w:p>
-      <w:pPr>
-        <w:autoSpaceDE w:val="0"/>
-        <w:autoSpaceDN w:val="0"/>
-        <w:adjustRightInd w:val="0"/>
-        <w:spacing w:after="0" w:line="240" w:lineRule="auto"/>
-      </w:pPr>
-    </w:p>
-    <w:p>
-      <w:pPr>
-        <w:autoSpaceDE w:val="0"/>
-        <w:autoSpaceDN w:val="0"/>
-        <w:adjustRightInd w:val="0"/>
-        <w:spacing w:after="0" w:line="240" w:lineRule="auto"/>
-      </w:pPr>
-      <w:r>
-        <w:rPr>
-          <w:rFonts w:ascii="Arial Black" w:hAnsi="Arial Black"/>
-        </w:rPr>
-        <w:t>Rutas:</w:t>
-      </w:r>
-      <w:r>
-        <w:t xml:space="preserve"> </w:t>
-      </w:r>
-      <w:r>
-        <w:t xml:space="preserve">Los datos son cargados desde la tabla maestra, con ayuda de un cursor. </w:t>
-      </w:r>
-      <w:proofErr w:type="spellStart"/>
-      <w:r>
-        <w:t>Agragamos</w:t>
-      </w:r>
-      <w:proofErr w:type="spellEnd"/>
-      <w:r>
-        <w:t xml:space="preserve"> el campo </w:t>
-      </w:r>
-      <w:proofErr w:type="spellStart"/>
-      <w:r>
-        <w:t>fecha_baja</w:t>
-      </w:r>
-      <w:proofErr w:type="spellEnd"/>
-      <w:r>
-        <w:t xml:space="preserve"> para la baja lógica de la ruta. Validamos que no exista para el mismo código de ruta, distinto par ciudad origen – destino. En el caso de presentarse esta situación automáticamente se realiza la baja lógica de ambos duplicados. Las demás rutas que no presentan est</w:t>
-      </w:r>
-      <w:r>
-        <w:t xml:space="preserve">a inconsistencia se cargan con </w:t>
-      </w:r>
-      <w:proofErr w:type="spellStart"/>
-      <w:r>
-        <w:t>N</w:t>
-      </w:r>
-      <w:r>
-        <w:t>ull</w:t>
-      </w:r>
-      <w:proofErr w:type="spellEnd"/>
-      <w:r>
-        <w:t xml:space="preserve"> en el campo </w:t>
-      </w:r>
-      <w:proofErr w:type="spellStart"/>
-      <w:r>
-        <w:t>fecha_baja</w:t>
-      </w:r>
-      <w:proofErr w:type="spellEnd"/>
-      <w:r>
-        <w:t>.</w:t>
-      </w:r>
-      <w:r>
-        <w:t xml:space="preserve"> El servicio que brindan las rutas, es una clave FK que hace referencia a la PK de la tabla </w:t>
-      </w:r>
-      <w:proofErr w:type="spellStart"/>
-      <w:r>
-        <w:t>tipo_servicio</w:t>
-      </w:r>
-      <w:proofErr w:type="spellEnd"/>
-      <w:r>
-        <w:t>.</w:t>
-      </w:r>
-    </w:p>
-    <w:p>
-      <w:pPr>
-        <w:autoSpaceDE w:val="0"/>
-        <w:autoSpaceDN w:val="0"/>
-        <w:adjustRightInd w:val="0"/>
-        <w:spacing w:after="0" w:line="240" w:lineRule="auto"/>
-      </w:pPr>
-    </w:p>
-    <w:p>
-      <w:pPr>
-        <w:autoSpaceDE w:val="0"/>
-        <w:autoSpaceDN w:val="0"/>
-        <w:adjustRightInd w:val="0"/>
-        <w:spacing w:after="0" w:line="240" w:lineRule="auto"/>
-      </w:pPr>
-      <w:r>
-        <w:rPr>
-          <w:rFonts w:ascii="Arial Black" w:hAnsi="Arial Black"/>
-        </w:rPr>
-        <w:t>Aeronaves:</w:t>
-      </w:r>
-      <w:r>
-        <w:t xml:space="preserve"> Los campos</w:t>
-      </w:r>
-      <w:r>
-        <w:t>:</w:t>
-      </w:r>
-      <w:r>
-        <w:t xml:space="preserve"> </w:t>
-      </w:r>
-      <w:r>
-        <w:t>matricula</w:t>
-      </w:r>
-      <w:r>
-        <w:t xml:space="preserve">, modelo, </w:t>
-      </w:r>
-      <w:r>
-        <w:t>kg disponibles y servicios son tomados de la tabla maestra. La relación con el Fabricante se hace indirectamente a través del id de modelo.</w:t>
-      </w:r>
-    </w:p>
-    <w:p>
-      <w:pPr>
-        <w:autoSpaceDE w:val="0"/>
-        <w:autoSpaceDN w:val="0"/>
-        <w:adjustRightInd w:val="0"/>
-        <w:spacing w:after="0" w:line="240" w:lineRule="auto"/>
-      </w:pPr>
-      <w:r>
-        <w:t xml:space="preserve">Se crean los campos </w:t>
-      </w:r>
-      <w:proofErr w:type="spellStart"/>
-      <w:r>
-        <w:t>fecha_baja_definitiva</w:t>
-      </w:r>
-      <w:proofErr w:type="spellEnd"/>
-      <w:r>
-        <w:t xml:space="preserve"> para modelar dicho evento. También se generan los campos </w:t>
-      </w:r>
-      <w:proofErr w:type="spellStart"/>
-      <w:r>
-        <w:t>fecha_fuera_servicio</w:t>
-      </w:r>
-      <w:proofErr w:type="spellEnd"/>
-      <w:r>
-        <w:t xml:space="preserve"> y </w:t>
-      </w:r>
-      <w:proofErr w:type="spellStart"/>
-      <w:r>
-        <w:t>fecha_reinicio_servicio</w:t>
-      </w:r>
-      <w:proofErr w:type="spellEnd"/>
-      <w:r>
-        <w:t>, como indicativos del estado de la nave.</w:t>
-      </w:r>
-    </w:p>
-    <w:p>
-      <w:pPr>
-        <w:autoSpaceDE w:val="0"/>
-        <w:autoSpaceDN w:val="0"/>
-        <w:adjustRightInd w:val="0"/>
-        <w:spacing w:after="0" w:line="240" w:lineRule="auto"/>
-      </w:pPr>
-      <w:r>
-        <w:t xml:space="preserve">Hay un campo </w:t>
-      </w:r>
-      <w:proofErr w:type="spellStart"/>
-      <w:r>
-        <w:t>fecha_alta</w:t>
-      </w:r>
-      <w:proofErr w:type="spellEnd"/>
-      <w:r>
-        <w:t xml:space="preserve"> que modela el inicio de actividades de la nave, se coloca por </w:t>
-      </w:r>
-      <w:r>
-        <w:t>default el valor de 01-Ene-2000, dado que no hay operaciones anteriores a esa fecha.</w:t>
-      </w:r>
-    </w:p>
-    <w:p>
-      <w:pPr>
-        <w:autoSpaceDE w:val="0"/>
-        <w:autoSpaceDN w:val="0"/>
-        <w:adjustRightInd w:val="0"/>
-        <w:spacing w:after="0" w:line="240" w:lineRule="auto"/>
-      </w:pPr>
-    </w:p>
-    <w:p>
-      <w:pPr>
-        <w:autoSpaceDE w:val="0"/>
-        <w:autoSpaceDN w:val="0"/>
-        <w:adjustRightInd w:val="0"/>
-        <w:spacing w:after="0" w:line="240" w:lineRule="auto"/>
-      </w:pPr>
-      <w:r>
-        <w:rPr>
-          <w:rFonts w:ascii="Arial Black" w:hAnsi="Arial Black"/>
-        </w:rPr>
-        <w:t>Butacas:</w:t>
-      </w:r>
-      <w:r>
-        <w:t xml:space="preserve"> </w:t>
-      </w:r>
-      <w:r>
-        <w:t xml:space="preserve">Cada registro </w:t>
-      </w:r>
-      <w:r>
-        <w:t xml:space="preserve">de esta tabla asocia una butaca con su aeronave respectiva. Es decir si una aeronave tiene 40 butacas, se tendrán 40 registros para esta aeronave. El tipo de butaca está referenciado por una FK a la tabla </w:t>
-      </w:r>
-      <w:proofErr w:type="spellStart"/>
-      <w:r>
-        <w:t>tipo_butacas</w:t>
-      </w:r>
-      <w:proofErr w:type="spellEnd"/>
-      <w:r>
-        <w:t>.</w:t>
-      </w:r>
-    </w:p>
-    <w:p>
-      <w:pPr>
-        <w:autoSpaceDE w:val="0"/>
-        <w:autoSpaceDN w:val="0"/>
-        <w:adjustRightInd w:val="0"/>
-        <w:spacing w:after="0" w:line="240" w:lineRule="auto"/>
-      </w:pPr>
-    </w:p>
-    <w:p>
-      <w:pPr>
-        <w:autoSpaceDE w:val="0"/>
-        <w:autoSpaceDN w:val="0"/>
-        <w:adjustRightInd w:val="0"/>
-        <w:spacing w:after="0" w:line="240" w:lineRule="auto"/>
-      </w:pPr>
-      <w:r>
-        <w:rPr>
-          <w:rFonts w:ascii="Arial Black" w:hAnsi="Arial Black"/>
-        </w:rPr>
-        <w:t>Tipo Butacas:</w:t>
-      </w:r>
-      <w:r>
-        <w:t xml:space="preserve"> La carga se hace con un </w:t>
-      </w:r>
-      <w:proofErr w:type="spellStart"/>
-      <w:r>
-        <w:t>distinct</w:t>
-      </w:r>
-      <w:proofErr w:type="spellEnd"/>
-      <w:r>
-        <w:t xml:space="preserve"> de </w:t>
-      </w:r>
-      <w:proofErr w:type="spellStart"/>
-      <w:r>
-        <w:t>Butaca_tipo</w:t>
-      </w:r>
-      <w:proofErr w:type="spellEnd"/>
-      <w:r>
-        <w:t xml:space="preserve"> de la Maestra, excluyendo las del tipo 0, por corresponder a encomienda y no a pasaje.</w:t>
-      </w:r>
-    </w:p>
-    <w:p>
-      <w:pPr>
-        <w:autoSpaceDE w:val="0"/>
-        <w:autoSpaceDN w:val="0"/>
-        <w:adjustRightInd w:val="0"/>
-        <w:spacing w:after="0" w:line="240" w:lineRule="auto"/>
-      </w:pPr>
-    </w:p>
-    <w:p>
-      <w:pPr>
-        <w:autoSpaceDE w:val="0"/>
-        <w:autoSpaceDN w:val="0"/>
-        <w:adjustRightInd w:val="0"/>
-        <w:spacing w:after="0" w:line="240" w:lineRule="auto"/>
-      </w:pPr>
-      <w:r>
-        <w:rPr>
-          <w:rFonts w:ascii="Arial Black" w:hAnsi="Arial Black"/>
-        </w:rPr>
-        <w:t>Viajes:</w:t>
-      </w:r>
-      <w:r>
-        <w:t xml:space="preserve"> </w:t>
-      </w:r>
-      <w:r>
-        <w:t xml:space="preserve">Los viajes tienen referencia a través de claves FK a los </w:t>
-      </w:r>
-      <w:proofErr w:type="spellStart"/>
-      <w:r>
-        <w:t>IDs</w:t>
-      </w:r>
-      <w:proofErr w:type="spellEnd"/>
-      <w:r>
-        <w:t xml:space="preserve"> de rutas y aeronaves. En la migración de datos se hacen todas las validaciones que después se deberán tener en cuenta en la aplicación, como ser: que la fecha de venta sea futura, que los servicios de rutas y naves coincidan, que no exista un avión con la misma fecha de salida para distintas rutas. Se creó el campo </w:t>
-      </w:r>
-      <w:proofErr w:type="spellStart"/>
-      <w:r>
-        <w:t>viaje_invalido</w:t>
-      </w:r>
-      <w:proofErr w:type="spellEnd"/>
-      <w:r>
-        <w:t xml:space="preserve"> para cuando no se cumple alguna de estas restricciones.</w:t>
-      </w:r>
-    </w:p>
-    <w:p>
-      <w:pPr>
-        <w:autoSpaceDE w:val="0"/>
-        <w:autoSpaceDN w:val="0"/>
-        <w:adjustRightInd w:val="0"/>
-        <w:spacing w:after="0" w:line="240" w:lineRule="auto"/>
-      </w:pPr>
-    </w:p>
-    <w:p>
-      <w:pPr>
-        <w:autoSpaceDE w:val="0"/>
-        <w:autoSpaceDN w:val="0"/>
-        <w:adjustRightInd w:val="0"/>
-        <w:spacing w:after="0" w:line="240" w:lineRule="auto"/>
-      </w:pPr>
     </w:p>
     <w:sectPr>
       <w:pgSz w:w="11907" w:h="16839" w:code="9"/>

</xml_diff>

<commit_message>
mejoramos el DER, para que quede mas legible, no modifico relaciones si no solo ordeno mejor el diagrama
</commit_message>
<xml_diff>
--- a/Estrategia.docx
+++ b/Estrategia.docx
@@ -1096,7 +1096,16 @@
           <w:sz w:val="21"/>
           <w:szCs w:val="21"/>
         </w:rPr>
-        <w:t>....................................................................................................... 3</w:t>
+        <w:t>.........................................................................</w:t>
+      </w:r>
+      <w:r>
+        <w:rPr>
+          <w:rFonts w:ascii="Calibri" w:hAnsi="Calibri" w:cs="Calibri"/>
+          <w:color w:val="000000"/>
+          <w:sz w:val="21"/>
+          <w:szCs w:val="21"/>
+        </w:rPr>
+        <w:t>......................................…………….5</w:t>
       </w:r>
     </w:p>
     <w:p>
@@ -1353,7 +1362,138 @@
     <w:p>
       <w:pPr>
         <w:rPr>
-          <w:rFonts w:ascii="Arial Black" w:hAnsi="Arial Black"/>
+          <w:rFonts w:ascii="Times New Roman" w:hAnsi="Times New Roman" w:cs="Times New Roman"/>
+          <w:color w:val="000000"/>
+        </w:rPr>
+      </w:pPr>
+    </w:p>
+    <w:p>
+      <w:pPr>
+        <w:rPr>
+          <w:rFonts w:ascii="Times New Roman" w:hAnsi="Times New Roman" w:cs="Times New Roman"/>
+          <w:color w:val="000000"/>
+        </w:rPr>
+      </w:pPr>
+    </w:p>
+    <w:p>
+      <w:pPr>
+        <w:rPr>
+          <w:rFonts w:ascii="Times New Roman" w:hAnsi="Times New Roman" w:cs="Times New Roman"/>
+          <w:color w:val="000000"/>
+        </w:rPr>
+      </w:pPr>
+    </w:p>
+    <w:p>
+      <w:pPr>
+        <w:rPr>
+          <w:rFonts w:ascii="Times New Roman" w:hAnsi="Times New Roman" w:cs="Times New Roman"/>
+          <w:color w:val="000000"/>
+        </w:rPr>
+      </w:pPr>
+    </w:p>
+    <w:p>
+      <w:pPr>
+        <w:rPr>
+          <w:rFonts w:ascii="Times New Roman" w:hAnsi="Times New Roman" w:cs="Times New Roman"/>
+          <w:color w:val="000000"/>
+        </w:rPr>
+      </w:pPr>
+    </w:p>
+    <w:p>
+      <w:pPr>
+        <w:rPr>
+          <w:rFonts w:ascii="Times New Roman" w:hAnsi="Times New Roman" w:cs="Times New Roman"/>
+          <w:color w:val="000000"/>
+        </w:rPr>
+      </w:pPr>
+    </w:p>
+    <w:p>
+      <w:pPr>
+        <w:rPr>
+          <w:rFonts w:ascii="Times New Roman" w:hAnsi="Times New Roman" w:cs="Times New Roman"/>
+          <w:color w:val="000000"/>
+        </w:rPr>
+      </w:pPr>
+    </w:p>
+    <w:p>
+      <w:pPr>
+        <w:rPr>
+          <w:rFonts w:ascii="Times New Roman" w:hAnsi="Times New Roman" w:cs="Times New Roman"/>
+          <w:color w:val="000000"/>
+        </w:rPr>
+      </w:pPr>
+    </w:p>
+    <w:p>
+      <w:pPr>
+        <w:rPr>
+          <w:rFonts w:ascii="Times New Roman" w:hAnsi="Times New Roman" w:cs="Times New Roman"/>
+          <w:color w:val="000000"/>
+        </w:rPr>
+      </w:pPr>
+    </w:p>
+    <w:p>
+      <w:pPr>
+        <w:rPr>
+          <w:rFonts w:ascii="Times New Roman" w:hAnsi="Times New Roman" w:cs="Times New Roman"/>
+          <w:color w:val="000000"/>
+        </w:rPr>
+      </w:pPr>
+    </w:p>
+    <w:p>
+      <w:pPr>
+        <w:rPr>
+          <w:rFonts w:ascii="Arial Black" w:hAnsi="Arial Black"/>
+        </w:rPr>
+      </w:pPr>
+    </w:p>
+    <w:p>
+      <w:pPr>
+        <w:rPr>
+          <w:rFonts w:ascii="Arial Black" w:hAnsi="Arial Black"/>
+        </w:rPr>
+      </w:pPr>
+    </w:p>
+    <w:p>
+      <w:pPr>
+        <w:rPr>
+          <w:rFonts w:ascii="Arial Black" w:hAnsi="Arial Black"/>
+        </w:rPr>
+      </w:pPr>
+    </w:p>
+    <w:p>
+      <w:pPr>
+        <w:rPr>
+          <w:rFonts w:ascii="Arial Black" w:hAnsi="Arial Black"/>
+        </w:rPr>
+      </w:pPr>
+    </w:p>
+    <w:p>
+      <w:pPr>
+        <w:rPr>
+          <w:rFonts w:ascii="Arial Black" w:hAnsi="Arial Black"/>
+        </w:rPr>
+      </w:pPr>
+    </w:p>
+    <w:p>
+      <w:pPr>
+        <w:rPr>
+          <w:rFonts w:ascii="Arial Black" w:hAnsi="Arial Black"/>
+        </w:rPr>
+      </w:pPr>
+    </w:p>
+    <w:p>
+      <w:pPr>
+        <w:rPr>
+          <w:rFonts w:ascii="Arial Black" w:hAnsi="Arial Black"/>
+        </w:rPr>
+      </w:pPr>
+    </w:p>
+    <w:p>
+      <w:pPr>
+        <w:rPr>
+          <w:rFonts w:ascii="Arial Black" w:hAnsi="Arial Black"/>
+          <w:noProof/>
+          <w:lang w:eastAsia="es-AR"/>
         </w:rPr>
       </w:pPr>
       <w:r>
@@ -1363,6 +1503,13 @@
         <w:lastRenderedPageBreak/>
         <w:t>DER</w:t>
       </w:r>
+    </w:p>
+    <w:p>
+      <w:pPr>
+        <w:rPr>
+          <w:rFonts w:ascii="Arial Black" w:hAnsi="Arial Black"/>
+        </w:rPr>
+      </w:pPr>
       <w:r>
         <w:rPr>
           <w:rFonts w:ascii="Arial Black" w:hAnsi="Arial Black"/>
@@ -1371,9 +1518,9 @@
         </w:rPr>
         <w:drawing>
           <wp:inline distT="0" distB="0" distL="0" distR="0">
-            <wp:extent cx="7851204" cy="5799871"/>
-            <wp:effectExtent l="0" t="2858" r="0" b="0"/>
-            <wp:docPr id="2" name="Imagen 2"/>
+            <wp:extent cx="6386987" cy="7384569"/>
+            <wp:effectExtent l="0" t="0" r="0" b="6985"/>
+            <wp:docPr id="1" name="Imagen 1"/>
             <wp:cNvGraphicFramePr>
               <a:graphicFrameLocks xmlns:a="http://schemas.openxmlformats.org/drawingml/2006/main" noChangeAspect="1"/>
             </wp:cNvGraphicFramePr>
@@ -1381,13 +1528,13 @@
               <a:graphicData uri="http://schemas.openxmlformats.org/drawingml/2006/picture">
                 <pic:pic xmlns:pic="http://schemas.openxmlformats.org/drawingml/2006/picture">
                   <pic:nvPicPr>
-                    <pic:cNvPr id="0" name="Picture 2"/>
+                    <pic:cNvPr id="0" name="Picture 1"/>
                     <pic:cNvPicPr>
                       <a:picLocks noChangeAspect="1" noChangeArrowheads="1"/>
                     </pic:cNvPicPr>
                   </pic:nvPicPr>
                   <pic:blipFill>
-                    <a:blip r:embed="rId4">
+                    <a:blip r:embed="rId4" cstate="print">
                       <a:extLst>
                         <a:ext uri="{28A0092B-C50C-407E-A947-70E740481C1C}">
                           <a14:useLocalDpi xmlns:a14="http://schemas.microsoft.com/office/drawing/2010/main" val="0"/>
@@ -1400,9 +1547,9 @@
                     </a:stretch>
                   </pic:blipFill>
                   <pic:spPr bwMode="auto">
-                    <a:xfrm rot="16200000">
+                    <a:xfrm>
                       <a:off x="0" y="0"/>
-                      <a:ext cx="7856519" cy="5803797"/>
+                      <a:ext cx="6403521" cy="7403686"/>
                     </a:xfrm>
                     <a:prstGeom prst="rect">
                       <a:avLst/>
@@ -1441,9 +1588,9 @@
         <w:lastRenderedPageBreak/>
         <w:drawing>
           <wp:inline distT="0" distB="0" distL="0" distR="0">
-            <wp:extent cx="5400675" cy="6191250"/>
-            <wp:effectExtent l="0" t="0" r="9525" b="0"/>
-            <wp:docPr id="3" name="Imagen 3"/>
+            <wp:extent cx="5315585" cy="7428712"/>
+            <wp:effectExtent l="0" t="0" r="0" b="1270"/>
+            <wp:docPr id="4" name="Imagen 4"/>
             <wp:cNvGraphicFramePr>
               <a:graphicFrameLocks xmlns:a="http://schemas.openxmlformats.org/drawingml/2006/main" noChangeAspect="1"/>
             </wp:cNvGraphicFramePr>
@@ -1451,7 +1598,7 @@
               <a:graphicData uri="http://schemas.openxmlformats.org/drawingml/2006/picture">
                 <pic:pic xmlns:pic="http://schemas.openxmlformats.org/drawingml/2006/picture">
                   <pic:nvPicPr>
-                    <pic:cNvPr id="0" name="Picture 3"/>
+                    <pic:cNvPr id="0" name="Picture 2"/>
                     <pic:cNvPicPr>
                       <a:picLocks noChangeAspect="1" noChangeArrowheads="1"/>
                     </pic:cNvPicPr>
@@ -1472,7 +1619,7 @@
                   <pic:spPr bwMode="auto">
                     <a:xfrm>
                       <a:off x="0" y="0"/>
-                      <a:ext cx="5400675" cy="6191250"/>
+                      <a:ext cx="5324051" cy="7440544"/>
                     </a:xfrm>
                     <a:prstGeom prst="rect">
                       <a:avLst/>
@@ -1509,10 +1656,25 @@
           <w:rFonts w:ascii="Arial Black" w:hAnsi="Arial Black"/>
         </w:rPr>
       </w:pPr>
-      <w:r>
-        <w:rPr>
-          <w:rFonts w:ascii="Arial Black" w:hAnsi="Arial Black"/>
-        </w:rPr>
+    </w:p>
+    <w:p>
+      <w:pPr>
+        <w:rPr>
+          <w:rFonts w:ascii="Arial Black" w:hAnsi="Arial Black"/>
+        </w:rPr>
+      </w:pPr>
+    </w:p>
+    <w:p>
+      <w:pPr>
+        <w:rPr>
+          <w:rFonts w:ascii="Arial Black" w:hAnsi="Arial Black"/>
+        </w:rPr>
+      </w:pPr>
+      <w:r>
+        <w:rPr>
+          <w:rFonts w:ascii="Arial Black" w:hAnsi="Arial Black"/>
+        </w:rPr>
+        <w:lastRenderedPageBreak/>
         <w:t>Migración de Datos</w:t>
       </w:r>
     </w:p>
@@ -2068,6 +2230,7 @@
         <w:rPr>
           <w:rFonts w:ascii="Arial Black" w:hAnsi="Arial Black"/>
         </w:rPr>
+        <w:lastRenderedPageBreak/>
         <w:t>Viajes:</w:t>
       </w:r>
       <w:r>
@@ -2082,7 +2245,11 @@
       </w:r>
       <w:proofErr w:type="spellEnd"/>
       <w:r>
-        <w:t xml:space="preserve"> de rutas y aeronaves. En la migración de datos se hacen todas las validaciones que después se deberán tener en cuenta en la aplicación, como ser: que la fecha de venta sea futura, que los servicios de rutas y naves coincidan, que no exista un avión con la misma fecha de salida para distintas rutas. Se creó el campo </w:t>
+        <w:t xml:space="preserve"> de </w:t>
+      </w:r>
+      <w:bookmarkStart w:id="0" w:name="_GoBack"/>
+      <w:r>
+        <w:t xml:space="preserve">rutas y aeronaves. En la migración de datos se hacen todas las validaciones que después se deberán tener en cuenta en la aplicación, como ser: que la fecha de venta sea futura, que los servicios de rutas y naves coincidan, que no exista un avión con la misma fecha de salida para distintas rutas. Se creó el campo </w:t>
       </w:r>
       <w:proofErr w:type="spellStart"/>
       <w:r>
@@ -2093,6 +2260,7 @@
         <w:t xml:space="preserve"> para cuando no se cumple alguna de estas restricciones.</w:t>
       </w:r>
     </w:p>
+    <w:bookmarkEnd w:id="0"/>
     <w:p>
       <w:pPr>
         <w:autoSpaceDE w:val="0"/>
@@ -2209,12 +2377,10 @@
         <w:adjustRightInd w:val="0"/>
         <w:spacing w:after="0" w:line="240" w:lineRule="auto"/>
       </w:pPr>
-      <w:bookmarkStart w:id="0" w:name="_GoBack"/>
-      <w:bookmarkEnd w:id="0"/>
     </w:p>
     <w:sectPr>
       <w:pgSz w:w="11907" w:h="16839" w:code="9"/>
-      <w:pgMar w:top="1418" w:right="1701" w:bottom="1418" w:left="1701" w:header="709" w:footer="709" w:gutter="0"/>
+      <w:pgMar w:top="1440" w:right="1080" w:bottom="1440" w:left="1080" w:header="709" w:footer="709" w:gutter="0"/>
       <w:cols w:space="708"/>
       <w:docGrid w:linePitch="360"/>
     </w:sectPr>

</xml_diff>

<commit_message>
se deja andando compra pasajes, cambios varios.
</commit_message>
<xml_diff>
--- a/Estrategia.docx
+++ b/Estrategia.docx
@@ -71,6 +71,8 @@
           <w:szCs w:val="28"/>
         </w:rPr>
       </w:pPr>
+      <w:bookmarkStart w:id="0" w:name="_GoBack"/>
+      <w:bookmarkEnd w:id="0"/>
     </w:p>
     <w:p>
       <w:pPr>
@@ -552,6 +554,15 @@
           <w:szCs w:val="24"/>
         </w:rPr>
         <w:t>K</w:t>
+      </w:r>
+      <w:r>
+        <w:rPr>
+          <w:rFonts w:ascii="Arial Black" w:hAnsi="Arial Black" w:cs="Times New Roman"/>
+          <w:color w:val="000000"/>
+          <w:sz w:val="24"/>
+          <w:szCs w:val="24"/>
+        </w:rPr>
+        <w:t>3173</w:t>
       </w:r>
     </w:p>
     <w:p>
@@ -1050,12 +1061,21 @@
       </w:r>
       <w:r>
         <w:rPr>
+          <w:rFonts w:ascii="Times New Roman" w:hAnsi="Times New Roman" w:cs="Times New Roman"/>
+          <w:color w:val="000000"/>
+          <w:sz w:val="21"/>
+          <w:szCs w:val="21"/>
+        </w:rPr>
+        <w:t xml:space="preserve">  referido a los datos</w:t>
+      </w:r>
+      <w:r>
+        <w:rPr>
           <w:rFonts w:ascii="Calibri" w:hAnsi="Calibri" w:cs="Calibri"/>
           <w:color w:val="000000"/>
           <w:sz w:val="21"/>
           <w:szCs w:val="21"/>
         </w:rPr>
-        <w:t>..................................................................................................................................................... 3</w:t>
+        <w:t>........................................................................................................................................... 3</w:t>
       </w:r>
     </w:p>
     <w:p>
@@ -1105,7 +1125,89 @@
           <w:sz w:val="21"/>
           <w:szCs w:val="21"/>
         </w:rPr>
-        <w:t>......................................…………….5</w:t>
+        <w:t>.............</w:t>
+      </w:r>
+      <w:r>
+        <w:rPr>
+          <w:rFonts w:ascii="Calibri" w:hAnsi="Calibri" w:cs="Calibri"/>
+          <w:color w:val="000000"/>
+          <w:sz w:val="21"/>
+          <w:szCs w:val="21"/>
+        </w:rPr>
+        <w:t>...............................................…………….4</w:t>
+      </w:r>
+    </w:p>
+    <w:p>
+      <w:pPr>
+        <w:autoSpaceDE w:val="0"/>
+        <w:autoSpaceDN w:val="0"/>
+        <w:adjustRightInd w:val="0"/>
+        <w:spacing w:after="0" w:line="480" w:lineRule="auto"/>
+        <w:rPr>
+          <w:rFonts w:ascii="Times New Roman" w:hAnsi="Times New Roman" w:cs="Times New Roman"/>
+          <w:color w:val="000000"/>
+          <w:sz w:val="21"/>
+          <w:szCs w:val="21"/>
+        </w:rPr>
+      </w:pPr>
+      <w:r>
+        <w:rPr>
+          <w:rFonts w:ascii="Times New Roman" w:hAnsi="Times New Roman" w:cs="Times New Roman"/>
+          <w:color w:val="000000"/>
+          <w:sz w:val="21"/>
+          <w:szCs w:val="21"/>
+        </w:rPr>
+        <w:t>Respecto a la seguridad del Sistema.…………………………………………………………………………………6</w:t>
+      </w:r>
+    </w:p>
+    <w:p>
+      <w:pPr>
+        <w:autoSpaceDE w:val="0"/>
+        <w:autoSpaceDN w:val="0"/>
+        <w:adjustRightInd w:val="0"/>
+        <w:spacing w:after="0" w:line="480" w:lineRule="auto"/>
+        <w:rPr>
+          <w:rFonts w:ascii="Calibri" w:hAnsi="Calibri" w:cs="Calibri"/>
+          <w:color w:val="000000"/>
+          <w:sz w:val="21"/>
+          <w:szCs w:val="21"/>
+        </w:rPr>
+      </w:pPr>
+      <w:r>
+        <w:rPr>
+          <w:rFonts w:ascii="Times New Roman" w:hAnsi="Times New Roman" w:cs="Times New Roman"/>
+          <w:color w:val="000000"/>
+          <w:sz w:val="21"/>
+          <w:szCs w:val="21"/>
+        </w:rPr>
+        <w:t>DER</w:t>
+      </w:r>
+      <w:r>
+        <w:rPr>
+          <w:rFonts w:ascii="Times New Roman" w:hAnsi="Times New Roman" w:cs="Times New Roman"/>
+          <w:color w:val="000000"/>
+          <w:sz w:val="21"/>
+          <w:szCs w:val="21"/>
+        </w:rPr>
+        <w:t xml:space="preserve">  Roles y Funcionalidades.</w:t>
+      </w:r>
+      <w:r>
+        <w:rPr>
+          <w:rFonts w:ascii="Calibri" w:hAnsi="Calibri" w:cs="Calibri"/>
+          <w:color w:val="000000"/>
+          <w:sz w:val="21"/>
+          <w:szCs w:val="21"/>
+        </w:rPr>
+        <w:t>....................................................................................................</w:t>
+      </w:r>
+      <w:r>
+        <w:rPr>
+          <w:rFonts w:ascii="Calibri" w:hAnsi="Calibri" w:cs="Calibri"/>
+          <w:color w:val="000000"/>
+          <w:sz w:val="21"/>
+          <w:szCs w:val="21"/>
+        </w:rPr>
+        <w:t>.............................. 6</w:t>
       </w:r>
     </w:p>
     <w:p>
@@ -1500,8 +1602,13 @@
         <w:rPr>
           <w:rFonts w:ascii="Arial Black" w:hAnsi="Arial Black"/>
         </w:rPr>
-        <w:lastRenderedPageBreak/>
         <w:t>DER</w:t>
+      </w:r>
+      <w:r>
+        <w:rPr>
+          <w:rFonts w:ascii="Arial Black" w:hAnsi="Arial Black"/>
+        </w:rPr>
+        <w:t xml:space="preserve"> - Datos</w:t>
       </w:r>
     </w:p>
     <w:p>
@@ -1534,7 +1641,7 @@
                     </pic:cNvPicPr>
                   </pic:nvPicPr>
                   <pic:blipFill>
-                    <a:blip r:embed="rId4" cstate="print">
+                    <a:blip r:embed="rId6" cstate="print">
                       <a:extLst>
                         <a:ext uri="{28A0092B-C50C-407E-A947-70E740481C1C}">
                           <a14:useLocalDpi xmlns:a14="http://schemas.microsoft.com/office/drawing/2010/main" val="0"/>
@@ -1579,17 +1686,1066 @@
           <w:rFonts w:ascii="Arial Black" w:hAnsi="Arial Black"/>
         </w:rPr>
       </w:pPr>
+    </w:p>
+    <w:p>
+      <w:pPr>
+        <w:rPr>
+          <w:rFonts w:ascii="Arial Black" w:hAnsi="Arial Black"/>
+        </w:rPr>
+      </w:pPr>
+    </w:p>
+    <w:p>
+      <w:pPr>
+        <w:rPr>
+          <w:rFonts w:ascii="Arial Black" w:hAnsi="Arial Black"/>
+        </w:rPr>
+      </w:pPr>
+      <w:r>
+        <w:rPr>
+          <w:rFonts w:ascii="Arial Black" w:hAnsi="Arial Black"/>
+        </w:rPr>
+        <w:t>Migración de Datos</w:t>
+      </w:r>
+    </w:p>
+    <w:p>
+      <w:r>
+        <w:rPr>
+          <w:rFonts w:ascii="Arial Black" w:hAnsi="Arial Black"/>
+        </w:rPr>
+        <w:t>Servicios:</w:t>
+      </w:r>
+      <w:r>
+        <w:t xml:space="preserve"> </w:t>
+      </w:r>
+      <w:r>
+        <w:t xml:space="preserve">En la tabla servicios, los datos se cargan a partir de </w:t>
+      </w:r>
+      <w:r>
+        <w:t xml:space="preserve">la tabla maestra, con un </w:t>
+      </w:r>
+      <w:proofErr w:type="spellStart"/>
+      <w:r>
+        <w:t>distin</w:t>
+      </w:r>
+      <w:r>
+        <w:t>c</w:t>
+      </w:r>
+      <w:r>
+        <w:t>t</w:t>
+      </w:r>
+      <w:proofErr w:type="spellEnd"/>
+      <w:r>
+        <w:t xml:space="preserve">  </w:t>
+      </w:r>
+      <w:r>
+        <w:t>sobre el campo servicio. Estipulamos los</w:t>
+      </w:r>
+      <w:r>
+        <w:t xml:space="preserve"> porcentaje</w:t>
+      </w:r>
+      <w:r>
+        <w:t>s</w:t>
+      </w:r>
+      <w:r>
+        <w:t xml:space="preserve"> adicional</w:t>
+      </w:r>
+      <w:r>
+        <w:t>es</w:t>
+      </w:r>
+      <w:r>
+        <w:t xml:space="preserve"> con valores de </w:t>
+      </w:r>
+      <w:r>
+        <w:t>30, 20 y 10 para Primera Clase, Ejecutivo y Turista, respectivamente. Y cualquier otro tipo de servicio que exista le imputamos el porcentaje de 5.</w:t>
+      </w:r>
+    </w:p>
+    <w:p/>
+    <w:p>
+      <w:pPr>
+        <w:autoSpaceDE w:val="0"/>
+        <w:autoSpaceDN w:val="0"/>
+        <w:adjustRightInd w:val="0"/>
+        <w:spacing w:after="0" w:line="240" w:lineRule="auto"/>
+      </w:pPr>
+      <w:proofErr w:type="spellStart"/>
+      <w:r>
+        <w:rPr>
+          <w:rFonts w:ascii="Arial Black" w:hAnsi="Arial Black"/>
+        </w:rPr>
+        <w:t>Ciudades_Aeropuertos</w:t>
+      </w:r>
+      <w:proofErr w:type="spellEnd"/>
+      <w:r>
+        <w:rPr>
+          <w:rFonts w:ascii="Arial Black" w:hAnsi="Arial Black"/>
+        </w:rPr>
+        <w:t>:</w:t>
+      </w:r>
+      <w:r>
+        <w:t xml:space="preserve"> </w:t>
+      </w:r>
+      <w:r>
+        <w:t xml:space="preserve">Los datos se cargan a partir de los campos </w:t>
+      </w:r>
+      <w:proofErr w:type="spellStart"/>
+      <w:r>
+        <w:t>Ruta_Ciudad_Origen</w:t>
+      </w:r>
+      <w:proofErr w:type="spellEnd"/>
+      <w:r>
+        <w:t xml:space="preserve"> y </w:t>
+      </w:r>
+      <w:proofErr w:type="spellStart"/>
+      <w:r>
+        <w:t>Ruta_Ciudad_Destino</w:t>
+      </w:r>
+      <w:proofErr w:type="spellEnd"/>
+      <w:r>
+        <w:t xml:space="preserve"> con un </w:t>
+      </w:r>
+      <w:proofErr w:type="spellStart"/>
+      <w:r>
+        <w:t>distin</w:t>
+      </w:r>
+      <w:r>
+        <w:t>ct</w:t>
+      </w:r>
+      <w:proofErr w:type="spellEnd"/>
+      <w:r>
+        <w:t xml:space="preserve"> de los mismos sobre la tabla maestra.</w:t>
+      </w:r>
+    </w:p>
+    <w:p>
+      <w:pPr>
+        <w:autoSpaceDE w:val="0"/>
+        <w:autoSpaceDN w:val="0"/>
+        <w:adjustRightInd w:val="0"/>
+        <w:spacing w:after="0" w:line="240" w:lineRule="auto"/>
+      </w:pPr>
+    </w:p>
+    <w:p>
+      <w:pPr>
+        <w:autoSpaceDE w:val="0"/>
+        <w:autoSpaceDN w:val="0"/>
+        <w:adjustRightInd w:val="0"/>
+        <w:spacing w:after="0" w:line="240" w:lineRule="auto"/>
+      </w:pPr>
+      <w:r>
+        <w:rPr>
+          <w:rFonts w:ascii="Arial Black" w:hAnsi="Arial Black"/>
+        </w:rPr>
+        <w:t>Aeronave Fabricantes:</w:t>
+      </w:r>
+      <w:r>
+        <w:t xml:space="preserve"> Lo</w:t>
+      </w:r>
+      <w:r>
+        <w:t xml:space="preserve">s datos se cargan con un </w:t>
+      </w:r>
+      <w:proofErr w:type="spellStart"/>
+      <w:r>
+        <w:t>distin</w:t>
+      </w:r>
+      <w:r>
+        <w:t>c</w:t>
+      </w:r>
+      <w:r>
+        <w:t>t</w:t>
+      </w:r>
+      <w:proofErr w:type="spellEnd"/>
+      <w:r>
+        <w:t xml:space="preserve"> a partir la tabla maestra.</w:t>
+      </w:r>
+    </w:p>
+    <w:p>
+      <w:pPr>
+        <w:autoSpaceDE w:val="0"/>
+        <w:autoSpaceDN w:val="0"/>
+        <w:adjustRightInd w:val="0"/>
+        <w:spacing w:after="0" w:line="240" w:lineRule="auto"/>
+      </w:pPr>
+    </w:p>
+    <w:p>
+      <w:pPr>
+        <w:autoSpaceDE w:val="0"/>
+        <w:autoSpaceDN w:val="0"/>
+        <w:adjustRightInd w:val="0"/>
+        <w:spacing w:after="0" w:line="240" w:lineRule="auto"/>
+      </w:pPr>
+      <w:r>
+        <w:rPr>
+          <w:rFonts w:ascii="Arial Black" w:hAnsi="Arial Black"/>
+        </w:rPr>
+        <w:t>Modelos:</w:t>
+      </w:r>
+      <w:r>
+        <w:t xml:space="preserve"> Asociamos los modelos que levantamos de la tabla Maestra con los </w:t>
+      </w:r>
+      <w:proofErr w:type="spellStart"/>
+      <w:r>
+        <w:t>IDs</w:t>
+      </w:r>
+      <w:proofErr w:type="spellEnd"/>
+      <w:r>
+        <w:t xml:space="preserve"> de los fabricantes recientemente cargados en la tabla anterior.  Dado que el modelo: “modelo” pertenece a distintos fabricantes en la tabla Maestra, tomamos la decisión de aceptar este hecho como parte de la realidad, es decir que un mismo modelo pueda ser fabricado por distintos fabricantes. </w:t>
+      </w:r>
+    </w:p>
+    <w:p>
+      <w:pPr>
+        <w:autoSpaceDE w:val="0"/>
+        <w:autoSpaceDN w:val="0"/>
+        <w:adjustRightInd w:val="0"/>
+        <w:spacing w:after="0" w:line="240" w:lineRule="auto"/>
+      </w:pPr>
+    </w:p>
+    <w:p>
+      <w:pPr>
+        <w:autoSpaceDE w:val="0"/>
+        <w:autoSpaceDN w:val="0"/>
+        <w:adjustRightInd w:val="0"/>
+        <w:spacing w:after="0" w:line="240" w:lineRule="auto"/>
+      </w:pPr>
+      <w:r>
+        <w:rPr>
+          <w:rFonts w:ascii="Arial Black" w:hAnsi="Arial Black"/>
+        </w:rPr>
+        <w:t>Formas de Pago:</w:t>
+      </w:r>
+      <w:r>
+        <w:t xml:space="preserve"> D</w:t>
+      </w:r>
+      <w:r>
+        <w:t xml:space="preserve">efinimos la tabla </w:t>
+      </w:r>
+      <w:proofErr w:type="spellStart"/>
+      <w:r>
+        <w:t>t_forma_pago</w:t>
+      </w:r>
+      <w:proofErr w:type="spellEnd"/>
+      <w:r>
+        <w:t xml:space="preserve"> contemplando, en principio dos formas de pago, a saber: contado y </w:t>
+      </w:r>
+      <w:proofErr w:type="spellStart"/>
+      <w:r>
+        <w:t>tarjeta_crédito</w:t>
+      </w:r>
+      <w:proofErr w:type="spellEnd"/>
+      <w:r>
+        <w:tab/>
+      </w:r>
+    </w:p>
+    <w:p>
+      <w:pPr>
+        <w:autoSpaceDE w:val="0"/>
+        <w:autoSpaceDN w:val="0"/>
+        <w:adjustRightInd w:val="0"/>
+        <w:spacing w:after="0" w:line="240" w:lineRule="auto"/>
+      </w:pPr>
+    </w:p>
+    <w:p>
+      <w:pPr>
+        <w:autoSpaceDE w:val="0"/>
+        <w:autoSpaceDN w:val="0"/>
+        <w:adjustRightInd w:val="0"/>
+        <w:spacing w:after="0" w:line="240" w:lineRule="auto"/>
+      </w:pPr>
+      <w:r>
+        <w:rPr>
+          <w:rFonts w:ascii="Arial Black" w:hAnsi="Arial Black"/>
+        </w:rPr>
+        <w:t>Clientes:</w:t>
+      </w:r>
+      <w:r>
+        <w:t xml:space="preserve"> Con la ayuda de una tabla temporal en la cual cargamos los </w:t>
+      </w:r>
+      <w:proofErr w:type="spellStart"/>
+      <w:r>
+        <w:t>DNIs</w:t>
+      </w:r>
+      <w:proofErr w:type="spellEnd"/>
+      <w:r>
+        <w:t xml:space="preserve"> que estén asociados a más de un cliente. Levantamos, todos los datos correspondiente a los clientes desde la tabla Maestra, y cargamos la tabla definitiva de clientes, validando los casos en los cuales exista un DNI asociado a más de un cliente. </w:t>
+      </w:r>
+      <w:r>
+        <w:t xml:space="preserve">La decisión adoptada para estos casos es dar de baja a ambos clientes, ya que no podemos determinar a cuál de los dos pertenece el DNI. Cabe la aclaración que la baja es lógica, por medio de un campo </w:t>
+      </w:r>
+      <w:proofErr w:type="spellStart"/>
+      <w:r>
+        <w:t>fecha_baja</w:t>
+      </w:r>
+      <w:proofErr w:type="spellEnd"/>
+      <w:r>
+        <w:t>.</w:t>
+      </w:r>
+    </w:p>
+    <w:p>
+      <w:pPr>
+        <w:autoSpaceDE w:val="0"/>
+        <w:autoSpaceDN w:val="0"/>
+        <w:adjustRightInd w:val="0"/>
+        <w:spacing w:after="0" w:line="240" w:lineRule="auto"/>
+      </w:pPr>
+    </w:p>
+    <w:p>
+      <w:pPr>
+        <w:autoSpaceDE w:val="0"/>
+        <w:autoSpaceDN w:val="0"/>
+        <w:adjustRightInd w:val="0"/>
+        <w:spacing w:after="0" w:line="240" w:lineRule="auto"/>
+      </w:pPr>
+    </w:p>
+    <w:p>
+      <w:pPr>
+        <w:autoSpaceDE w:val="0"/>
+        <w:autoSpaceDN w:val="0"/>
+        <w:adjustRightInd w:val="0"/>
+        <w:spacing w:after="0" w:line="240" w:lineRule="auto"/>
+      </w:pPr>
+      <w:r>
+        <w:rPr>
+          <w:rFonts w:ascii="Arial Black" w:hAnsi="Arial Black"/>
+        </w:rPr>
+        <w:t>Rutas:</w:t>
+      </w:r>
+      <w:r>
+        <w:t xml:space="preserve"> </w:t>
+      </w:r>
+      <w:r>
+        <w:t xml:space="preserve">Los datos son cargados desde la tabla maestra, con ayuda de un cursor. </w:t>
+      </w:r>
+      <w:proofErr w:type="spellStart"/>
+      <w:r>
+        <w:t>Agragamos</w:t>
+      </w:r>
+      <w:proofErr w:type="spellEnd"/>
+      <w:r>
+        <w:t xml:space="preserve"> el campo </w:t>
+      </w:r>
+      <w:proofErr w:type="spellStart"/>
+      <w:r>
+        <w:t>fecha_baja</w:t>
+      </w:r>
+      <w:proofErr w:type="spellEnd"/>
+      <w:r>
+        <w:t xml:space="preserve"> para la baja lógica de la ruta. Validamos que no exista para el mismo código de ruta, distinto par ciudad origen – destino. En el caso de presentarse esta situación automáticamente se realiza la baja lógica de ambos duplicados. Las demás rutas que no presentan est</w:t>
+      </w:r>
+      <w:r>
+        <w:t xml:space="preserve">a inconsistencia se cargan con </w:t>
+      </w:r>
+      <w:proofErr w:type="spellStart"/>
+      <w:r>
+        <w:t>N</w:t>
+      </w:r>
+      <w:r>
+        <w:t>ull</w:t>
+      </w:r>
+      <w:proofErr w:type="spellEnd"/>
+      <w:r>
+        <w:t xml:space="preserve"> en el campo </w:t>
+      </w:r>
+      <w:proofErr w:type="spellStart"/>
+      <w:r>
+        <w:t>fecha_baja</w:t>
+      </w:r>
+      <w:proofErr w:type="spellEnd"/>
+      <w:r>
+        <w:t>.</w:t>
+      </w:r>
+      <w:r>
+        <w:t xml:space="preserve"> El servicio que brindan las rutas, es una clave FK que hace referencia a la PK de la tabla </w:t>
+      </w:r>
+      <w:proofErr w:type="spellStart"/>
+      <w:r>
+        <w:t>tipo_servicio</w:t>
+      </w:r>
+      <w:proofErr w:type="spellEnd"/>
+      <w:r>
+        <w:t>.</w:t>
+      </w:r>
+    </w:p>
+    <w:p>
+      <w:pPr>
+        <w:autoSpaceDE w:val="0"/>
+        <w:autoSpaceDN w:val="0"/>
+        <w:adjustRightInd w:val="0"/>
+        <w:spacing w:after="0" w:line="240" w:lineRule="auto"/>
+      </w:pPr>
+    </w:p>
+    <w:p>
+      <w:pPr>
+        <w:autoSpaceDE w:val="0"/>
+        <w:autoSpaceDN w:val="0"/>
+        <w:adjustRightInd w:val="0"/>
+        <w:spacing w:after="0" w:line="240" w:lineRule="auto"/>
+      </w:pPr>
+      <w:r>
+        <w:rPr>
+          <w:rFonts w:ascii="Arial Black" w:hAnsi="Arial Black"/>
+        </w:rPr>
+        <w:t>Aeronaves:</w:t>
+      </w:r>
+      <w:r>
+        <w:t xml:space="preserve"> Los campos</w:t>
+      </w:r>
+      <w:r>
+        <w:t>:</w:t>
+      </w:r>
+      <w:r>
+        <w:t xml:space="preserve"> </w:t>
+      </w:r>
+      <w:r>
+        <w:t>matricula</w:t>
+      </w:r>
+      <w:r>
+        <w:t xml:space="preserve">, modelo, </w:t>
+      </w:r>
+      <w:r>
+        <w:t>kg disponibles y servicios son tomados de la tabla maestra. La relación con el Fabricante se hace indirectamente a través del id de modelo.</w:t>
+      </w:r>
+    </w:p>
+    <w:p>
+      <w:pPr>
+        <w:autoSpaceDE w:val="0"/>
+        <w:autoSpaceDN w:val="0"/>
+        <w:adjustRightInd w:val="0"/>
+        <w:spacing w:after="0" w:line="240" w:lineRule="auto"/>
+      </w:pPr>
+      <w:r>
+        <w:t xml:space="preserve">Se crean los campos </w:t>
+      </w:r>
+      <w:proofErr w:type="spellStart"/>
+      <w:r>
+        <w:t>fecha_baja_definitiva</w:t>
+      </w:r>
+      <w:proofErr w:type="spellEnd"/>
+      <w:r>
+        <w:t xml:space="preserve"> para modelar dicho evento. También se generan los campos </w:t>
+      </w:r>
+      <w:proofErr w:type="spellStart"/>
+      <w:r>
+        <w:t>fecha_fuera_servicio</w:t>
+      </w:r>
+      <w:proofErr w:type="spellEnd"/>
+      <w:r>
+        <w:t xml:space="preserve"> y </w:t>
+      </w:r>
+      <w:proofErr w:type="spellStart"/>
+      <w:r>
+        <w:t>fecha_reinicio_servicio</w:t>
+      </w:r>
+      <w:proofErr w:type="spellEnd"/>
+      <w:r>
+        <w:t>, como indicativos del estado de la nave.</w:t>
+      </w:r>
+    </w:p>
+    <w:p>
+      <w:pPr>
+        <w:autoSpaceDE w:val="0"/>
+        <w:autoSpaceDN w:val="0"/>
+        <w:adjustRightInd w:val="0"/>
+        <w:spacing w:after="0" w:line="240" w:lineRule="auto"/>
+      </w:pPr>
+      <w:r>
+        <w:t xml:space="preserve">Hay un campo </w:t>
+      </w:r>
+      <w:proofErr w:type="spellStart"/>
+      <w:r>
+        <w:t>fecha_alta</w:t>
+      </w:r>
+      <w:proofErr w:type="spellEnd"/>
+      <w:r>
+        <w:t xml:space="preserve"> que modela el inicio de actividades de la nave, se coloca por </w:t>
+      </w:r>
+      <w:r>
+        <w:t>default el valor de 01-Ene-2000, dado que no hay operaciones anteriores a esa fecha.</w:t>
+      </w:r>
+    </w:p>
+    <w:p>
+      <w:pPr>
+        <w:autoSpaceDE w:val="0"/>
+        <w:autoSpaceDN w:val="0"/>
+        <w:adjustRightInd w:val="0"/>
+        <w:spacing w:after="0" w:line="240" w:lineRule="auto"/>
+      </w:pPr>
+    </w:p>
+    <w:p>
+      <w:pPr>
+        <w:autoSpaceDE w:val="0"/>
+        <w:autoSpaceDN w:val="0"/>
+        <w:adjustRightInd w:val="0"/>
+        <w:spacing w:after="0" w:line="240" w:lineRule="auto"/>
+      </w:pPr>
+      <w:r>
+        <w:rPr>
+          <w:rFonts w:ascii="Arial Black" w:hAnsi="Arial Black"/>
+        </w:rPr>
+        <w:t>Butacas:</w:t>
+      </w:r>
+      <w:r>
+        <w:t xml:space="preserve"> </w:t>
+      </w:r>
+      <w:r>
+        <w:t xml:space="preserve">Cada registro </w:t>
+      </w:r>
+      <w:r>
+        <w:t xml:space="preserve">de esta tabla asocia una butaca con su aeronave respectiva. Es decir si una aeronave tiene 40 butacas, se tendrán 40 registros para esta aeronave. El tipo de butaca está referenciado por una FK a la tabla </w:t>
+      </w:r>
+      <w:proofErr w:type="spellStart"/>
+      <w:r>
+        <w:t>tipo_butacas</w:t>
+      </w:r>
+      <w:proofErr w:type="spellEnd"/>
+      <w:r>
+        <w:t>.</w:t>
+      </w:r>
+    </w:p>
+    <w:p>
+      <w:pPr>
+        <w:autoSpaceDE w:val="0"/>
+        <w:autoSpaceDN w:val="0"/>
+        <w:adjustRightInd w:val="0"/>
+        <w:spacing w:after="0" w:line="240" w:lineRule="auto"/>
+      </w:pPr>
+    </w:p>
+    <w:p>
+      <w:pPr>
+        <w:autoSpaceDE w:val="0"/>
+        <w:autoSpaceDN w:val="0"/>
+        <w:adjustRightInd w:val="0"/>
+        <w:spacing w:after="0" w:line="240" w:lineRule="auto"/>
+      </w:pPr>
+      <w:r>
+        <w:rPr>
+          <w:rFonts w:ascii="Arial Black" w:hAnsi="Arial Black"/>
+        </w:rPr>
+        <w:lastRenderedPageBreak/>
+        <w:t>Tipo Butacas:</w:t>
+      </w:r>
+      <w:r>
+        <w:t xml:space="preserve"> La carga se hace con un </w:t>
+      </w:r>
+      <w:proofErr w:type="spellStart"/>
+      <w:r>
+        <w:t>distinct</w:t>
+      </w:r>
+      <w:proofErr w:type="spellEnd"/>
+      <w:r>
+        <w:t xml:space="preserve"> de </w:t>
+      </w:r>
+      <w:proofErr w:type="spellStart"/>
+      <w:r>
+        <w:t>Butaca_tipo</w:t>
+      </w:r>
+      <w:proofErr w:type="spellEnd"/>
+      <w:r>
+        <w:t xml:space="preserve"> de la Maestra, excluyendo las del tipo 0, por corresponder a encomienda y no a pasaje.</w:t>
+      </w:r>
+    </w:p>
+    <w:p>
+      <w:pPr>
+        <w:autoSpaceDE w:val="0"/>
+        <w:autoSpaceDN w:val="0"/>
+        <w:adjustRightInd w:val="0"/>
+        <w:spacing w:after="0" w:line="240" w:lineRule="auto"/>
+      </w:pPr>
+    </w:p>
+    <w:p>
+      <w:pPr>
+        <w:autoSpaceDE w:val="0"/>
+        <w:autoSpaceDN w:val="0"/>
+        <w:adjustRightInd w:val="0"/>
+        <w:spacing w:after="0" w:line="240" w:lineRule="auto"/>
+      </w:pPr>
+      <w:r>
+        <w:rPr>
+          <w:rFonts w:ascii="Arial Black" w:hAnsi="Arial Black"/>
+        </w:rPr>
+        <w:t>Viajes:</w:t>
+      </w:r>
+      <w:r>
+        <w:t xml:space="preserve"> </w:t>
+      </w:r>
+      <w:r>
+        <w:t xml:space="preserve">Los viajes tienen referencia a través de claves FK a los </w:t>
+      </w:r>
+      <w:proofErr w:type="spellStart"/>
+      <w:r>
+        <w:t>IDs</w:t>
+      </w:r>
+      <w:proofErr w:type="spellEnd"/>
+      <w:r>
+        <w:t xml:space="preserve"> de rutas y aeronaves. En la migración de datos se hacen todas las validaciones que después se deberán tener en cuenta en la aplicación, como ser: que la fecha de venta sea futura, que los servicios de rutas y naves coincidan, que no exista un avión con la misma fecha de salida para distintas rutas. Se creó el campo </w:t>
+      </w:r>
+      <w:proofErr w:type="spellStart"/>
+      <w:r>
+        <w:t>viaje_invalido</w:t>
+      </w:r>
+      <w:proofErr w:type="spellEnd"/>
+      <w:r>
+        <w:t xml:space="preserve"> para cuando no se cumple alguna de estas restricciones.</w:t>
+      </w:r>
+    </w:p>
+    <w:p>
+      <w:pPr>
+        <w:autoSpaceDE w:val="0"/>
+        <w:autoSpaceDN w:val="0"/>
+        <w:adjustRightInd w:val="0"/>
+        <w:spacing w:after="0" w:line="240" w:lineRule="auto"/>
+      </w:pPr>
+    </w:p>
+    <w:p>
+      <w:pPr>
+        <w:autoSpaceDE w:val="0"/>
+        <w:autoSpaceDN w:val="0"/>
+        <w:adjustRightInd w:val="0"/>
+        <w:spacing w:after="0" w:line="240" w:lineRule="auto"/>
+      </w:pPr>
+      <w:r>
+        <w:rPr>
+          <w:rFonts w:ascii="Arial Black" w:hAnsi="Arial Black"/>
+        </w:rPr>
+        <w:t>Compras:</w:t>
+      </w:r>
+      <w:r>
+        <w:t xml:space="preserve"> Modelamos las compras como una asociación de cliente y viaje(o vuelo). Las compras son referenciadas por los pasajes y paquetes.</w:t>
+      </w:r>
+      <w:r>
+        <w:t xml:space="preserve"> Para la migración de datos se </w:t>
+      </w:r>
+      <w:r>
+        <w:t>usó</w:t>
+      </w:r>
+      <w:r>
+        <w:t xml:space="preserve"> un cursor, con el cual se cargan también la tabla de pasajes y </w:t>
+      </w:r>
+      <w:proofErr w:type="spellStart"/>
+      <w:r>
+        <w:t>paquetes.</w:t>
+      </w:r>
+      <w:r>
+        <w:t>d</w:t>
+      </w:r>
+      <w:proofErr w:type="spellEnd"/>
+    </w:p>
+    <w:p>
+      <w:pPr>
+        <w:autoSpaceDE w:val="0"/>
+        <w:autoSpaceDN w:val="0"/>
+        <w:adjustRightInd w:val="0"/>
+        <w:spacing w:after="0" w:line="240" w:lineRule="auto"/>
+      </w:pPr>
+    </w:p>
+    <w:p>
+      <w:pPr>
+        <w:autoSpaceDE w:val="0"/>
+        <w:autoSpaceDN w:val="0"/>
+        <w:adjustRightInd w:val="0"/>
+        <w:spacing w:after="0" w:line="240" w:lineRule="auto"/>
+      </w:pPr>
+      <w:r>
+        <w:rPr>
+          <w:rFonts w:ascii="Arial Black" w:hAnsi="Arial Black"/>
+        </w:rPr>
+        <w:t>Pasajes y Paquetes:</w:t>
+      </w:r>
+      <w:r>
+        <w:t xml:space="preserve"> </w:t>
+      </w:r>
+      <w:r>
+        <w:t>Fueron modelados en dos tablas distintas y hacen referencia a</w:t>
+      </w:r>
+      <w:r>
+        <w:t xml:space="preserve"> la compra y cliente por medio de claves  FK.</w:t>
+      </w:r>
+    </w:p>
+    <w:p>
+      <w:pPr>
+        <w:autoSpaceDE w:val="0"/>
+        <w:autoSpaceDN w:val="0"/>
+        <w:adjustRightInd w:val="0"/>
+        <w:spacing w:after="0" w:line="240" w:lineRule="auto"/>
+      </w:pPr>
+      <w:r>
+        <w:t xml:space="preserve">Los pasajes hacen referencia a las butacas. Pueden existir varios pasajes que hagan referencia a la misma compra. Existe un campo </w:t>
+      </w:r>
+      <w:proofErr w:type="spellStart"/>
+      <w:r>
+        <w:t>estado_pasaje</w:t>
+      </w:r>
+      <w:proofErr w:type="spellEnd"/>
+      <w:r>
+        <w:t xml:space="preserve"> para indicar en el mismo si hubo devolución.</w:t>
+      </w:r>
+    </w:p>
+    <w:p>
+      <w:pPr>
+        <w:autoSpaceDE w:val="0"/>
+        <w:autoSpaceDN w:val="0"/>
+        <w:adjustRightInd w:val="0"/>
+        <w:spacing w:after="0" w:line="240" w:lineRule="auto"/>
+      </w:pPr>
+    </w:p>
+    <w:p>
+      <w:pPr>
+        <w:autoSpaceDE w:val="0"/>
+        <w:autoSpaceDN w:val="0"/>
+        <w:adjustRightInd w:val="0"/>
+        <w:spacing w:after="0" w:line="240" w:lineRule="auto"/>
+        <w:rPr>
+          <w:rFonts w:ascii="Arial Black" w:hAnsi="Arial Black"/>
+        </w:rPr>
+      </w:pPr>
+      <w:r>
+        <w:rPr>
+          <w:rFonts w:ascii="Arial Black" w:hAnsi="Arial Black"/>
+        </w:rPr>
+        <w:t>Devolución:</w:t>
+      </w:r>
+    </w:p>
+    <w:p>
+      <w:pPr>
+        <w:autoSpaceDE w:val="0"/>
+        <w:autoSpaceDN w:val="0"/>
+        <w:adjustRightInd w:val="0"/>
+        <w:spacing w:after="0" w:line="240" w:lineRule="auto"/>
+      </w:pPr>
+      <w:r>
+        <w:t xml:space="preserve">La devolución está relacionada con la compra, esto impacta en la tabla </w:t>
+      </w:r>
+      <w:proofErr w:type="spellStart"/>
+      <w:r>
+        <w:t>t_devoluciones</w:t>
+      </w:r>
+      <w:proofErr w:type="spellEnd"/>
+      <w:r>
+        <w:t xml:space="preserve">.  También se impacta las tablas: </w:t>
+      </w:r>
+      <w:proofErr w:type="spellStart"/>
+      <w:r>
+        <w:t>devolución_pasajes</w:t>
+      </w:r>
+      <w:proofErr w:type="spellEnd"/>
+      <w:r>
+        <w:t xml:space="preserve"> o </w:t>
+      </w:r>
+      <w:proofErr w:type="spellStart"/>
+      <w:r>
+        <w:t>devolución_paquete</w:t>
+      </w:r>
+      <w:proofErr w:type="spellEnd"/>
+      <w:r>
+        <w:t>, de acuerdo a si la devolución se refiere a un pasaje o una encomienda.</w:t>
+      </w:r>
+    </w:p>
+    <w:p>
+      <w:pPr>
+        <w:autoSpaceDE w:val="0"/>
+        <w:autoSpaceDN w:val="0"/>
+        <w:adjustRightInd w:val="0"/>
+        <w:spacing w:after="0" w:line="240" w:lineRule="auto"/>
+      </w:pPr>
+    </w:p>
+    <w:p>
+      <w:pPr>
+        <w:rPr>
+          <w:rFonts w:ascii="Arial Black" w:hAnsi="Arial Black"/>
+        </w:rPr>
+      </w:pPr>
+    </w:p>
+    <w:p>
+      <w:pPr>
+        <w:rPr>
+          <w:rFonts w:ascii="Arial Black" w:hAnsi="Arial Black"/>
+        </w:rPr>
+      </w:pPr>
+    </w:p>
+    <w:p>
+      <w:pPr>
+        <w:rPr>
+          <w:rFonts w:ascii="Arial Black" w:hAnsi="Arial Black"/>
+        </w:rPr>
+      </w:pPr>
+    </w:p>
+    <w:p>
+      <w:pPr>
+        <w:rPr>
+          <w:rFonts w:ascii="Arial Black" w:hAnsi="Arial Black"/>
+        </w:rPr>
+      </w:pPr>
+    </w:p>
+    <w:p>
+      <w:pPr>
+        <w:rPr>
+          <w:rFonts w:ascii="Arial Black" w:hAnsi="Arial Black"/>
+        </w:rPr>
+      </w:pPr>
+    </w:p>
+    <w:p>
+      <w:pPr>
+        <w:rPr>
+          <w:rFonts w:ascii="Arial Black" w:hAnsi="Arial Black"/>
+        </w:rPr>
+      </w:pPr>
+    </w:p>
+    <w:p>
+      <w:pPr>
+        <w:rPr>
+          <w:rFonts w:ascii="Arial Black" w:hAnsi="Arial Black"/>
+        </w:rPr>
+      </w:pPr>
+    </w:p>
+    <w:p>
+      <w:pPr>
+        <w:rPr>
+          <w:rFonts w:ascii="Arial Black" w:hAnsi="Arial Black"/>
+        </w:rPr>
+      </w:pPr>
+    </w:p>
+    <w:p>
+      <w:pPr>
+        <w:rPr>
+          <w:rFonts w:ascii="Arial Black" w:hAnsi="Arial Black"/>
+        </w:rPr>
+      </w:pPr>
+    </w:p>
+    <w:p>
+      <w:pPr>
+        <w:rPr>
+          <w:rFonts w:ascii="Arial Black" w:hAnsi="Arial Black"/>
+        </w:rPr>
+      </w:pPr>
+    </w:p>
+    <w:p>
+      <w:pPr>
+        <w:rPr>
+          <w:rFonts w:ascii="Arial Black" w:hAnsi="Arial Black"/>
+        </w:rPr>
+      </w:pPr>
+    </w:p>
+    <w:p>
+      <w:pPr>
+        <w:rPr>
+          <w:rFonts w:ascii="Arial Black" w:hAnsi="Arial Black"/>
+        </w:rPr>
+      </w:pPr>
+    </w:p>
+    <w:p>
+      <w:pPr>
+        <w:rPr>
+          <w:rFonts w:ascii="Arial Black" w:hAnsi="Arial Black"/>
+        </w:rPr>
+      </w:pPr>
+    </w:p>
+    <w:p>
+      <w:pPr>
+        <w:rPr>
+          <w:rFonts w:ascii="Arial Black" w:hAnsi="Arial Black"/>
+        </w:rPr>
+      </w:pPr>
+    </w:p>
+    <w:p>
+      <w:pPr>
+        <w:rPr>
+          <w:rFonts w:ascii="Arial Black" w:hAnsi="Arial Black"/>
+        </w:rPr>
+      </w:pPr>
+    </w:p>
+    <w:p>
+      <w:pPr>
+        <w:rPr>
+          <w:rFonts w:ascii="Arial Black" w:hAnsi="Arial Black"/>
+        </w:rPr>
+      </w:pPr>
+    </w:p>
+    <w:p>
+      <w:pPr>
+        <w:rPr>
+          <w:rFonts w:ascii="Arial Black" w:hAnsi="Arial Black"/>
+        </w:rPr>
+      </w:pPr>
+    </w:p>
+    <w:p>
+      <w:r>
+        <w:rPr>
+          <w:rFonts w:ascii="Arial Black" w:hAnsi="Arial Black"/>
+        </w:rPr>
+        <w:t xml:space="preserve">Respecto </w:t>
+      </w:r>
+      <w:r>
+        <w:rPr>
+          <w:rFonts w:ascii="Arial Black" w:hAnsi="Arial Black"/>
+        </w:rPr>
+        <w:t>a la seguridad del Sistema:</w:t>
+      </w:r>
+    </w:p>
+    <w:p>
+      <w:pPr>
+        <w:autoSpaceDE w:val="0"/>
+        <w:autoSpaceDN w:val="0"/>
+        <w:adjustRightInd w:val="0"/>
+        <w:spacing w:after="0" w:line="240" w:lineRule="auto"/>
+      </w:pPr>
+      <w:r>
+        <w:t xml:space="preserve">Cada rol (tabla </w:t>
+      </w:r>
+      <w:proofErr w:type="spellStart"/>
+      <w:r>
+        <w:rPr>
+          <w:b/>
+        </w:rPr>
+        <w:t>t_roles</w:t>
+      </w:r>
+      <w:proofErr w:type="spellEnd"/>
+      <w:r>
+        <w:t xml:space="preserve">) posee sus funcionalidades </w:t>
+      </w:r>
+      <w:r>
+        <w:t>(</w:t>
+      </w:r>
+      <w:proofErr w:type="spellStart"/>
+      <w:r>
+        <w:rPr>
+          <w:b/>
+        </w:rPr>
+        <w:t>t_funcionalidades</w:t>
+      </w:r>
+      <w:proofErr w:type="spellEnd"/>
+      <w:r>
+        <w:t>). Para saber cuáles funcionalidades tiene cada rol se utiliza la tabla de funcionalidades por rol (</w:t>
+      </w:r>
+      <w:proofErr w:type="spellStart"/>
+      <w:r>
+        <w:rPr>
+          <w:b/>
+        </w:rPr>
+        <w:t>t_func_rol</w:t>
+      </w:r>
+      <w:proofErr w:type="spellEnd"/>
+      <w:r>
+        <w:t>).</w:t>
+      </w:r>
+    </w:p>
+    <w:p>
+      <w:pPr>
+        <w:autoSpaceDE w:val="0"/>
+        <w:autoSpaceDN w:val="0"/>
+        <w:adjustRightInd w:val="0"/>
+        <w:spacing w:after="0" w:line="240" w:lineRule="auto"/>
+      </w:pPr>
+      <w:r>
+        <w:t xml:space="preserve">En la tabla </w:t>
+      </w:r>
+      <w:proofErr w:type="spellStart"/>
+      <w:r>
+        <w:rPr>
+          <w:b/>
+        </w:rPr>
+        <w:t>t_funcionalidades</w:t>
+      </w:r>
+      <w:proofErr w:type="spellEnd"/>
+      <w:r>
+        <w:rPr>
+          <w:b/>
+        </w:rPr>
+        <w:t xml:space="preserve"> </w:t>
+      </w:r>
+      <w:r>
+        <w:t xml:space="preserve">se guardan las descripciones de las funcionalidades (puntos de menú) que se corresponden con las opciones que poseen habilitadas cada usuario. </w:t>
+      </w:r>
+    </w:p>
+    <w:p>
+      <w:pPr>
+        <w:autoSpaceDE w:val="0"/>
+        <w:autoSpaceDN w:val="0"/>
+        <w:adjustRightInd w:val="0"/>
+        <w:spacing w:after="0" w:line="240" w:lineRule="auto"/>
+      </w:pPr>
+      <w:r>
+        <w:t xml:space="preserve">Dichos Usuarios se almacenarán en la tabla </w:t>
+      </w:r>
+      <w:proofErr w:type="spellStart"/>
+      <w:r>
+        <w:rPr>
+          <w:b/>
+        </w:rPr>
+        <w:t>t_usuarios</w:t>
+      </w:r>
+      <w:proofErr w:type="spellEnd"/>
+      <w:r>
+        <w:t>.</w:t>
+      </w:r>
+      <w:r>
+        <w:t xml:space="preserve"> Se satisface la posibilidad de que cada usuario tenga más de un tol mediante la tabla </w:t>
+      </w:r>
+      <w:proofErr w:type="spellStart"/>
+      <w:r>
+        <w:rPr>
+          <w:b/>
+        </w:rPr>
+        <w:t>t_rol_usuario</w:t>
+      </w:r>
+      <w:proofErr w:type="spellEnd"/>
+      <w:r>
+        <w:t xml:space="preserve">. </w:t>
+      </w:r>
+    </w:p>
+    <w:p>
+      <w:pPr>
+        <w:autoSpaceDE w:val="0"/>
+        <w:autoSpaceDN w:val="0"/>
+        <w:adjustRightInd w:val="0"/>
+        <w:spacing w:after="0" w:line="240" w:lineRule="auto"/>
+      </w:pPr>
+      <w:r>
+        <w:t xml:space="preserve">A cada usuario se le podrá asignar un cliente en el sistema (Tabla </w:t>
+      </w:r>
+      <w:proofErr w:type="spellStart"/>
+      <w:r>
+        <w:t>t_clientes</w:t>
+      </w:r>
+      <w:proofErr w:type="spellEnd"/>
+      <w:r>
+        <w:t>).</w:t>
+      </w:r>
+    </w:p>
+    <w:p>
+      <w:pPr>
+        <w:autoSpaceDE w:val="0"/>
+        <w:autoSpaceDN w:val="0"/>
+        <w:adjustRightInd w:val="0"/>
+        <w:spacing w:after="0" w:line="240" w:lineRule="auto"/>
+      </w:pPr>
+    </w:p>
+    <w:p>
+      <w:pPr>
+        <w:rPr>
+          <w:rFonts w:ascii="Arial Black" w:hAnsi="Arial Black"/>
+        </w:rPr>
+      </w:pPr>
+      <w:r>
+        <w:rPr>
+          <w:rFonts w:ascii="Arial Black" w:hAnsi="Arial Black"/>
+        </w:rPr>
+        <w:t>DER –  Roles-Funcionalidades</w:t>
+      </w:r>
+    </w:p>
+    <w:p>
+      <w:pPr>
+        <w:autoSpaceDE w:val="0"/>
+        <w:autoSpaceDN w:val="0"/>
+        <w:adjustRightInd w:val="0"/>
+        <w:spacing w:after="0" w:line="240" w:lineRule="auto"/>
+      </w:pPr>
       <w:r>
         <w:rPr>
           <w:rFonts w:ascii="Arial Black" w:hAnsi="Arial Black"/>
           <w:noProof/>
           <w:lang w:eastAsia="es-AR"/>
         </w:rPr>
-        <w:lastRenderedPageBreak/>
         <w:drawing>
-          <wp:inline distT="0" distB="0" distL="0" distR="0">
-            <wp:extent cx="5315585" cy="7428712"/>
-            <wp:effectExtent l="0" t="0" r="0" b="1270"/>
+          <wp:inline distT="0" distB="0" distL="0" distR="0" wp14:anchorId="5A90A3CC" wp14:editId="79E89C94">
+            <wp:extent cx="5315240" cy="5927834"/>
+            <wp:effectExtent l="0" t="0" r="0" b="0"/>
             <wp:docPr id="4" name="Imagen 4"/>
             <wp:cNvGraphicFramePr>
               <a:graphicFrameLocks xmlns:a="http://schemas.openxmlformats.org/drawingml/2006/main" noChangeAspect="1"/>
@@ -1604,7 +2760,7 @@
                     </pic:cNvPicPr>
                   </pic:nvPicPr>
                   <pic:blipFill>
-                    <a:blip r:embed="rId5">
+                    <a:blip r:embed="rId7">
                       <a:extLst>
                         <a:ext uri="{28A0092B-C50C-407E-A947-70E740481C1C}">
                           <a14:useLocalDpi xmlns:a14="http://schemas.microsoft.com/office/drawing/2010/main" val="0"/>
@@ -1619,7 +2775,7 @@
                   <pic:spPr bwMode="auto">
                     <a:xfrm>
                       <a:off x="0" y="0"/>
-                      <a:ext cx="5324051" cy="7440544"/>
+                      <a:ext cx="5329047" cy="5943232"/>
                     </a:xfrm>
                     <a:prstGeom prst="rect">
                       <a:avLst/>
@@ -1636,749 +2792,8 @@
         </w:drawing>
       </w:r>
     </w:p>
-    <w:p>
-      <w:pPr>
-        <w:rPr>
-          <w:rFonts w:ascii="Arial Black" w:hAnsi="Arial Black"/>
-        </w:rPr>
-      </w:pPr>
-    </w:p>
-    <w:p>
-      <w:pPr>
-        <w:rPr>
-          <w:rFonts w:ascii="Arial Black" w:hAnsi="Arial Black"/>
-        </w:rPr>
-      </w:pPr>
-    </w:p>
-    <w:p>
-      <w:pPr>
-        <w:rPr>
-          <w:rFonts w:ascii="Arial Black" w:hAnsi="Arial Black"/>
-        </w:rPr>
-      </w:pPr>
-    </w:p>
-    <w:p>
-      <w:pPr>
-        <w:rPr>
-          <w:rFonts w:ascii="Arial Black" w:hAnsi="Arial Black"/>
-        </w:rPr>
-      </w:pPr>
-    </w:p>
-    <w:p>
-      <w:pPr>
-        <w:rPr>
-          <w:rFonts w:ascii="Arial Black" w:hAnsi="Arial Black"/>
-        </w:rPr>
-      </w:pPr>
-      <w:r>
-        <w:rPr>
-          <w:rFonts w:ascii="Arial Black" w:hAnsi="Arial Black"/>
-        </w:rPr>
-        <w:lastRenderedPageBreak/>
-        <w:t>Migración de Datos</w:t>
-      </w:r>
-    </w:p>
-    <w:p>
-      <w:r>
-        <w:rPr>
-          <w:rFonts w:ascii="Arial Black" w:hAnsi="Arial Black"/>
-        </w:rPr>
-        <w:t>Servicios:</w:t>
-      </w:r>
-      <w:r>
-        <w:t xml:space="preserve"> </w:t>
-      </w:r>
-      <w:r>
-        <w:t xml:space="preserve">En la tabla servicios, los datos se cargan a partir de </w:t>
-      </w:r>
-      <w:r>
-        <w:t xml:space="preserve">la tabla maestra, con un </w:t>
-      </w:r>
-      <w:proofErr w:type="spellStart"/>
-      <w:r>
-        <w:t>distin</w:t>
-      </w:r>
-      <w:r>
-        <w:t>c</w:t>
-      </w:r>
-      <w:r>
-        <w:t>t</w:t>
-      </w:r>
-      <w:proofErr w:type="spellEnd"/>
-      <w:r>
-        <w:t xml:space="preserve">  </w:t>
-      </w:r>
-      <w:r>
-        <w:t>sobre el campo servicio. Estipulamos los</w:t>
-      </w:r>
-      <w:r>
-        <w:t xml:space="preserve"> porcentaje</w:t>
-      </w:r>
-      <w:r>
-        <w:t>s</w:t>
-      </w:r>
-      <w:r>
-        <w:t xml:space="preserve"> adicional</w:t>
-      </w:r>
-      <w:r>
-        <w:t>es</w:t>
-      </w:r>
-      <w:r>
-        <w:t xml:space="preserve"> con valores de </w:t>
-      </w:r>
-      <w:r>
-        <w:t>30, 20 y 10 para Primera Clase, Ejecutivo y Turista, respectivamente. Y cualquier otro tipo de servicio que exista le imputamos el porcentaje de 5.</w:t>
-      </w:r>
-    </w:p>
-    <w:p/>
-    <w:p>
-      <w:pPr>
-        <w:autoSpaceDE w:val="0"/>
-        <w:autoSpaceDN w:val="0"/>
-        <w:adjustRightInd w:val="0"/>
-        <w:spacing w:after="0" w:line="240" w:lineRule="auto"/>
-      </w:pPr>
-      <w:proofErr w:type="spellStart"/>
-      <w:r>
-        <w:rPr>
-          <w:rFonts w:ascii="Arial Black" w:hAnsi="Arial Black"/>
-        </w:rPr>
-        <w:t>Ciudades_Aeropuertos</w:t>
-      </w:r>
-      <w:proofErr w:type="spellEnd"/>
-      <w:r>
-        <w:rPr>
-          <w:rFonts w:ascii="Arial Black" w:hAnsi="Arial Black"/>
-        </w:rPr>
-        <w:t>:</w:t>
-      </w:r>
-      <w:r>
-        <w:t xml:space="preserve"> </w:t>
-      </w:r>
-      <w:r>
-        <w:t xml:space="preserve">Los datos se cargan a partir de los campos </w:t>
-      </w:r>
-      <w:proofErr w:type="spellStart"/>
-      <w:r>
-        <w:t>Ruta_Ciudad_Origen</w:t>
-      </w:r>
-      <w:proofErr w:type="spellEnd"/>
-      <w:r>
-        <w:t xml:space="preserve"> y </w:t>
-      </w:r>
-      <w:proofErr w:type="spellStart"/>
-      <w:r>
-        <w:t>Ruta_Ciudad_Destino</w:t>
-      </w:r>
-      <w:proofErr w:type="spellEnd"/>
-      <w:r>
-        <w:t xml:space="preserve"> con un </w:t>
-      </w:r>
-      <w:proofErr w:type="spellStart"/>
-      <w:r>
-        <w:t>distin</w:t>
-      </w:r>
-      <w:r>
-        <w:t>ct</w:t>
-      </w:r>
-      <w:proofErr w:type="spellEnd"/>
-      <w:r>
-        <w:t xml:space="preserve"> de los mismos sobre la tabla maestra.</w:t>
-      </w:r>
-    </w:p>
-    <w:p>
-      <w:pPr>
-        <w:autoSpaceDE w:val="0"/>
-        <w:autoSpaceDN w:val="0"/>
-        <w:adjustRightInd w:val="0"/>
-        <w:spacing w:after="0" w:line="240" w:lineRule="auto"/>
-      </w:pPr>
-    </w:p>
-    <w:p>
-      <w:pPr>
-        <w:autoSpaceDE w:val="0"/>
-        <w:autoSpaceDN w:val="0"/>
-        <w:adjustRightInd w:val="0"/>
-        <w:spacing w:after="0" w:line="240" w:lineRule="auto"/>
-      </w:pPr>
-      <w:r>
-        <w:rPr>
-          <w:rFonts w:ascii="Arial Black" w:hAnsi="Arial Black"/>
-        </w:rPr>
-        <w:t>Aeronave Fabricantes:</w:t>
-      </w:r>
-      <w:r>
-        <w:t xml:space="preserve"> Lo</w:t>
-      </w:r>
-      <w:r>
-        <w:t xml:space="preserve">s datos se cargan con un </w:t>
-      </w:r>
-      <w:proofErr w:type="spellStart"/>
-      <w:r>
-        <w:t>distin</w:t>
-      </w:r>
-      <w:r>
-        <w:t>c</w:t>
-      </w:r>
-      <w:r>
-        <w:t>t</w:t>
-      </w:r>
-      <w:proofErr w:type="spellEnd"/>
-      <w:r>
-        <w:t xml:space="preserve"> a partir la tabla maestra.</w:t>
-      </w:r>
-    </w:p>
-    <w:p>
-      <w:pPr>
-        <w:autoSpaceDE w:val="0"/>
-        <w:autoSpaceDN w:val="0"/>
-        <w:adjustRightInd w:val="0"/>
-        <w:spacing w:after="0" w:line="240" w:lineRule="auto"/>
-      </w:pPr>
-    </w:p>
-    <w:p>
-      <w:pPr>
-        <w:autoSpaceDE w:val="0"/>
-        <w:autoSpaceDN w:val="0"/>
-        <w:adjustRightInd w:val="0"/>
-        <w:spacing w:after="0" w:line="240" w:lineRule="auto"/>
-      </w:pPr>
-      <w:r>
-        <w:rPr>
-          <w:rFonts w:ascii="Arial Black" w:hAnsi="Arial Black"/>
-        </w:rPr>
-        <w:t>Modelos:</w:t>
-      </w:r>
-      <w:r>
-        <w:t xml:space="preserve"> Asociamos los modelos que levantamos de la tabla Maestra con los </w:t>
-      </w:r>
-      <w:proofErr w:type="spellStart"/>
-      <w:r>
-        <w:t>IDs</w:t>
-      </w:r>
-      <w:proofErr w:type="spellEnd"/>
-      <w:r>
-        <w:t xml:space="preserve"> de los fabricantes recientemente cargados en la tabla anterior.  Dado que el modelo: “modelo” pertenece a distintos fabricantes en la tabla Maestra, tomamos la decisión de aceptar este hecho como parte de la realidad, es decir que un mismo modelo pueda ser fabricado por distintos fabricantes. </w:t>
-      </w:r>
-    </w:p>
-    <w:p>
-      <w:pPr>
-        <w:autoSpaceDE w:val="0"/>
-        <w:autoSpaceDN w:val="0"/>
-        <w:adjustRightInd w:val="0"/>
-        <w:spacing w:after="0" w:line="240" w:lineRule="auto"/>
-      </w:pPr>
-    </w:p>
-    <w:p>
-      <w:pPr>
-        <w:autoSpaceDE w:val="0"/>
-        <w:autoSpaceDN w:val="0"/>
-        <w:adjustRightInd w:val="0"/>
-        <w:spacing w:after="0" w:line="240" w:lineRule="auto"/>
-      </w:pPr>
-      <w:r>
-        <w:rPr>
-          <w:rFonts w:ascii="Arial Black" w:hAnsi="Arial Black"/>
-        </w:rPr>
-        <w:t>Formas de Pago:</w:t>
-      </w:r>
-      <w:r>
-        <w:t xml:space="preserve"> D</w:t>
-      </w:r>
-      <w:r>
-        <w:t xml:space="preserve">efinimos la tabla </w:t>
-      </w:r>
-      <w:proofErr w:type="spellStart"/>
-      <w:r>
-        <w:t>t_forma_pago</w:t>
-      </w:r>
-      <w:proofErr w:type="spellEnd"/>
-      <w:r>
-        <w:t xml:space="preserve"> contemplando, en principio dos formas de pago, a saber: contado y </w:t>
-      </w:r>
-      <w:proofErr w:type="spellStart"/>
-      <w:r>
-        <w:t>tarjeta_crédito</w:t>
-      </w:r>
-      <w:proofErr w:type="spellEnd"/>
-      <w:r>
-        <w:tab/>
-      </w:r>
-    </w:p>
-    <w:p>
-      <w:pPr>
-        <w:autoSpaceDE w:val="0"/>
-        <w:autoSpaceDN w:val="0"/>
-        <w:adjustRightInd w:val="0"/>
-        <w:spacing w:after="0" w:line="240" w:lineRule="auto"/>
-      </w:pPr>
-    </w:p>
-    <w:p>
-      <w:pPr>
-        <w:autoSpaceDE w:val="0"/>
-        <w:autoSpaceDN w:val="0"/>
-        <w:adjustRightInd w:val="0"/>
-        <w:spacing w:after="0" w:line="240" w:lineRule="auto"/>
-      </w:pPr>
-      <w:r>
-        <w:rPr>
-          <w:rFonts w:ascii="Arial Black" w:hAnsi="Arial Black"/>
-        </w:rPr>
-        <w:t>Clientes:</w:t>
-      </w:r>
-      <w:r>
-        <w:t xml:space="preserve"> Con la ayuda de una tabla temporal en la cual cargamos los </w:t>
-      </w:r>
-      <w:proofErr w:type="spellStart"/>
-      <w:r>
-        <w:t>DNIs</w:t>
-      </w:r>
-      <w:proofErr w:type="spellEnd"/>
-      <w:r>
-        <w:t xml:space="preserve"> que estén asociados a más de un cliente. Levantamos, todos los datos correspondiente a los clientes desde la tabla Maestra, y cargamos la tabla definitiva de clientes, validando los casos en los cuales exista un DNI asociado a más de un cliente. </w:t>
-      </w:r>
-      <w:r>
-        <w:t xml:space="preserve">La decisión adoptada para estos casos es dar de baja a ambos clientes, ya que no podemos determinar a cuál de los dos pertenece el DNI. Cabe la aclaración que la baja es lógica, por medio de un campo </w:t>
-      </w:r>
-      <w:proofErr w:type="spellStart"/>
-      <w:r>
-        <w:t>fecha_baja</w:t>
-      </w:r>
-      <w:proofErr w:type="spellEnd"/>
-      <w:r>
-        <w:t>.</w:t>
-      </w:r>
-    </w:p>
-    <w:p>
-      <w:pPr>
-        <w:autoSpaceDE w:val="0"/>
-        <w:autoSpaceDN w:val="0"/>
-        <w:adjustRightInd w:val="0"/>
-        <w:spacing w:after="0" w:line="240" w:lineRule="auto"/>
-      </w:pPr>
-    </w:p>
-    <w:p>
-      <w:pPr>
-        <w:autoSpaceDE w:val="0"/>
-        <w:autoSpaceDN w:val="0"/>
-        <w:adjustRightInd w:val="0"/>
-        <w:spacing w:after="0" w:line="240" w:lineRule="auto"/>
-      </w:pPr>
-    </w:p>
-    <w:p>
-      <w:pPr>
-        <w:autoSpaceDE w:val="0"/>
-        <w:autoSpaceDN w:val="0"/>
-        <w:adjustRightInd w:val="0"/>
-        <w:spacing w:after="0" w:line="240" w:lineRule="auto"/>
-      </w:pPr>
-      <w:r>
-        <w:rPr>
-          <w:rFonts w:ascii="Arial Black" w:hAnsi="Arial Black"/>
-        </w:rPr>
-        <w:t>Rutas:</w:t>
-      </w:r>
-      <w:r>
-        <w:t xml:space="preserve"> </w:t>
-      </w:r>
-      <w:r>
-        <w:t xml:space="preserve">Los datos son cargados desde la tabla maestra, con ayuda de un cursor. </w:t>
-      </w:r>
-      <w:proofErr w:type="spellStart"/>
-      <w:r>
-        <w:t>Agragamos</w:t>
-      </w:r>
-      <w:proofErr w:type="spellEnd"/>
-      <w:r>
-        <w:t xml:space="preserve"> el campo </w:t>
-      </w:r>
-      <w:proofErr w:type="spellStart"/>
-      <w:r>
-        <w:t>fecha_baja</w:t>
-      </w:r>
-      <w:proofErr w:type="spellEnd"/>
-      <w:r>
-        <w:t xml:space="preserve"> para la baja lógica de la ruta. Validamos que no exista para el mismo código de ruta, distinto par ciudad origen – destino. En el caso de presentarse esta situación automáticamente se realiza la baja lógica de ambos duplicados. Las demás rutas que no presentan est</w:t>
-      </w:r>
-      <w:r>
-        <w:t xml:space="preserve">a inconsistencia se cargan con </w:t>
-      </w:r>
-      <w:proofErr w:type="spellStart"/>
-      <w:r>
-        <w:t>N</w:t>
-      </w:r>
-      <w:r>
-        <w:t>ull</w:t>
-      </w:r>
-      <w:proofErr w:type="spellEnd"/>
-      <w:r>
-        <w:t xml:space="preserve"> en el campo </w:t>
-      </w:r>
-      <w:proofErr w:type="spellStart"/>
-      <w:r>
-        <w:t>fecha_baja</w:t>
-      </w:r>
-      <w:proofErr w:type="spellEnd"/>
-      <w:r>
-        <w:t>.</w:t>
-      </w:r>
-      <w:r>
-        <w:t xml:space="preserve"> El servicio que brindan las rutas, es una clave FK que hace referencia a la PK de la tabla </w:t>
-      </w:r>
-      <w:proofErr w:type="spellStart"/>
-      <w:r>
-        <w:t>tipo_servicio</w:t>
-      </w:r>
-      <w:proofErr w:type="spellEnd"/>
-      <w:r>
-        <w:t>.</w:t>
-      </w:r>
-    </w:p>
-    <w:p>
-      <w:pPr>
-        <w:autoSpaceDE w:val="0"/>
-        <w:autoSpaceDN w:val="0"/>
-        <w:adjustRightInd w:val="0"/>
-        <w:spacing w:after="0" w:line="240" w:lineRule="auto"/>
-      </w:pPr>
-    </w:p>
-    <w:p>
-      <w:pPr>
-        <w:autoSpaceDE w:val="0"/>
-        <w:autoSpaceDN w:val="0"/>
-        <w:adjustRightInd w:val="0"/>
-        <w:spacing w:after="0" w:line="240" w:lineRule="auto"/>
-      </w:pPr>
-      <w:r>
-        <w:rPr>
-          <w:rFonts w:ascii="Arial Black" w:hAnsi="Arial Black"/>
-        </w:rPr>
-        <w:t>Aeronaves:</w:t>
-      </w:r>
-      <w:r>
-        <w:t xml:space="preserve"> Los campos</w:t>
-      </w:r>
-      <w:r>
-        <w:t>:</w:t>
-      </w:r>
-      <w:r>
-        <w:t xml:space="preserve"> </w:t>
-      </w:r>
-      <w:r>
-        <w:t>matricula</w:t>
-      </w:r>
-      <w:r>
-        <w:t xml:space="preserve">, modelo, </w:t>
-      </w:r>
-      <w:r>
-        <w:t>kg disponibles y servicios son tomados de la tabla maestra. La relación con el Fabricante se hace indirectamente a través del id de modelo.</w:t>
-      </w:r>
-    </w:p>
-    <w:p>
-      <w:pPr>
-        <w:autoSpaceDE w:val="0"/>
-        <w:autoSpaceDN w:val="0"/>
-        <w:adjustRightInd w:val="0"/>
-        <w:spacing w:after="0" w:line="240" w:lineRule="auto"/>
-      </w:pPr>
-      <w:r>
-        <w:t xml:space="preserve">Se crean los campos </w:t>
-      </w:r>
-      <w:proofErr w:type="spellStart"/>
-      <w:r>
-        <w:t>fecha_baja_definitiva</w:t>
-      </w:r>
-      <w:proofErr w:type="spellEnd"/>
-      <w:r>
-        <w:t xml:space="preserve"> para modelar dicho evento. También se generan los campos </w:t>
-      </w:r>
-      <w:proofErr w:type="spellStart"/>
-      <w:r>
-        <w:t>fecha_fuera_servicio</w:t>
-      </w:r>
-      <w:proofErr w:type="spellEnd"/>
-      <w:r>
-        <w:t xml:space="preserve"> y </w:t>
-      </w:r>
-      <w:proofErr w:type="spellStart"/>
-      <w:r>
-        <w:t>fecha_reinicio_servicio</w:t>
-      </w:r>
-      <w:proofErr w:type="spellEnd"/>
-      <w:r>
-        <w:t>, como indicativos del estado de la nave.</w:t>
-      </w:r>
-    </w:p>
-    <w:p>
-      <w:pPr>
-        <w:autoSpaceDE w:val="0"/>
-        <w:autoSpaceDN w:val="0"/>
-        <w:adjustRightInd w:val="0"/>
-        <w:spacing w:after="0" w:line="240" w:lineRule="auto"/>
-      </w:pPr>
-      <w:r>
-        <w:t xml:space="preserve">Hay un campo </w:t>
-      </w:r>
-      <w:proofErr w:type="spellStart"/>
-      <w:r>
-        <w:t>fecha_alta</w:t>
-      </w:r>
-      <w:proofErr w:type="spellEnd"/>
-      <w:r>
-        <w:t xml:space="preserve"> que modela el inicio de actividades de la nave, se coloca por </w:t>
-      </w:r>
-      <w:r>
-        <w:t>default el valor de 01-Ene-2000, dado que no hay operaciones anteriores a esa fecha.</w:t>
-      </w:r>
-    </w:p>
-    <w:p>
-      <w:pPr>
-        <w:autoSpaceDE w:val="0"/>
-        <w:autoSpaceDN w:val="0"/>
-        <w:adjustRightInd w:val="0"/>
-        <w:spacing w:after="0" w:line="240" w:lineRule="auto"/>
-      </w:pPr>
-    </w:p>
-    <w:p>
-      <w:pPr>
-        <w:autoSpaceDE w:val="0"/>
-        <w:autoSpaceDN w:val="0"/>
-        <w:adjustRightInd w:val="0"/>
-        <w:spacing w:after="0" w:line="240" w:lineRule="auto"/>
-      </w:pPr>
-      <w:r>
-        <w:rPr>
-          <w:rFonts w:ascii="Arial Black" w:hAnsi="Arial Black"/>
-        </w:rPr>
-        <w:t>Butacas:</w:t>
-      </w:r>
-      <w:r>
-        <w:t xml:space="preserve"> </w:t>
-      </w:r>
-      <w:r>
-        <w:t xml:space="preserve">Cada registro </w:t>
-      </w:r>
-      <w:r>
-        <w:t xml:space="preserve">de esta tabla asocia una butaca con su aeronave respectiva. Es decir si una aeronave tiene 40 butacas, se tendrán 40 registros para esta aeronave. El tipo de butaca está referenciado por una FK a la tabla </w:t>
-      </w:r>
-      <w:proofErr w:type="spellStart"/>
-      <w:r>
-        <w:t>tipo_butacas</w:t>
-      </w:r>
-      <w:proofErr w:type="spellEnd"/>
-      <w:r>
-        <w:t>.</w:t>
-      </w:r>
-    </w:p>
-    <w:p>
-      <w:pPr>
-        <w:autoSpaceDE w:val="0"/>
-        <w:autoSpaceDN w:val="0"/>
-        <w:adjustRightInd w:val="0"/>
-        <w:spacing w:after="0" w:line="240" w:lineRule="auto"/>
-      </w:pPr>
-    </w:p>
-    <w:p>
-      <w:pPr>
-        <w:autoSpaceDE w:val="0"/>
-        <w:autoSpaceDN w:val="0"/>
-        <w:adjustRightInd w:val="0"/>
-        <w:spacing w:after="0" w:line="240" w:lineRule="auto"/>
-      </w:pPr>
-      <w:r>
-        <w:rPr>
-          <w:rFonts w:ascii="Arial Black" w:hAnsi="Arial Black"/>
-        </w:rPr>
-        <w:t>Tipo Butacas:</w:t>
-      </w:r>
-      <w:r>
-        <w:t xml:space="preserve"> La carga se hace con un </w:t>
-      </w:r>
-      <w:proofErr w:type="spellStart"/>
-      <w:r>
-        <w:t>distinct</w:t>
-      </w:r>
-      <w:proofErr w:type="spellEnd"/>
-      <w:r>
-        <w:t xml:space="preserve"> de </w:t>
-      </w:r>
-      <w:proofErr w:type="spellStart"/>
-      <w:r>
-        <w:t>Butaca_tipo</w:t>
-      </w:r>
-      <w:proofErr w:type="spellEnd"/>
-      <w:r>
-        <w:t xml:space="preserve"> de la Maestra, excluyendo las del tipo 0, por corresponder a encomienda y no a pasaje.</w:t>
-      </w:r>
-    </w:p>
-    <w:p>
-      <w:pPr>
-        <w:autoSpaceDE w:val="0"/>
-        <w:autoSpaceDN w:val="0"/>
-        <w:adjustRightInd w:val="0"/>
-        <w:spacing w:after="0" w:line="240" w:lineRule="auto"/>
-      </w:pPr>
-    </w:p>
-    <w:p>
-      <w:pPr>
-        <w:autoSpaceDE w:val="0"/>
-        <w:autoSpaceDN w:val="0"/>
-        <w:adjustRightInd w:val="0"/>
-        <w:spacing w:after="0" w:line="240" w:lineRule="auto"/>
-      </w:pPr>
-      <w:r>
-        <w:rPr>
-          <w:rFonts w:ascii="Arial Black" w:hAnsi="Arial Black"/>
-        </w:rPr>
-        <w:lastRenderedPageBreak/>
-        <w:t>Viajes:</w:t>
-      </w:r>
-      <w:r>
-        <w:t xml:space="preserve"> </w:t>
-      </w:r>
-      <w:r>
-        <w:t xml:space="preserve">Los viajes tienen referencia a través de claves FK a los </w:t>
-      </w:r>
-      <w:proofErr w:type="spellStart"/>
-      <w:r>
-        <w:t>IDs</w:t>
-      </w:r>
-      <w:proofErr w:type="spellEnd"/>
-      <w:r>
-        <w:t xml:space="preserve"> de </w:t>
-      </w:r>
-      <w:bookmarkStart w:id="0" w:name="_GoBack"/>
-      <w:r>
-        <w:t xml:space="preserve">rutas y aeronaves. En la migración de datos se hacen todas las validaciones que después se deberán tener en cuenta en la aplicación, como ser: que la fecha de venta sea futura, que los servicios de rutas y naves coincidan, que no exista un avión con la misma fecha de salida para distintas rutas. Se creó el campo </w:t>
-      </w:r>
-      <w:proofErr w:type="spellStart"/>
-      <w:r>
-        <w:t>viaje_invalido</w:t>
-      </w:r>
-      <w:proofErr w:type="spellEnd"/>
-      <w:r>
-        <w:t xml:space="preserve"> para cuando no se cumple alguna de estas restricciones.</w:t>
-      </w:r>
-    </w:p>
-    <w:bookmarkEnd w:id="0"/>
-    <w:p>
-      <w:pPr>
-        <w:autoSpaceDE w:val="0"/>
-        <w:autoSpaceDN w:val="0"/>
-        <w:adjustRightInd w:val="0"/>
-        <w:spacing w:after="0" w:line="240" w:lineRule="auto"/>
-      </w:pPr>
-    </w:p>
-    <w:p>
-      <w:pPr>
-        <w:autoSpaceDE w:val="0"/>
-        <w:autoSpaceDN w:val="0"/>
-        <w:adjustRightInd w:val="0"/>
-        <w:spacing w:after="0" w:line="240" w:lineRule="auto"/>
-      </w:pPr>
-      <w:r>
-        <w:rPr>
-          <w:rFonts w:ascii="Arial Black" w:hAnsi="Arial Black"/>
-        </w:rPr>
-        <w:t>Compras:</w:t>
-      </w:r>
-      <w:r>
-        <w:t xml:space="preserve"> Modelamos las compras como una asociación de cliente y viaje(o vuelo). Las compras son referenciadas por los pasajes y paquetes.</w:t>
-      </w:r>
-      <w:r>
-        <w:t xml:space="preserve"> Para la migración de datos se </w:t>
-      </w:r>
-      <w:r>
-        <w:t>usó</w:t>
-      </w:r>
-      <w:r>
-        <w:t xml:space="preserve"> un cursor, con el cual se cargan también la tabla de pasajes y paquetes.</w:t>
-      </w:r>
-    </w:p>
-    <w:p>
-      <w:pPr>
-        <w:autoSpaceDE w:val="0"/>
-        <w:autoSpaceDN w:val="0"/>
-        <w:adjustRightInd w:val="0"/>
-        <w:spacing w:after="0" w:line="240" w:lineRule="auto"/>
-      </w:pPr>
-    </w:p>
-    <w:p>
-      <w:pPr>
-        <w:autoSpaceDE w:val="0"/>
-        <w:autoSpaceDN w:val="0"/>
-        <w:adjustRightInd w:val="0"/>
-        <w:spacing w:after="0" w:line="240" w:lineRule="auto"/>
-      </w:pPr>
-      <w:r>
-        <w:rPr>
-          <w:rFonts w:ascii="Arial Black" w:hAnsi="Arial Black"/>
-        </w:rPr>
-        <w:t>Pasajes y Paquetes:</w:t>
-      </w:r>
-      <w:r>
-        <w:t xml:space="preserve"> </w:t>
-      </w:r>
-      <w:r>
-        <w:t>Fueron modelados en dos tablas distintas y hacen referencia a</w:t>
-      </w:r>
-      <w:r>
-        <w:t xml:space="preserve"> la compra y cliente por medio de claves  FK.</w:t>
-      </w:r>
-    </w:p>
-    <w:p>
-      <w:pPr>
-        <w:autoSpaceDE w:val="0"/>
-        <w:autoSpaceDN w:val="0"/>
-        <w:adjustRightInd w:val="0"/>
-        <w:spacing w:after="0" w:line="240" w:lineRule="auto"/>
-      </w:pPr>
-      <w:r>
-        <w:t xml:space="preserve">Los pasajes hacen referencia a las butacas. Pueden existir varios pasajes que hagan referencia a la misma compra. Existe un campo </w:t>
-      </w:r>
-      <w:proofErr w:type="spellStart"/>
-      <w:r>
-        <w:t>estado_pasaje</w:t>
-      </w:r>
-      <w:proofErr w:type="spellEnd"/>
-      <w:r>
-        <w:t xml:space="preserve"> para indicar en el mismo si hubo devolución.</w:t>
-      </w:r>
-    </w:p>
-    <w:p>
-      <w:pPr>
-        <w:autoSpaceDE w:val="0"/>
-        <w:autoSpaceDN w:val="0"/>
-        <w:adjustRightInd w:val="0"/>
-        <w:spacing w:after="0" w:line="240" w:lineRule="auto"/>
-      </w:pPr>
-    </w:p>
-    <w:p>
-      <w:pPr>
-        <w:autoSpaceDE w:val="0"/>
-        <w:autoSpaceDN w:val="0"/>
-        <w:adjustRightInd w:val="0"/>
-        <w:spacing w:after="0" w:line="240" w:lineRule="auto"/>
-        <w:rPr>
-          <w:rFonts w:ascii="Arial Black" w:hAnsi="Arial Black"/>
-        </w:rPr>
-      </w:pPr>
-      <w:r>
-        <w:rPr>
-          <w:rFonts w:ascii="Arial Black" w:hAnsi="Arial Black"/>
-        </w:rPr>
-        <w:t>Devolución:</w:t>
-      </w:r>
-    </w:p>
-    <w:p>
-      <w:pPr>
-        <w:autoSpaceDE w:val="0"/>
-        <w:autoSpaceDN w:val="0"/>
-        <w:adjustRightInd w:val="0"/>
-        <w:spacing w:after="0" w:line="240" w:lineRule="auto"/>
-      </w:pPr>
-    </w:p>
     <w:sectPr>
+      <w:footerReference w:type="default" r:id="rId8"/>
       <w:pgSz w:w="11907" w:h="16839" w:code="9"/>
       <w:pgMar w:top="1440" w:right="1080" w:bottom="1440" w:left="1080" w:header="709" w:footer="709" w:gutter="0"/>
       <w:cols w:space="708"/>
@@ -2386,6 +2801,101 @@
     </w:sectPr>
   </w:body>
 </w:document>
+</file>
+
+<file path=word/endnotes.xml><?xml version="1.0" encoding="utf-8"?>
+<w:endnotes xmlns:wpc="http://schemas.microsoft.com/office/word/2010/wordprocessingCanvas" xmlns:mc="http://schemas.openxmlformats.org/markup-compatibility/2006" xmlns:o="urn:schemas-microsoft-com:office:office" xmlns:r="http://schemas.openxmlformats.org/officeDocument/2006/relationships" xmlns:m="http://schemas.openxmlformats.org/officeDocument/2006/math" xmlns:v="urn:schemas-microsoft-com:vml" xmlns:wp14="http://schemas.microsoft.com/office/word/2010/wordprocessingDrawing" xmlns:wp="http://schemas.openxmlformats.org/drawingml/2006/wordprocessingDrawing" xmlns:w10="urn:schemas-microsoft-com:office:word" xmlns:w="http://schemas.openxmlformats.org/wordprocessingml/2006/main" xmlns:w14="http://schemas.microsoft.com/office/word/2010/wordml" xmlns:w15="http://schemas.microsoft.com/office/word/2012/wordml" xmlns:wpg="http://schemas.microsoft.com/office/word/2010/wordprocessingGroup" xmlns:wpi="http://schemas.microsoft.com/office/word/2010/wordprocessingInk" xmlns:wne="http://schemas.microsoft.com/office/word/2006/wordml" xmlns:wps="http://schemas.microsoft.com/office/word/2010/wordprocessingShape" mc:Ignorable="w14 w15 wp14">
+  <w:endnote w:type="separator" w:id="-1">
+    <w:p>
+      <w:pPr>
+        <w:spacing w:after="0" w:line="240" w:lineRule="auto"/>
+      </w:pPr>
+      <w:r>
+        <w:separator/>
+      </w:r>
+    </w:p>
+  </w:endnote>
+  <w:endnote w:type="continuationSeparator" w:id="0">
+    <w:p>
+      <w:pPr>
+        <w:spacing w:after="0" w:line="240" w:lineRule="auto"/>
+      </w:pPr>
+      <w:r>
+        <w:continuationSeparator/>
+      </w:r>
+    </w:p>
+  </w:endnote>
+</w:endnotes>
+</file>
+
+<file path=word/footer1.xml><?xml version="1.0" encoding="utf-8"?>
+<w:ftr xmlns:wpc="http://schemas.microsoft.com/office/word/2010/wordprocessingCanvas" xmlns:mc="http://schemas.openxmlformats.org/markup-compatibility/2006" xmlns:o="urn:schemas-microsoft-com:office:office" xmlns:r="http://schemas.openxmlformats.org/officeDocument/2006/relationships" xmlns:m="http://schemas.openxmlformats.org/officeDocument/2006/math" xmlns:v="urn:schemas-microsoft-com:vml" xmlns:wp14="http://schemas.microsoft.com/office/word/2010/wordprocessingDrawing" xmlns:wp="http://schemas.openxmlformats.org/drawingml/2006/wordprocessingDrawing" xmlns:w10="urn:schemas-microsoft-com:office:word" xmlns:w="http://schemas.openxmlformats.org/wordprocessingml/2006/main" xmlns:w14="http://schemas.microsoft.com/office/word/2010/wordml" xmlns:w15="http://schemas.microsoft.com/office/word/2012/wordml" xmlns:wpg="http://schemas.microsoft.com/office/word/2010/wordprocessingGroup" xmlns:wpi="http://schemas.microsoft.com/office/word/2010/wordprocessingInk" xmlns:wne="http://schemas.microsoft.com/office/word/2006/wordml" xmlns:wps="http://schemas.microsoft.com/office/word/2010/wordprocessingShape" mc:Ignorable="w14 w15 wp14">
+  <w:sdt>
+    <w:sdtPr>
+      <w:id w:val="-934824598"/>
+      <w:docPartObj>
+        <w:docPartGallery w:val="Page Numbers (Bottom of Page)"/>
+        <w:docPartUnique/>
+      </w:docPartObj>
+    </w:sdtPr>
+    <w:sdtContent>
+      <w:p>
+        <w:pPr>
+          <w:pStyle w:val="Piedepgina"/>
+        </w:pPr>
+        <w:r>
+          <w:fldChar w:fldCharType="begin"/>
+        </w:r>
+        <w:r>
+          <w:instrText>PAGE   \* MERGEFORMAT</w:instrText>
+        </w:r>
+        <w:r>
+          <w:fldChar w:fldCharType="separate"/>
+        </w:r>
+        <w:r>
+          <w:rPr>
+            <w:noProof/>
+            <w:lang w:val="es-ES"/>
+          </w:rPr>
+          <w:t>1</w:t>
+        </w:r>
+        <w:r>
+          <w:fldChar w:fldCharType="end"/>
+        </w:r>
+      </w:p>
+    </w:sdtContent>
+  </w:sdt>
+  <w:p>
+    <w:pPr>
+      <w:pStyle w:val="Piedepgina"/>
+    </w:pPr>
+  </w:p>
+</w:ftr>
+</file>
+
+<file path=word/footnotes.xml><?xml version="1.0" encoding="utf-8"?>
+<w:footnotes xmlns:wpc="http://schemas.microsoft.com/office/word/2010/wordprocessingCanvas" xmlns:mc="http://schemas.openxmlformats.org/markup-compatibility/2006" xmlns:o="urn:schemas-microsoft-com:office:office" xmlns:r="http://schemas.openxmlformats.org/officeDocument/2006/relationships" xmlns:m="http://schemas.openxmlformats.org/officeDocument/2006/math" xmlns:v="urn:schemas-microsoft-com:vml" xmlns:wp14="http://schemas.microsoft.com/office/word/2010/wordprocessingDrawing" xmlns:wp="http://schemas.openxmlformats.org/drawingml/2006/wordprocessingDrawing" xmlns:w10="urn:schemas-microsoft-com:office:word" xmlns:w="http://schemas.openxmlformats.org/wordprocessingml/2006/main" xmlns:w14="http://schemas.microsoft.com/office/word/2010/wordml" xmlns:w15="http://schemas.microsoft.com/office/word/2012/wordml" xmlns:wpg="http://schemas.microsoft.com/office/word/2010/wordprocessingGroup" xmlns:wpi="http://schemas.microsoft.com/office/word/2010/wordprocessingInk" xmlns:wne="http://schemas.microsoft.com/office/word/2006/wordml" xmlns:wps="http://schemas.microsoft.com/office/word/2010/wordprocessingShape" mc:Ignorable="w14 w15 wp14">
+  <w:footnote w:type="separator" w:id="-1">
+    <w:p>
+      <w:pPr>
+        <w:spacing w:after="0" w:line="240" w:lineRule="auto"/>
+      </w:pPr>
+      <w:r>
+        <w:separator/>
+      </w:r>
+    </w:p>
+  </w:footnote>
+  <w:footnote w:type="continuationSeparator" w:id="0">
+    <w:p>
+      <w:pPr>
+        <w:spacing w:after="0" w:line="240" w:lineRule="auto"/>
+      </w:pPr>
+      <w:r>
+        <w:continuationSeparator/>
+      </w:r>
+    </w:p>
+  </w:footnote>
+</w:footnotes>
 </file>
 
 <file path=word/styles.xml><?xml version="1.0" encoding="utf-8"?>
@@ -2843,6 +3353,50 @@
       <w:szCs w:val="32"/>
     </w:rPr>
   </w:style>
+  <w:style w:type="paragraph" w:styleId="Encabezado">
+    <w:name w:val="header"/>
+    <w:basedOn w:val="Normal"/>
+    <w:link w:val="EncabezadoCar"/>
+    <w:uiPriority w:val="99"/>
+    <w:unhideWhenUsed/>
+    <w:rsid w:val="00FB1B92"/>
+    <w:pPr>
+      <w:tabs>
+        <w:tab w:val="center" w:pos="4419"/>
+        <w:tab w:val="right" w:pos="8838"/>
+      </w:tabs>
+      <w:spacing w:after="0" w:line="240" w:lineRule="auto"/>
+    </w:pPr>
+  </w:style>
+  <w:style w:type="character" w:customStyle="1" w:styleId="EncabezadoCar">
+    <w:name w:val="Encabezado Car"/>
+    <w:basedOn w:val="Fuentedeprrafopredeter"/>
+    <w:link w:val="Encabezado"/>
+    <w:uiPriority w:val="99"/>
+    <w:rsid w:val="00FB1B92"/>
+  </w:style>
+  <w:style w:type="paragraph" w:styleId="Piedepgina">
+    <w:name w:val="footer"/>
+    <w:basedOn w:val="Normal"/>
+    <w:link w:val="PiedepginaCar"/>
+    <w:uiPriority w:val="99"/>
+    <w:unhideWhenUsed/>
+    <w:rsid w:val="00FB1B92"/>
+    <w:pPr>
+      <w:tabs>
+        <w:tab w:val="center" w:pos="4419"/>
+        <w:tab w:val="right" w:pos="8838"/>
+      </w:tabs>
+      <w:spacing w:after="0" w:line="240" w:lineRule="auto"/>
+    </w:pPr>
+  </w:style>
+  <w:style w:type="character" w:customStyle="1" w:styleId="PiedepginaCar">
+    <w:name w:val="Pie de página Car"/>
+    <w:basedOn w:val="Fuentedeprrafopredeter"/>
+    <w:link w:val="Piedepgina"/>
+    <w:uiPriority w:val="99"/>
+    <w:rsid w:val="00FB1B92"/>
+  </w:style>
 </w:styles>
 </file>
 

</xml_diff>